<commit_message>
Stateless components & implicit returns
</commit_message>
<xml_diff>
--- a/Journal.docx
+++ b/Journal.docx
@@ -321,8 +321,100 @@
         </w:rPr>
         <w:t>Learning about props</w:t>
       </w:r>
+    </w:p>
+    <w:p>
+      <w:pPr>
+        <w:rPr>
+          <w:lang w:val="en-GB"/>
+        </w:rPr>
+      </w:pPr>
+      <w:r>
+        <w:rPr>
+          <w:lang w:val="en-GB"/>
+        </w:rPr>
+        <w:t>Learning about passing dynamic data</w:t>
+      </w:r>
+    </w:p>
+    <w:p>
+      <w:pPr>
+        <w:rPr>
+          <w:lang w:val="en-GB"/>
+        </w:rPr>
+      </w:pPr>
+      <w:r>
+        <w:rPr>
+          <w:lang w:val="en-GB"/>
+        </w:rPr>
+        <w:t>A component is basically just an object</w:t>
+      </w:r>
+    </w:p>
+    <w:p>
+      <w:pPr>
+        <w:rPr>
+          <w:lang w:val="en-GB"/>
+        </w:rPr>
+      </w:pPr>
+      <w:r>
+        <w:rPr>
+          <w:lang w:val="en-GB"/>
+        </w:rPr>
+        <w:t xml:space="preserve">Console gives comments about possible </w:t>
+      </w:r>
+      <w:proofErr w:type="spellStart"/>
+      <w:r>
+        <w:rPr>
+          <w:lang w:val="en-GB"/>
+        </w:rPr>
+        <w:t>codesmells</w:t>
+      </w:r>
+      <w:proofErr w:type="spellEnd"/>
+      <w:r>
+        <w:rPr>
+          <w:lang w:val="en-GB"/>
+        </w:rPr>
+        <w:t xml:space="preserve"> or </w:t>
+      </w:r>
+      <w:r>
+        <w:rPr>
+          <w:lang w:val="en-GB"/>
+        </w:rPr>
+        <w:t>unused pieces of code</w:t>
+      </w:r>
+    </w:p>
+    <w:p>
+      <w:pPr>
+        <w:rPr>
+          <w:lang w:val="en-GB"/>
+        </w:rPr>
+      </w:pPr>
+      <w:r>
+        <w:rPr>
+          <w:lang w:val="en-GB"/>
+        </w:rPr>
+        <w:t>Learning about stateless functional components</w:t>
+      </w:r>
+    </w:p>
+    <w:p>
+      <w:pPr>
+        <w:rPr>
+          <w:lang w:val="en-GB"/>
+        </w:rPr>
+      </w:pPr>
+      <w:r>
+        <w:rPr>
+          <w:lang w:val="en-GB"/>
+        </w:rPr>
+        <w:t>Learned about implicit returns</w:t>
+      </w:r>
       <w:bookmarkStart w:id="0" w:name="_GoBack"/>
       <w:bookmarkEnd w:id="0"/>
+    </w:p>
+    <w:p>
+      <w:pPr>
+        <w:rPr>
+          <w:lang w:val="en-GB"/>
+        </w:rPr>
+      </w:pPr>
     </w:p>
     <w:sectPr>
       <w:pgSz w:w="12240" w:h="15840"/>

</xml_diff>

<commit_message>
Routing and page not found
</commit_message>
<xml_diff>
--- a/Journal.docx
+++ b/Journal.docx
@@ -406,15 +406,108 @@
         </w:rPr>
         <w:t>Learned about implicit returns</w:t>
       </w:r>
+      <w:r>
+        <w:rPr>
+          <w:lang w:val="en-GB"/>
+        </w:rPr>
+        <w:t>:</w:t>
+      </w:r>
+    </w:p>
+    <w:p>
+      <w:pPr>
+        <w:shd w:val="clear" w:color="auto" w:fill="2B2B2B"/>
+        <w:tabs>
+          <w:tab w:val="left" w:pos="916"/>
+          <w:tab w:val="left" w:pos="1832"/>
+          <w:tab w:val="left" w:pos="2748"/>
+          <w:tab w:val="left" w:pos="3664"/>
+          <w:tab w:val="left" w:pos="4580"/>
+          <w:tab w:val="left" w:pos="5496"/>
+          <w:tab w:val="left" w:pos="6412"/>
+          <w:tab w:val="left" w:pos="7328"/>
+          <w:tab w:val="left" w:pos="8244"/>
+          <w:tab w:val="left" w:pos="9160"/>
+          <w:tab w:val="left" w:pos="10076"/>
+          <w:tab w:val="left" w:pos="10992"/>
+          <w:tab w:val="left" w:pos="11908"/>
+          <w:tab w:val="left" w:pos="12824"/>
+          <w:tab w:val="left" w:pos="13740"/>
+          <w:tab w:val="left" w:pos="14656"/>
+        </w:tabs>
+        <w:spacing w:after="0" w:line="240" w:lineRule="auto"/>
+        <w:rPr>
+          <w:rFonts w:ascii="Fira Code" w:eastAsia="Times New Roman" w:hAnsi="Fira Code" w:cs="Courier New"/>
+          <w:color w:val="A9B7C6"/>
+          <w:sz w:val="21"/>
+          <w:szCs w:val="21"/>
+        </w:rPr>
+      </w:pPr>
+      <w:r>
+        <w:rPr>
+          <w:rFonts w:ascii="Fira Code" w:eastAsia="Times New Roman" w:hAnsi="Fira Code" w:cs="Courier New"/>
+          <w:b/>
+          <w:bCs/>
+          <w:color w:val="CC7832"/>
+          <w:sz w:val="21"/>
+          <w:szCs w:val="21"/>
+        </w:rPr>
+        <w:tab/>
+      </w:r>
+      <w:r>
+        <w:rPr>
+          <w:rFonts w:ascii="Fira Code" w:eastAsia="Times New Roman" w:hAnsi="Fira Code" w:cs="Courier New"/>
+          <w:b/>
+          <w:bCs/>
+          <w:color w:val="CC7832"/>
+          <w:sz w:val="21"/>
+          <w:szCs w:val="21"/>
+        </w:rPr>
+        <w:t xml:space="preserve">const </w:t>
+      </w:r>
+      <w:r>
+        <w:rPr>
+          <w:rFonts w:ascii="Fira Code" w:eastAsia="Times New Roman" w:hAnsi="Fira Code" w:cs="Courier New"/>
+          <w:color w:val="FFC66D"/>
+          <w:sz w:val="21"/>
+          <w:szCs w:val="21"/>
+        </w:rPr>
+        <w:t xml:space="preserve">Header </w:t>
+      </w:r>
+      <w:r>
+        <w:rPr>
+          <w:rFonts w:ascii="Fira Code" w:eastAsia="Times New Roman" w:hAnsi="Fira Code" w:cs="Courier New"/>
+          <w:color w:val="A9B7C6"/>
+          <w:sz w:val="21"/>
+          <w:szCs w:val="21"/>
+        </w:rPr>
+        <w:t>= (props) =</w:t>
+      </w:r>
+      <w:proofErr w:type="gramStart"/>
+      <w:r>
+        <w:rPr>
+          <w:rFonts w:ascii="Fira Code" w:eastAsia="Times New Roman" w:hAnsi="Fira Code" w:cs="Courier New"/>
+          <w:color w:val="A9B7C6"/>
+          <w:sz w:val="21"/>
+          <w:szCs w:val="21"/>
+        </w:rPr>
+        <w:t>&gt;  (</w:t>
+      </w:r>
+      <w:proofErr w:type="gramEnd"/>
+    </w:p>
+    <w:p>
+      <w:pPr>
+        <w:rPr>
+          <w:lang w:val="en-GB"/>
+        </w:rPr>
+      </w:pPr>
+      <w:r>
+        <w:rPr>
+          <w:lang w:val="en-GB"/>
+        </w:rPr>
+        <w:t>Learned about react routing</w:t>
+      </w:r>
       <w:bookmarkStart w:id="0" w:name="_GoBack"/>
       <w:bookmarkEnd w:id="0"/>
-    </w:p>
-    <w:p>
-      <w:pPr>
-        <w:rPr>
-          <w:lang w:val="en-GB"/>
-        </w:rPr>
-      </w:pPr>
     </w:p>
     <w:sectPr>
       <w:pgSz w:w="12240" w:h="15840"/>
@@ -1132,6 +1225,54 @@
       <w:contextualSpacing/>
     </w:pPr>
   </w:style>
+  <w:style w:type="paragraph" w:styleId="HTMLPreformatted">
+    <w:name w:val="HTML Preformatted"/>
+    <w:basedOn w:val="Normal"/>
+    <w:link w:val="HTMLPreformattedChar"/>
+    <w:uiPriority w:val="99"/>
+    <w:semiHidden/>
+    <w:unhideWhenUsed/>
+    <w:rsid w:val="00EE7127"/>
+    <w:pPr>
+      <w:tabs>
+        <w:tab w:val="left" w:pos="916"/>
+        <w:tab w:val="left" w:pos="1832"/>
+        <w:tab w:val="left" w:pos="2748"/>
+        <w:tab w:val="left" w:pos="3664"/>
+        <w:tab w:val="left" w:pos="4580"/>
+        <w:tab w:val="left" w:pos="5496"/>
+        <w:tab w:val="left" w:pos="6412"/>
+        <w:tab w:val="left" w:pos="7328"/>
+        <w:tab w:val="left" w:pos="8244"/>
+        <w:tab w:val="left" w:pos="9160"/>
+        <w:tab w:val="left" w:pos="10076"/>
+        <w:tab w:val="left" w:pos="10992"/>
+        <w:tab w:val="left" w:pos="11908"/>
+        <w:tab w:val="left" w:pos="12824"/>
+        <w:tab w:val="left" w:pos="13740"/>
+        <w:tab w:val="left" w:pos="14656"/>
+      </w:tabs>
+      <w:spacing w:after="0" w:line="240" w:lineRule="auto"/>
+    </w:pPr>
+    <w:rPr>
+      <w:rFonts w:ascii="Courier New" w:eastAsia="Times New Roman" w:hAnsi="Courier New" w:cs="Courier New"/>
+      <w:sz w:val="20"/>
+      <w:szCs w:val="20"/>
+    </w:rPr>
+  </w:style>
+  <w:style w:type="character" w:customStyle="1" w:styleId="HTMLPreformattedChar">
+    <w:name w:val="HTML Preformatted Char"/>
+    <w:basedOn w:val="DefaultParagraphFont"/>
+    <w:link w:val="HTMLPreformatted"/>
+    <w:uiPriority w:val="99"/>
+    <w:semiHidden/>
+    <w:rsid w:val="00EE7127"/>
+    <w:rPr>
+      <w:rFonts w:ascii="Courier New" w:eastAsia="Times New Roman" w:hAnsi="Courier New" w:cs="Courier New"/>
+      <w:sz w:val="20"/>
+      <w:szCs w:val="20"/>
+    </w:rPr>
+  </w:style>
 </w:styles>
 </file>
 

</xml_diff>

<commit_message>
States (confusing and hard aargh)
</commit_message>
<xml_diff>
--- a/Journal.docx
+++ b/Journal.docx
@@ -613,14 +613,12 @@
         </w:rPr>
         <w:t xml:space="preserve">Functions are called inline, without parenthesis because else they will be called on </w:t>
       </w:r>
-      <w:proofErr w:type="spellStart"/>
-      <w:r>
-        <w:rPr>
-          <w:lang w:val="en-GB"/>
-        </w:rPr>
-        <w:t>pageload</w:t>
-      </w:r>
-      <w:proofErr w:type="spellEnd"/>
+      <w:r>
+        <w:rPr>
+          <w:lang w:val="en-GB"/>
+        </w:rPr>
+        <w:t>page load</w:t>
+      </w:r>
     </w:p>
     <w:p>
       <w:pPr>
@@ -1040,10 +1038,3803 @@
     </w:p>
     <w:p/>
     <w:p>
+      <w:r>
+        <w:t>Learning about state</w:t>
+      </w:r>
+    </w:p>
+    <w:p>
+      <w:r>
+        <w:t>State is an object that holds data that itself needs as well as some children may need. You can think of state as a single state of truth. Data sometimes lives in multiple places. For example, store data in a DOM element. With react the golden rule is don’t touch the dom. So, we just want to update the item that we want to change, not everything. So, state is a place where data lives. This way all the pieces of data that use this state get updated once the state is updated.</w:t>
+      </w:r>
+    </w:p>
+    <w:p>
+      <w:r>
+        <w:br w:type="page"/>
+      </w:r>
+    </w:p>
+    <w:p>
+      <w:r>
+        <w:lastRenderedPageBreak/>
+        <w:t>To pull values out of form fields, use refs</w:t>
+      </w:r>
+    </w:p>
+    <w:p>
+      <w:r>
+        <w:t>Example:</w:t>
+      </w:r>
+    </w:p>
+    <w:p>
+      <w:pPr>
+        <w:pStyle w:val="HTMLPreformatted"/>
+        <w:shd w:val="clear" w:color="auto" w:fill="2B2B2B"/>
+        <w:rPr>
+          <w:rFonts w:ascii="Fira Code" w:hAnsi="Fira Code"/>
+          <w:color w:val="A9B7C6"/>
+          <w:sz w:val="21"/>
+          <w:szCs w:val="21"/>
+        </w:rPr>
+      </w:pPr>
+      <w:r>
+        <w:rPr>
+          <w:rFonts w:ascii="Fira Code" w:hAnsi="Fira Code"/>
+          <w:b/>
+          <w:bCs/>
+          <w:color w:val="CC7832"/>
+          <w:sz w:val="21"/>
+          <w:szCs w:val="21"/>
+        </w:rPr>
+        <w:t xml:space="preserve">import </w:t>
+      </w:r>
+      <w:r>
+        <w:rPr>
+          <w:rFonts w:ascii="Fira Code" w:hAnsi="Fira Code"/>
+          <w:color w:val="A9B7C6"/>
+          <w:sz w:val="21"/>
+          <w:szCs w:val="21"/>
+        </w:rPr>
+        <w:t xml:space="preserve">React </w:t>
+      </w:r>
+      <w:r>
+        <w:rPr>
+          <w:rFonts w:ascii="Fira Code" w:hAnsi="Fira Code"/>
+          <w:b/>
+          <w:bCs/>
+          <w:color w:val="CC7832"/>
+          <w:sz w:val="21"/>
+          <w:szCs w:val="21"/>
+        </w:rPr>
+        <w:t xml:space="preserve">from </w:t>
+      </w:r>
+      <w:r>
+        <w:rPr>
+          <w:rFonts w:ascii="Fira Code" w:hAnsi="Fira Code"/>
+          <w:color w:val="6A8759"/>
+          <w:sz w:val="21"/>
+          <w:szCs w:val="21"/>
+        </w:rPr>
+        <w:t>'react'</w:t>
+      </w:r>
+      <w:r>
+        <w:rPr>
+          <w:rFonts w:ascii="Fira Code" w:hAnsi="Fira Code"/>
+          <w:color w:val="CC7832"/>
+          <w:sz w:val="21"/>
+          <w:szCs w:val="21"/>
+        </w:rPr>
+        <w:t>;</w:t>
+      </w:r>
+      <w:r>
+        <w:rPr>
+          <w:rFonts w:ascii="Fira Code" w:hAnsi="Fira Code"/>
+          <w:color w:val="CC7832"/>
+          <w:sz w:val="21"/>
+          <w:szCs w:val="21"/>
+        </w:rPr>
+        <w:br/>
+      </w:r>
+      <w:r>
+        <w:rPr>
+          <w:rFonts w:ascii="Fira Code" w:hAnsi="Fira Code"/>
+          <w:color w:val="CC7832"/>
+          <w:sz w:val="21"/>
+          <w:szCs w:val="21"/>
+        </w:rPr>
+        <w:br/>
+      </w:r>
+      <w:r>
+        <w:rPr>
+          <w:rFonts w:ascii="Fira Code" w:hAnsi="Fira Code"/>
+          <w:b/>
+          <w:bCs/>
+          <w:color w:val="CC7832"/>
+          <w:sz w:val="21"/>
+          <w:szCs w:val="21"/>
+        </w:rPr>
+        <w:t xml:space="preserve">class </w:t>
+      </w:r>
+      <w:proofErr w:type="spellStart"/>
+      <w:r>
+        <w:rPr>
+          <w:rFonts w:ascii="Fira Code" w:hAnsi="Fira Code"/>
+          <w:color w:val="A9B7C6"/>
+          <w:sz w:val="21"/>
+          <w:szCs w:val="21"/>
+        </w:rPr>
+        <w:t>AddFishForm</w:t>
+      </w:r>
+      <w:proofErr w:type="spellEnd"/>
+      <w:r>
+        <w:rPr>
+          <w:rFonts w:ascii="Fira Code" w:hAnsi="Fira Code"/>
+          <w:color w:val="A9B7C6"/>
+          <w:sz w:val="21"/>
+          <w:szCs w:val="21"/>
+        </w:rPr>
+        <w:t xml:space="preserve"> </w:t>
+      </w:r>
+      <w:r>
+        <w:rPr>
+          <w:rFonts w:ascii="Fira Code" w:hAnsi="Fira Code"/>
+          <w:b/>
+          <w:bCs/>
+          <w:color w:val="CC7832"/>
+          <w:sz w:val="21"/>
+          <w:szCs w:val="21"/>
+        </w:rPr>
+        <w:t xml:space="preserve">extends </w:t>
+      </w:r>
+      <w:proofErr w:type="spellStart"/>
+      <w:r>
+        <w:rPr>
+          <w:rFonts w:ascii="Fira Code" w:hAnsi="Fira Code"/>
+          <w:color w:val="A9B7C6"/>
+          <w:sz w:val="21"/>
+          <w:szCs w:val="21"/>
+        </w:rPr>
+        <w:t>React.</w:t>
+      </w:r>
+      <w:r>
+        <w:rPr>
+          <w:rFonts w:ascii="Fira Code" w:hAnsi="Fira Code"/>
+          <w:color w:val="FFC66D"/>
+          <w:sz w:val="21"/>
+          <w:szCs w:val="21"/>
+        </w:rPr>
+        <w:t>Component</w:t>
+      </w:r>
+      <w:proofErr w:type="spellEnd"/>
+      <w:r>
+        <w:rPr>
+          <w:rFonts w:ascii="Fira Code" w:hAnsi="Fira Code"/>
+          <w:color w:val="FFC66D"/>
+          <w:sz w:val="21"/>
+          <w:szCs w:val="21"/>
+        </w:rPr>
+        <w:t xml:space="preserve"> </w:t>
+      </w:r>
+      <w:r>
+        <w:rPr>
+          <w:rFonts w:ascii="Fira Code" w:hAnsi="Fira Code"/>
+          <w:color w:val="A9B7C6"/>
+          <w:sz w:val="21"/>
+          <w:szCs w:val="21"/>
+        </w:rPr>
+        <w:t>{</w:t>
+      </w:r>
+      <w:r>
+        <w:rPr>
+          <w:rFonts w:ascii="Fira Code" w:hAnsi="Fira Code"/>
+          <w:color w:val="A9B7C6"/>
+          <w:sz w:val="21"/>
+          <w:szCs w:val="21"/>
+        </w:rPr>
+        <w:br/>
+      </w:r>
+      <w:r>
+        <w:rPr>
+          <w:rFonts w:ascii="Fira Code" w:hAnsi="Fira Code"/>
+          <w:color w:val="A9B7C6"/>
+          <w:sz w:val="21"/>
+          <w:szCs w:val="21"/>
+        </w:rPr>
+        <w:br/>
+        <w:t xml:space="preserve">    </w:t>
+      </w:r>
+      <w:proofErr w:type="spellStart"/>
+      <w:r>
+        <w:rPr>
+          <w:rFonts w:ascii="Fira Code" w:hAnsi="Fira Code"/>
+          <w:color w:val="9876AA"/>
+          <w:sz w:val="21"/>
+          <w:szCs w:val="21"/>
+        </w:rPr>
+        <w:t>nameRef</w:t>
+      </w:r>
+      <w:proofErr w:type="spellEnd"/>
+      <w:r>
+        <w:rPr>
+          <w:rFonts w:ascii="Fira Code" w:hAnsi="Fira Code"/>
+          <w:color w:val="9876AA"/>
+          <w:sz w:val="21"/>
+          <w:szCs w:val="21"/>
+        </w:rPr>
+        <w:t xml:space="preserve"> </w:t>
+      </w:r>
+      <w:r>
+        <w:rPr>
+          <w:rFonts w:ascii="Fira Code" w:hAnsi="Fira Code"/>
+          <w:color w:val="A9B7C6"/>
+          <w:sz w:val="21"/>
+          <w:szCs w:val="21"/>
+        </w:rPr>
+        <w:t xml:space="preserve">= </w:t>
+      </w:r>
+      <w:proofErr w:type="spellStart"/>
+      <w:r>
+        <w:rPr>
+          <w:rFonts w:ascii="Fira Code" w:hAnsi="Fira Code"/>
+          <w:color w:val="A9B7C6"/>
+          <w:sz w:val="21"/>
+          <w:szCs w:val="21"/>
+        </w:rPr>
+        <w:t>React.</w:t>
+      </w:r>
+      <w:r>
+        <w:rPr>
+          <w:rFonts w:ascii="Fira Code" w:hAnsi="Fira Code"/>
+          <w:color w:val="FFC66D"/>
+          <w:sz w:val="21"/>
+          <w:szCs w:val="21"/>
+        </w:rPr>
+        <w:t>createRef</w:t>
+      </w:r>
+      <w:proofErr w:type="spellEnd"/>
+      <w:r>
+        <w:rPr>
+          <w:rFonts w:ascii="Fira Code" w:hAnsi="Fira Code"/>
+          <w:color w:val="A9B7C6"/>
+          <w:sz w:val="21"/>
+          <w:szCs w:val="21"/>
+        </w:rPr>
+        <w:t>()</w:t>
+      </w:r>
+      <w:r>
+        <w:rPr>
+          <w:rFonts w:ascii="Fira Code" w:hAnsi="Fira Code"/>
+          <w:color w:val="CC7832"/>
+          <w:sz w:val="21"/>
+          <w:szCs w:val="21"/>
+        </w:rPr>
+        <w:t>;</w:t>
+      </w:r>
+      <w:r>
+        <w:rPr>
+          <w:rFonts w:ascii="Fira Code" w:hAnsi="Fira Code"/>
+          <w:color w:val="CC7832"/>
+          <w:sz w:val="21"/>
+          <w:szCs w:val="21"/>
+        </w:rPr>
+        <w:br/>
+        <w:t xml:space="preserve">    </w:t>
+      </w:r>
+      <w:proofErr w:type="spellStart"/>
+      <w:r>
+        <w:rPr>
+          <w:rFonts w:ascii="Fira Code" w:hAnsi="Fira Code"/>
+          <w:color w:val="9876AA"/>
+          <w:sz w:val="21"/>
+          <w:szCs w:val="21"/>
+        </w:rPr>
+        <w:t>priceRef</w:t>
+      </w:r>
+      <w:proofErr w:type="spellEnd"/>
+      <w:r>
+        <w:rPr>
+          <w:rFonts w:ascii="Fira Code" w:hAnsi="Fira Code"/>
+          <w:color w:val="9876AA"/>
+          <w:sz w:val="21"/>
+          <w:szCs w:val="21"/>
+        </w:rPr>
+        <w:t xml:space="preserve"> </w:t>
+      </w:r>
+      <w:r>
+        <w:rPr>
+          <w:rFonts w:ascii="Fira Code" w:hAnsi="Fira Code"/>
+          <w:color w:val="A9B7C6"/>
+          <w:sz w:val="21"/>
+          <w:szCs w:val="21"/>
+        </w:rPr>
+        <w:t xml:space="preserve">= </w:t>
+      </w:r>
+      <w:proofErr w:type="spellStart"/>
+      <w:r>
+        <w:rPr>
+          <w:rFonts w:ascii="Fira Code" w:hAnsi="Fira Code"/>
+          <w:color w:val="A9B7C6"/>
+          <w:sz w:val="21"/>
+          <w:szCs w:val="21"/>
+        </w:rPr>
+        <w:t>React.</w:t>
+      </w:r>
+      <w:r>
+        <w:rPr>
+          <w:rFonts w:ascii="Fira Code" w:hAnsi="Fira Code"/>
+          <w:color w:val="FFC66D"/>
+          <w:sz w:val="21"/>
+          <w:szCs w:val="21"/>
+        </w:rPr>
+        <w:t>createRef</w:t>
+      </w:r>
+      <w:proofErr w:type="spellEnd"/>
+      <w:r>
+        <w:rPr>
+          <w:rFonts w:ascii="Fira Code" w:hAnsi="Fira Code"/>
+          <w:color w:val="A9B7C6"/>
+          <w:sz w:val="21"/>
+          <w:szCs w:val="21"/>
+        </w:rPr>
+        <w:t>()</w:t>
+      </w:r>
+      <w:r>
+        <w:rPr>
+          <w:rFonts w:ascii="Fira Code" w:hAnsi="Fira Code"/>
+          <w:color w:val="CC7832"/>
+          <w:sz w:val="21"/>
+          <w:szCs w:val="21"/>
+        </w:rPr>
+        <w:t>;</w:t>
+      </w:r>
+      <w:r>
+        <w:rPr>
+          <w:rFonts w:ascii="Fira Code" w:hAnsi="Fira Code"/>
+          <w:color w:val="CC7832"/>
+          <w:sz w:val="21"/>
+          <w:szCs w:val="21"/>
+        </w:rPr>
+        <w:br/>
+        <w:t xml:space="preserve">    </w:t>
+      </w:r>
+      <w:proofErr w:type="spellStart"/>
+      <w:r>
+        <w:rPr>
+          <w:rFonts w:ascii="Fira Code" w:hAnsi="Fira Code"/>
+          <w:color w:val="9876AA"/>
+          <w:sz w:val="21"/>
+          <w:szCs w:val="21"/>
+        </w:rPr>
+        <w:t>statusRef</w:t>
+      </w:r>
+      <w:proofErr w:type="spellEnd"/>
+      <w:r>
+        <w:rPr>
+          <w:rFonts w:ascii="Fira Code" w:hAnsi="Fira Code"/>
+          <w:color w:val="9876AA"/>
+          <w:sz w:val="21"/>
+          <w:szCs w:val="21"/>
+        </w:rPr>
+        <w:t xml:space="preserve"> </w:t>
+      </w:r>
+      <w:r>
+        <w:rPr>
+          <w:rFonts w:ascii="Fira Code" w:hAnsi="Fira Code"/>
+          <w:color w:val="A9B7C6"/>
+          <w:sz w:val="21"/>
+          <w:szCs w:val="21"/>
+        </w:rPr>
+        <w:t xml:space="preserve">= </w:t>
+      </w:r>
+      <w:proofErr w:type="spellStart"/>
+      <w:r>
+        <w:rPr>
+          <w:rFonts w:ascii="Fira Code" w:hAnsi="Fira Code"/>
+          <w:color w:val="A9B7C6"/>
+          <w:sz w:val="21"/>
+          <w:szCs w:val="21"/>
+        </w:rPr>
+        <w:t>React.</w:t>
+      </w:r>
+      <w:r>
+        <w:rPr>
+          <w:rFonts w:ascii="Fira Code" w:hAnsi="Fira Code"/>
+          <w:color w:val="FFC66D"/>
+          <w:sz w:val="21"/>
+          <w:szCs w:val="21"/>
+        </w:rPr>
+        <w:t>createRef</w:t>
+      </w:r>
+      <w:proofErr w:type="spellEnd"/>
+      <w:r>
+        <w:rPr>
+          <w:rFonts w:ascii="Fira Code" w:hAnsi="Fira Code"/>
+          <w:color w:val="A9B7C6"/>
+          <w:sz w:val="21"/>
+          <w:szCs w:val="21"/>
+        </w:rPr>
+        <w:t>()</w:t>
+      </w:r>
+      <w:r>
+        <w:rPr>
+          <w:rFonts w:ascii="Fira Code" w:hAnsi="Fira Code"/>
+          <w:color w:val="CC7832"/>
+          <w:sz w:val="21"/>
+          <w:szCs w:val="21"/>
+        </w:rPr>
+        <w:t>;</w:t>
+      </w:r>
+      <w:r>
+        <w:rPr>
+          <w:rFonts w:ascii="Fira Code" w:hAnsi="Fira Code"/>
+          <w:color w:val="CC7832"/>
+          <w:sz w:val="21"/>
+          <w:szCs w:val="21"/>
+        </w:rPr>
+        <w:br/>
+        <w:t xml:space="preserve">    </w:t>
+      </w:r>
+      <w:proofErr w:type="spellStart"/>
+      <w:r>
+        <w:rPr>
+          <w:rFonts w:ascii="Fira Code" w:hAnsi="Fira Code"/>
+          <w:color w:val="9876AA"/>
+          <w:sz w:val="21"/>
+          <w:szCs w:val="21"/>
+        </w:rPr>
+        <w:t>descRef</w:t>
+      </w:r>
+      <w:proofErr w:type="spellEnd"/>
+      <w:r>
+        <w:rPr>
+          <w:rFonts w:ascii="Fira Code" w:hAnsi="Fira Code"/>
+          <w:color w:val="9876AA"/>
+          <w:sz w:val="21"/>
+          <w:szCs w:val="21"/>
+        </w:rPr>
+        <w:t xml:space="preserve"> </w:t>
+      </w:r>
+      <w:r>
+        <w:rPr>
+          <w:rFonts w:ascii="Fira Code" w:hAnsi="Fira Code"/>
+          <w:color w:val="A9B7C6"/>
+          <w:sz w:val="21"/>
+          <w:szCs w:val="21"/>
+        </w:rPr>
+        <w:t xml:space="preserve">= </w:t>
+      </w:r>
+      <w:proofErr w:type="spellStart"/>
+      <w:r>
+        <w:rPr>
+          <w:rFonts w:ascii="Fira Code" w:hAnsi="Fira Code"/>
+          <w:color w:val="A9B7C6"/>
+          <w:sz w:val="21"/>
+          <w:szCs w:val="21"/>
+        </w:rPr>
+        <w:t>React.</w:t>
+      </w:r>
+      <w:r>
+        <w:rPr>
+          <w:rFonts w:ascii="Fira Code" w:hAnsi="Fira Code"/>
+          <w:color w:val="FFC66D"/>
+          <w:sz w:val="21"/>
+          <w:szCs w:val="21"/>
+        </w:rPr>
+        <w:t>createRef</w:t>
+      </w:r>
+      <w:proofErr w:type="spellEnd"/>
+      <w:r>
+        <w:rPr>
+          <w:rFonts w:ascii="Fira Code" w:hAnsi="Fira Code"/>
+          <w:color w:val="A9B7C6"/>
+          <w:sz w:val="21"/>
+          <w:szCs w:val="21"/>
+        </w:rPr>
+        <w:t>()</w:t>
+      </w:r>
+      <w:r>
+        <w:rPr>
+          <w:rFonts w:ascii="Fira Code" w:hAnsi="Fira Code"/>
+          <w:color w:val="CC7832"/>
+          <w:sz w:val="21"/>
+          <w:szCs w:val="21"/>
+        </w:rPr>
+        <w:t>;</w:t>
+      </w:r>
+      <w:r>
+        <w:rPr>
+          <w:rFonts w:ascii="Fira Code" w:hAnsi="Fira Code"/>
+          <w:color w:val="CC7832"/>
+          <w:sz w:val="21"/>
+          <w:szCs w:val="21"/>
+        </w:rPr>
+        <w:br/>
+        <w:t xml:space="preserve">    </w:t>
+      </w:r>
+      <w:proofErr w:type="spellStart"/>
+      <w:r>
+        <w:rPr>
+          <w:rFonts w:ascii="Fira Code" w:hAnsi="Fira Code"/>
+          <w:color w:val="9876AA"/>
+          <w:sz w:val="21"/>
+          <w:szCs w:val="21"/>
+        </w:rPr>
+        <w:t>imageRef</w:t>
+      </w:r>
+      <w:proofErr w:type="spellEnd"/>
+      <w:r>
+        <w:rPr>
+          <w:rFonts w:ascii="Fira Code" w:hAnsi="Fira Code"/>
+          <w:color w:val="9876AA"/>
+          <w:sz w:val="21"/>
+          <w:szCs w:val="21"/>
+        </w:rPr>
+        <w:t xml:space="preserve"> </w:t>
+      </w:r>
+      <w:r>
+        <w:rPr>
+          <w:rFonts w:ascii="Fira Code" w:hAnsi="Fira Code"/>
+          <w:color w:val="A9B7C6"/>
+          <w:sz w:val="21"/>
+          <w:szCs w:val="21"/>
+        </w:rPr>
+        <w:t xml:space="preserve">= </w:t>
+      </w:r>
+      <w:proofErr w:type="spellStart"/>
+      <w:r>
+        <w:rPr>
+          <w:rFonts w:ascii="Fira Code" w:hAnsi="Fira Code"/>
+          <w:color w:val="A9B7C6"/>
+          <w:sz w:val="21"/>
+          <w:szCs w:val="21"/>
+        </w:rPr>
+        <w:t>React.</w:t>
+      </w:r>
+      <w:r>
+        <w:rPr>
+          <w:rFonts w:ascii="Fira Code" w:hAnsi="Fira Code"/>
+          <w:color w:val="FFC66D"/>
+          <w:sz w:val="21"/>
+          <w:szCs w:val="21"/>
+        </w:rPr>
+        <w:t>createRef</w:t>
+      </w:r>
+      <w:proofErr w:type="spellEnd"/>
+      <w:r>
+        <w:rPr>
+          <w:rFonts w:ascii="Fira Code" w:hAnsi="Fira Code"/>
+          <w:color w:val="A9B7C6"/>
+          <w:sz w:val="21"/>
+          <w:szCs w:val="21"/>
+        </w:rPr>
+        <w:t>()</w:t>
+      </w:r>
+      <w:r>
+        <w:rPr>
+          <w:rFonts w:ascii="Fira Code" w:hAnsi="Fira Code"/>
+          <w:color w:val="CC7832"/>
+          <w:sz w:val="21"/>
+          <w:szCs w:val="21"/>
+        </w:rPr>
+        <w:t>;</w:t>
+      </w:r>
+      <w:r>
+        <w:rPr>
+          <w:rFonts w:ascii="Fira Code" w:hAnsi="Fira Code"/>
+          <w:color w:val="CC7832"/>
+          <w:sz w:val="21"/>
+          <w:szCs w:val="21"/>
+        </w:rPr>
+        <w:br/>
+      </w:r>
+      <w:r>
+        <w:rPr>
+          <w:rFonts w:ascii="Fira Code" w:hAnsi="Fira Code"/>
+          <w:color w:val="CC7832"/>
+          <w:sz w:val="21"/>
+          <w:szCs w:val="21"/>
+        </w:rPr>
+        <w:br/>
+        <w:t xml:space="preserve">    </w:t>
+      </w:r>
+      <w:proofErr w:type="spellStart"/>
+      <w:r>
+        <w:rPr>
+          <w:rFonts w:ascii="Fira Code" w:hAnsi="Fira Code"/>
+          <w:color w:val="FFC66D"/>
+          <w:sz w:val="21"/>
+          <w:szCs w:val="21"/>
+        </w:rPr>
+        <w:t>createFish</w:t>
+      </w:r>
+      <w:proofErr w:type="spellEnd"/>
+      <w:r>
+        <w:rPr>
+          <w:rFonts w:ascii="Fira Code" w:hAnsi="Fira Code"/>
+          <w:color w:val="FFC66D"/>
+          <w:sz w:val="21"/>
+          <w:szCs w:val="21"/>
+        </w:rPr>
+        <w:t xml:space="preserve"> </w:t>
+      </w:r>
+      <w:r>
+        <w:rPr>
+          <w:rFonts w:ascii="Fira Code" w:hAnsi="Fira Code"/>
+          <w:color w:val="A9B7C6"/>
+          <w:sz w:val="21"/>
+          <w:szCs w:val="21"/>
+        </w:rPr>
+        <w:t>= (event) =&gt; {</w:t>
+      </w:r>
+      <w:r>
+        <w:rPr>
+          <w:rFonts w:ascii="Fira Code" w:hAnsi="Fira Code"/>
+          <w:color w:val="A9B7C6"/>
+          <w:sz w:val="21"/>
+          <w:szCs w:val="21"/>
+        </w:rPr>
+        <w:br/>
+        <w:t xml:space="preserve">        </w:t>
+      </w:r>
+      <w:proofErr w:type="spellStart"/>
+      <w:r>
+        <w:rPr>
+          <w:rFonts w:ascii="Fira Code" w:hAnsi="Fira Code"/>
+          <w:color w:val="A9B7C6"/>
+          <w:sz w:val="21"/>
+          <w:szCs w:val="21"/>
+        </w:rPr>
+        <w:t>event.</w:t>
+      </w:r>
+      <w:r>
+        <w:rPr>
+          <w:rFonts w:ascii="Fira Code" w:hAnsi="Fira Code"/>
+          <w:color w:val="FFC66D"/>
+          <w:sz w:val="21"/>
+          <w:szCs w:val="21"/>
+        </w:rPr>
+        <w:t>preventDefault</w:t>
+      </w:r>
+      <w:proofErr w:type="spellEnd"/>
+      <w:r>
+        <w:rPr>
+          <w:rFonts w:ascii="Fira Code" w:hAnsi="Fira Code"/>
+          <w:color w:val="A9B7C6"/>
+          <w:sz w:val="21"/>
+          <w:szCs w:val="21"/>
+        </w:rPr>
+        <w:t>()</w:t>
+      </w:r>
+      <w:r>
+        <w:rPr>
+          <w:rFonts w:ascii="Fira Code" w:hAnsi="Fira Code"/>
+          <w:color w:val="CC7832"/>
+          <w:sz w:val="21"/>
+          <w:szCs w:val="21"/>
+        </w:rPr>
+        <w:t>;</w:t>
+      </w:r>
+      <w:r>
+        <w:rPr>
+          <w:rFonts w:ascii="Fira Code" w:hAnsi="Fira Code"/>
+          <w:color w:val="CC7832"/>
+          <w:sz w:val="21"/>
+          <w:szCs w:val="21"/>
+        </w:rPr>
+        <w:br/>
+      </w:r>
+      <w:r>
+        <w:rPr>
+          <w:rFonts w:ascii="Fira Code" w:hAnsi="Fira Code"/>
+          <w:color w:val="CC7832"/>
+          <w:sz w:val="21"/>
+          <w:szCs w:val="21"/>
+        </w:rPr>
+        <w:br/>
+        <w:t xml:space="preserve">        </w:t>
+      </w:r>
+      <w:r>
+        <w:rPr>
+          <w:rFonts w:ascii="Fira Code" w:hAnsi="Fira Code"/>
+          <w:b/>
+          <w:bCs/>
+          <w:color w:val="CC7832"/>
+          <w:sz w:val="21"/>
+          <w:szCs w:val="21"/>
+        </w:rPr>
+        <w:t xml:space="preserve">const </w:t>
+      </w:r>
+      <w:r>
+        <w:rPr>
+          <w:rFonts w:ascii="Fira Code" w:hAnsi="Fira Code"/>
+          <w:color w:val="A9B7C6"/>
+          <w:sz w:val="21"/>
+          <w:szCs w:val="21"/>
+        </w:rPr>
+        <w:t>fish = {</w:t>
+      </w:r>
+      <w:r>
+        <w:rPr>
+          <w:rFonts w:ascii="Fira Code" w:hAnsi="Fira Code"/>
+          <w:color w:val="A9B7C6"/>
+          <w:sz w:val="21"/>
+          <w:szCs w:val="21"/>
+        </w:rPr>
+        <w:br/>
+        <w:t xml:space="preserve">            </w:t>
+      </w:r>
+      <w:proofErr w:type="spellStart"/>
+      <w:r>
+        <w:rPr>
+          <w:rFonts w:ascii="Fira Code" w:hAnsi="Fira Code"/>
+          <w:color w:val="9876AA"/>
+          <w:sz w:val="21"/>
+          <w:szCs w:val="21"/>
+        </w:rPr>
+        <w:t>nameRef</w:t>
+      </w:r>
+      <w:proofErr w:type="spellEnd"/>
+      <w:r>
+        <w:rPr>
+          <w:rFonts w:ascii="Fira Code" w:hAnsi="Fira Code"/>
+          <w:color w:val="A9B7C6"/>
+          <w:sz w:val="21"/>
+          <w:szCs w:val="21"/>
+        </w:rPr>
+        <w:t xml:space="preserve">: </w:t>
+      </w:r>
+      <w:proofErr w:type="spellStart"/>
+      <w:r>
+        <w:rPr>
+          <w:rFonts w:ascii="Fira Code" w:hAnsi="Fira Code"/>
+          <w:b/>
+          <w:bCs/>
+          <w:color w:val="CC7832"/>
+          <w:sz w:val="21"/>
+          <w:szCs w:val="21"/>
+        </w:rPr>
+        <w:t>this</w:t>
+      </w:r>
+      <w:r>
+        <w:rPr>
+          <w:rFonts w:ascii="Fira Code" w:hAnsi="Fira Code"/>
+          <w:color w:val="A9B7C6"/>
+          <w:sz w:val="21"/>
+          <w:szCs w:val="21"/>
+        </w:rPr>
+        <w:t>.</w:t>
+      </w:r>
+      <w:r>
+        <w:rPr>
+          <w:rFonts w:ascii="Fira Code" w:hAnsi="Fira Code"/>
+          <w:color w:val="9876AA"/>
+          <w:sz w:val="21"/>
+          <w:szCs w:val="21"/>
+        </w:rPr>
+        <w:t>nameRef</w:t>
+      </w:r>
+      <w:r>
+        <w:rPr>
+          <w:rFonts w:ascii="Fira Code" w:hAnsi="Fira Code"/>
+          <w:color w:val="A9B7C6"/>
+          <w:sz w:val="21"/>
+          <w:szCs w:val="21"/>
+        </w:rPr>
+        <w:t>.</w:t>
+      </w:r>
+      <w:r>
+        <w:rPr>
+          <w:rFonts w:ascii="Fira Code" w:hAnsi="Fira Code"/>
+          <w:color w:val="9876AA"/>
+          <w:sz w:val="21"/>
+          <w:szCs w:val="21"/>
+        </w:rPr>
+        <w:t>value</w:t>
+      </w:r>
+      <w:r>
+        <w:rPr>
+          <w:rFonts w:ascii="Fira Code" w:hAnsi="Fira Code"/>
+          <w:color w:val="A9B7C6"/>
+          <w:sz w:val="21"/>
+          <w:szCs w:val="21"/>
+        </w:rPr>
+        <w:t>.</w:t>
+      </w:r>
+      <w:r>
+        <w:rPr>
+          <w:rFonts w:ascii="Fira Code" w:hAnsi="Fira Code"/>
+          <w:color w:val="9876AA"/>
+          <w:sz w:val="21"/>
+          <w:szCs w:val="21"/>
+        </w:rPr>
+        <w:t>value</w:t>
+      </w:r>
+      <w:proofErr w:type="spellEnd"/>
+      <w:r>
+        <w:rPr>
+          <w:rFonts w:ascii="Fira Code" w:hAnsi="Fira Code"/>
+          <w:color w:val="CC7832"/>
+          <w:sz w:val="21"/>
+          <w:szCs w:val="21"/>
+        </w:rPr>
+        <w:t>,</w:t>
+      </w:r>
+      <w:r>
+        <w:rPr>
+          <w:rFonts w:ascii="Fira Code" w:hAnsi="Fira Code"/>
+          <w:color w:val="CC7832"/>
+          <w:sz w:val="21"/>
+          <w:szCs w:val="21"/>
+        </w:rPr>
+        <w:br/>
+        <w:t xml:space="preserve">            </w:t>
+      </w:r>
+      <w:proofErr w:type="spellStart"/>
+      <w:r>
+        <w:rPr>
+          <w:rFonts w:ascii="Fira Code" w:hAnsi="Fira Code"/>
+          <w:color w:val="9876AA"/>
+          <w:sz w:val="21"/>
+          <w:szCs w:val="21"/>
+        </w:rPr>
+        <w:t>priceRef</w:t>
+      </w:r>
+      <w:proofErr w:type="spellEnd"/>
+      <w:r>
+        <w:rPr>
+          <w:rFonts w:ascii="Fira Code" w:hAnsi="Fira Code"/>
+          <w:color w:val="A9B7C6"/>
+          <w:sz w:val="21"/>
+          <w:szCs w:val="21"/>
+        </w:rPr>
+        <w:t xml:space="preserve">: </w:t>
+      </w:r>
+      <w:proofErr w:type="spellStart"/>
+      <w:r>
+        <w:rPr>
+          <w:rFonts w:ascii="Fira Code" w:hAnsi="Fira Code"/>
+          <w:color w:val="FFC66D"/>
+          <w:sz w:val="21"/>
+          <w:szCs w:val="21"/>
+        </w:rPr>
+        <w:t>parseFloat</w:t>
+      </w:r>
+      <w:proofErr w:type="spellEnd"/>
+      <w:r>
+        <w:rPr>
+          <w:rFonts w:ascii="Fira Code" w:hAnsi="Fira Code"/>
+          <w:color w:val="A9B7C6"/>
+          <w:sz w:val="21"/>
+          <w:szCs w:val="21"/>
+        </w:rPr>
+        <w:t>(</w:t>
+      </w:r>
+      <w:proofErr w:type="spellStart"/>
+      <w:r>
+        <w:rPr>
+          <w:rFonts w:ascii="Fira Code" w:hAnsi="Fira Code"/>
+          <w:b/>
+          <w:bCs/>
+          <w:color w:val="CC7832"/>
+          <w:sz w:val="21"/>
+          <w:szCs w:val="21"/>
+        </w:rPr>
+        <w:t>this</w:t>
+      </w:r>
+      <w:r>
+        <w:rPr>
+          <w:rFonts w:ascii="Fira Code" w:hAnsi="Fira Code"/>
+          <w:color w:val="A9B7C6"/>
+          <w:sz w:val="21"/>
+          <w:szCs w:val="21"/>
+        </w:rPr>
+        <w:t>.</w:t>
+      </w:r>
+      <w:r>
+        <w:rPr>
+          <w:rFonts w:ascii="Fira Code" w:hAnsi="Fira Code"/>
+          <w:color w:val="9876AA"/>
+          <w:sz w:val="21"/>
+          <w:szCs w:val="21"/>
+        </w:rPr>
+        <w:t>priceRef</w:t>
+      </w:r>
+      <w:r>
+        <w:rPr>
+          <w:rFonts w:ascii="Fira Code" w:hAnsi="Fira Code"/>
+          <w:color w:val="A9B7C6"/>
+          <w:sz w:val="21"/>
+          <w:szCs w:val="21"/>
+        </w:rPr>
+        <w:t>.</w:t>
+      </w:r>
+      <w:r>
+        <w:rPr>
+          <w:rFonts w:ascii="Fira Code" w:hAnsi="Fira Code"/>
+          <w:color w:val="9876AA"/>
+          <w:sz w:val="21"/>
+          <w:szCs w:val="21"/>
+        </w:rPr>
+        <w:t>value</w:t>
+      </w:r>
+      <w:r>
+        <w:rPr>
+          <w:rFonts w:ascii="Fira Code" w:hAnsi="Fira Code"/>
+          <w:color w:val="A9B7C6"/>
+          <w:sz w:val="21"/>
+          <w:szCs w:val="21"/>
+        </w:rPr>
+        <w:t>.</w:t>
+      </w:r>
+      <w:r>
+        <w:rPr>
+          <w:rFonts w:ascii="Fira Code" w:hAnsi="Fira Code"/>
+          <w:color w:val="9876AA"/>
+          <w:sz w:val="21"/>
+          <w:szCs w:val="21"/>
+        </w:rPr>
+        <w:t>value</w:t>
+      </w:r>
+      <w:proofErr w:type="spellEnd"/>
+      <w:r>
+        <w:rPr>
+          <w:rFonts w:ascii="Fira Code" w:hAnsi="Fira Code"/>
+          <w:color w:val="A9B7C6"/>
+          <w:sz w:val="21"/>
+          <w:szCs w:val="21"/>
+        </w:rPr>
+        <w:t>)</w:t>
+      </w:r>
+      <w:r>
+        <w:rPr>
+          <w:rFonts w:ascii="Fira Code" w:hAnsi="Fira Code"/>
+          <w:color w:val="CC7832"/>
+          <w:sz w:val="21"/>
+          <w:szCs w:val="21"/>
+        </w:rPr>
+        <w:t>,</w:t>
+      </w:r>
+      <w:r>
+        <w:rPr>
+          <w:rFonts w:ascii="Fira Code" w:hAnsi="Fira Code"/>
+          <w:color w:val="CC7832"/>
+          <w:sz w:val="21"/>
+          <w:szCs w:val="21"/>
+        </w:rPr>
+        <w:br/>
+        <w:t xml:space="preserve">            </w:t>
+      </w:r>
+      <w:proofErr w:type="spellStart"/>
+      <w:r>
+        <w:rPr>
+          <w:rFonts w:ascii="Fira Code" w:hAnsi="Fira Code"/>
+          <w:color w:val="9876AA"/>
+          <w:sz w:val="21"/>
+          <w:szCs w:val="21"/>
+        </w:rPr>
+        <w:t>statusRef</w:t>
+      </w:r>
+      <w:proofErr w:type="spellEnd"/>
+      <w:r>
+        <w:rPr>
+          <w:rFonts w:ascii="Fira Code" w:hAnsi="Fira Code"/>
+          <w:color w:val="A9B7C6"/>
+          <w:sz w:val="21"/>
+          <w:szCs w:val="21"/>
+        </w:rPr>
+        <w:t xml:space="preserve">: </w:t>
+      </w:r>
+      <w:proofErr w:type="spellStart"/>
+      <w:r>
+        <w:rPr>
+          <w:rFonts w:ascii="Fira Code" w:hAnsi="Fira Code"/>
+          <w:b/>
+          <w:bCs/>
+          <w:color w:val="CC7832"/>
+          <w:sz w:val="21"/>
+          <w:szCs w:val="21"/>
+        </w:rPr>
+        <w:t>this</w:t>
+      </w:r>
+      <w:r>
+        <w:rPr>
+          <w:rFonts w:ascii="Fira Code" w:hAnsi="Fira Code"/>
+          <w:color w:val="A9B7C6"/>
+          <w:sz w:val="21"/>
+          <w:szCs w:val="21"/>
+        </w:rPr>
+        <w:t>.</w:t>
+      </w:r>
+      <w:r>
+        <w:rPr>
+          <w:rFonts w:ascii="Fira Code" w:hAnsi="Fira Code"/>
+          <w:color w:val="9876AA"/>
+          <w:sz w:val="21"/>
+          <w:szCs w:val="21"/>
+        </w:rPr>
+        <w:t>statusRef</w:t>
+      </w:r>
+      <w:r>
+        <w:rPr>
+          <w:rFonts w:ascii="Fira Code" w:hAnsi="Fira Code"/>
+          <w:color w:val="A9B7C6"/>
+          <w:sz w:val="21"/>
+          <w:szCs w:val="21"/>
+        </w:rPr>
+        <w:t>.</w:t>
+      </w:r>
+      <w:r>
+        <w:rPr>
+          <w:rFonts w:ascii="Fira Code" w:hAnsi="Fira Code"/>
+          <w:color w:val="9876AA"/>
+          <w:sz w:val="21"/>
+          <w:szCs w:val="21"/>
+        </w:rPr>
+        <w:t>value</w:t>
+      </w:r>
+      <w:r>
+        <w:rPr>
+          <w:rFonts w:ascii="Fira Code" w:hAnsi="Fira Code"/>
+          <w:color w:val="A9B7C6"/>
+          <w:sz w:val="21"/>
+          <w:szCs w:val="21"/>
+        </w:rPr>
+        <w:t>.</w:t>
+      </w:r>
+      <w:r>
+        <w:rPr>
+          <w:rFonts w:ascii="Fira Code" w:hAnsi="Fira Code"/>
+          <w:color w:val="9876AA"/>
+          <w:sz w:val="21"/>
+          <w:szCs w:val="21"/>
+        </w:rPr>
+        <w:t>value</w:t>
+      </w:r>
+      <w:proofErr w:type="spellEnd"/>
+      <w:r>
+        <w:rPr>
+          <w:rFonts w:ascii="Fira Code" w:hAnsi="Fira Code"/>
+          <w:color w:val="CC7832"/>
+          <w:sz w:val="21"/>
+          <w:szCs w:val="21"/>
+        </w:rPr>
+        <w:t>,</w:t>
+      </w:r>
+      <w:r>
+        <w:rPr>
+          <w:rFonts w:ascii="Fira Code" w:hAnsi="Fira Code"/>
+          <w:color w:val="CC7832"/>
+          <w:sz w:val="21"/>
+          <w:szCs w:val="21"/>
+        </w:rPr>
+        <w:br/>
+        <w:t xml:space="preserve">            </w:t>
+      </w:r>
+      <w:proofErr w:type="spellStart"/>
+      <w:r>
+        <w:rPr>
+          <w:rFonts w:ascii="Fira Code" w:hAnsi="Fira Code"/>
+          <w:color w:val="9876AA"/>
+          <w:sz w:val="21"/>
+          <w:szCs w:val="21"/>
+        </w:rPr>
+        <w:t>descRef</w:t>
+      </w:r>
+      <w:proofErr w:type="spellEnd"/>
+      <w:r>
+        <w:rPr>
+          <w:rFonts w:ascii="Fira Code" w:hAnsi="Fira Code"/>
+          <w:color w:val="A9B7C6"/>
+          <w:sz w:val="21"/>
+          <w:szCs w:val="21"/>
+        </w:rPr>
+        <w:t xml:space="preserve">: </w:t>
+      </w:r>
+      <w:proofErr w:type="spellStart"/>
+      <w:r>
+        <w:rPr>
+          <w:rFonts w:ascii="Fira Code" w:hAnsi="Fira Code"/>
+          <w:b/>
+          <w:bCs/>
+          <w:color w:val="CC7832"/>
+          <w:sz w:val="21"/>
+          <w:szCs w:val="21"/>
+        </w:rPr>
+        <w:t>this</w:t>
+      </w:r>
+      <w:r>
+        <w:rPr>
+          <w:rFonts w:ascii="Fira Code" w:hAnsi="Fira Code"/>
+          <w:color w:val="A9B7C6"/>
+          <w:sz w:val="21"/>
+          <w:szCs w:val="21"/>
+        </w:rPr>
+        <w:t>.</w:t>
+      </w:r>
+      <w:r>
+        <w:rPr>
+          <w:rFonts w:ascii="Fira Code" w:hAnsi="Fira Code"/>
+          <w:color w:val="9876AA"/>
+          <w:sz w:val="21"/>
+          <w:szCs w:val="21"/>
+        </w:rPr>
+        <w:t>descRef</w:t>
+      </w:r>
+      <w:r>
+        <w:rPr>
+          <w:rFonts w:ascii="Fira Code" w:hAnsi="Fira Code"/>
+          <w:color w:val="A9B7C6"/>
+          <w:sz w:val="21"/>
+          <w:szCs w:val="21"/>
+        </w:rPr>
+        <w:t>.</w:t>
+      </w:r>
+      <w:r>
+        <w:rPr>
+          <w:rFonts w:ascii="Fira Code" w:hAnsi="Fira Code"/>
+          <w:color w:val="9876AA"/>
+          <w:sz w:val="21"/>
+          <w:szCs w:val="21"/>
+        </w:rPr>
+        <w:t>value</w:t>
+      </w:r>
+      <w:r>
+        <w:rPr>
+          <w:rFonts w:ascii="Fira Code" w:hAnsi="Fira Code"/>
+          <w:color w:val="A9B7C6"/>
+          <w:sz w:val="21"/>
+          <w:szCs w:val="21"/>
+        </w:rPr>
+        <w:t>.</w:t>
+      </w:r>
+      <w:r>
+        <w:rPr>
+          <w:rFonts w:ascii="Fira Code" w:hAnsi="Fira Code"/>
+          <w:color w:val="9876AA"/>
+          <w:sz w:val="21"/>
+          <w:szCs w:val="21"/>
+        </w:rPr>
+        <w:t>value</w:t>
+      </w:r>
+      <w:proofErr w:type="spellEnd"/>
+      <w:r>
+        <w:rPr>
+          <w:rFonts w:ascii="Fira Code" w:hAnsi="Fira Code"/>
+          <w:color w:val="CC7832"/>
+          <w:sz w:val="21"/>
+          <w:szCs w:val="21"/>
+        </w:rPr>
+        <w:t>,</w:t>
+      </w:r>
+      <w:r>
+        <w:rPr>
+          <w:rFonts w:ascii="Fira Code" w:hAnsi="Fira Code"/>
+          <w:color w:val="CC7832"/>
+          <w:sz w:val="21"/>
+          <w:szCs w:val="21"/>
+        </w:rPr>
+        <w:br/>
+        <w:t xml:space="preserve">            </w:t>
+      </w:r>
+      <w:proofErr w:type="spellStart"/>
+      <w:r>
+        <w:rPr>
+          <w:rFonts w:ascii="Fira Code" w:hAnsi="Fira Code"/>
+          <w:color w:val="9876AA"/>
+          <w:sz w:val="21"/>
+          <w:szCs w:val="21"/>
+        </w:rPr>
+        <w:t>imageRef</w:t>
+      </w:r>
+      <w:proofErr w:type="spellEnd"/>
+      <w:r>
+        <w:rPr>
+          <w:rFonts w:ascii="Fira Code" w:hAnsi="Fira Code"/>
+          <w:color w:val="A9B7C6"/>
+          <w:sz w:val="21"/>
+          <w:szCs w:val="21"/>
+        </w:rPr>
+        <w:t xml:space="preserve">: </w:t>
+      </w:r>
+      <w:proofErr w:type="spellStart"/>
+      <w:r>
+        <w:rPr>
+          <w:rFonts w:ascii="Fira Code" w:hAnsi="Fira Code"/>
+          <w:b/>
+          <w:bCs/>
+          <w:color w:val="CC7832"/>
+          <w:sz w:val="21"/>
+          <w:szCs w:val="21"/>
+        </w:rPr>
+        <w:t>this</w:t>
+      </w:r>
+      <w:r>
+        <w:rPr>
+          <w:rFonts w:ascii="Fira Code" w:hAnsi="Fira Code"/>
+          <w:color w:val="A9B7C6"/>
+          <w:sz w:val="21"/>
+          <w:szCs w:val="21"/>
+        </w:rPr>
+        <w:t>.</w:t>
+      </w:r>
+      <w:r>
+        <w:rPr>
+          <w:rFonts w:ascii="Fira Code" w:hAnsi="Fira Code"/>
+          <w:color w:val="9876AA"/>
+          <w:sz w:val="21"/>
+          <w:szCs w:val="21"/>
+        </w:rPr>
+        <w:t>imageRef</w:t>
+      </w:r>
+      <w:r>
+        <w:rPr>
+          <w:rFonts w:ascii="Fira Code" w:hAnsi="Fira Code"/>
+          <w:color w:val="A9B7C6"/>
+          <w:sz w:val="21"/>
+          <w:szCs w:val="21"/>
+        </w:rPr>
+        <w:t>.</w:t>
+      </w:r>
+      <w:r>
+        <w:rPr>
+          <w:rFonts w:ascii="Fira Code" w:hAnsi="Fira Code"/>
+          <w:color w:val="9876AA"/>
+          <w:sz w:val="21"/>
+          <w:szCs w:val="21"/>
+        </w:rPr>
+        <w:t>value</w:t>
+      </w:r>
+      <w:r>
+        <w:rPr>
+          <w:rFonts w:ascii="Fira Code" w:hAnsi="Fira Code"/>
+          <w:color w:val="A9B7C6"/>
+          <w:sz w:val="21"/>
+          <w:szCs w:val="21"/>
+        </w:rPr>
+        <w:t>.</w:t>
+      </w:r>
+      <w:r>
+        <w:rPr>
+          <w:rFonts w:ascii="Fira Code" w:hAnsi="Fira Code"/>
+          <w:color w:val="9876AA"/>
+          <w:sz w:val="21"/>
+          <w:szCs w:val="21"/>
+        </w:rPr>
+        <w:t>value</w:t>
+      </w:r>
+      <w:proofErr w:type="spellEnd"/>
+      <w:r>
+        <w:rPr>
+          <w:rFonts w:ascii="Fira Code" w:hAnsi="Fira Code"/>
+          <w:color w:val="CC7832"/>
+          <w:sz w:val="21"/>
+          <w:szCs w:val="21"/>
+        </w:rPr>
+        <w:t>,</w:t>
+      </w:r>
+      <w:r>
+        <w:rPr>
+          <w:rFonts w:ascii="Fira Code" w:hAnsi="Fira Code"/>
+          <w:color w:val="CC7832"/>
+          <w:sz w:val="21"/>
+          <w:szCs w:val="21"/>
+        </w:rPr>
+        <w:br/>
+        <w:t xml:space="preserve">        </w:t>
+      </w:r>
+      <w:r>
+        <w:rPr>
+          <w:rFonts w:ascii="Fira Code" w:hAnsi="Fira Code"/>
+          <w:color w:val="A9B7C6"/>
+          <w:sz w:val="21"/>
+          <w:szCs w:val="21"/>
+        </w:rPr>
+        <w:t>}</w:t>
+      </w:r>
+      <w:r>
+        <w:rPr>
+          <w:rFonts w:ascii="Fira Code" w:hAnsi="Fira Code"/>
+          <w:color w:val="CC7832"/>
+          <w:sz w:val="21"/>
+          <w:szCs w:val="21"/>
+        </w:rPr>
+        <w:t>;</w:t>
+      </w:r>
+      <w:r>
+        <w:rPr>
+          <w:rFonts w:ascii="Fira Code" w:hAnsi="Fira Code"/>
+          <w:color w:val="CC7832"/>
+          <w:sz w:val="21"/>
+          <w:szCs w:val="21"/>
+        </w:rPr>
+        <w:br/>
+      </w:r>
+      <w:r>
+        <w:rPr>
+          <w:rFonts w:ascii="Fira Code" w:hAnsi="Fira Code"/>
+          <w:color w:val="CC7832"/>
+          <w:sz w:val="21"/>
+          <w:szCs w:val="21"/>
+        </w:rPr>
+        <w:br/>
+        <w:t xml:space="preserve">        </w:t>
+      </w:r>
+      <w:r>
+        <w:rPr>
+          <w:rFonts w:ascii="Fira Code" w:hAnsi="Fira Code"/>
+          <w:color w:val="A9B7C6"/>
+          <w:sz w:val="21"/>
+          <w:szCs w:val="21"/>
+        </w:rPr>
+        <w:t>console.</w:t>
+      </w:r>
+      <w:r>
+        <w:rPr>
+          <w:rFonts w:ascii="Fira Code" w:hAnsi="Fira Code"/>
+          <w:color w:val="FFC66D"/>
+          <w:sz w:val="21"/>
+          <w:szCs w:val="21"/>
+        </w:rPr>
+        <w:t>log</w:t>
+      </w:r>
+      <w:r>
+        <w:rPr>
+          <w:rFonts w:ascii="Fira Code" w:hAnsi="Fira Code"/>
+          <w:color w:val="A9B7C6"/>
+          <w:sz w:val="21"/>
+          <w:szCs w:val="21"/>
+        </w:rPr>
+        <w:t>(fish)</w:t>
+      </w:r>
+      <w:r>
+        <w:rPr>
+          <w:rFonts w:ascii="Fira Code" w:hAnsi="Fira Code"/>
+          <w:color w:val="CC7832"/>
+          <w:sz w:val="21"/>
+          <w:szCs w:val="21"/>
+        </w:rPr>
+        <w:t>;</w:t>
+      </w:r>
+      <w:r>
+        <w:rPr>
+          <w:rFonts w:ascii="Fira Code" w:hAnsi="Fira Code"/>
+          <w:color w:val="CC7832"/>
+          <w:sz w:val="21"/>
+          <w:szCs w:val="21"/>
+        </w:rPr>
+        <w:br/>
+        <w:t xml:space="preserve">    </w:t>
+      </w:r>
+      <w:r>
+        <w:rPr>
+          <w:rFonts w:ascii="Fira Code" w:hAnsi="Fira Code"/>
+          <w:color w:val="A9B7C6"/>
+          <w:sz w:val="21"/>
+          <w:szCs w:val="21"/>
+        </w:rPr>
+        <w:t>}</w:t>
+      </w:r>
+      <w:r>
+        <w:rPr>
+          <w:rFonts w:ascii="Fira Code" w:hAnsi="Fira Code"/>
+          <w:color w:val="CC7832"/>
+          <w:sz w:val="21"/>
+          <w:szCs w:val="21"/>
+        </w:rPr>
+        <w:t>;</w:t>
+      </w:r>
+      <w:r>
+        <w:rPr>
+          <w:rFonts w:ascii="Fira Code" w:hAnsi="Fira Code"/>
+          <w:color w:val="CC7832"/>
+          <w:sz w:val="21"/>
+          <w:szCs w:val="21"/>
+        </w:rPr>
+        <w:br/>
+      </w:r>
+      <w:r>
+        <w:rPr>
+          <w:rFonts w:ascii="Fira Code" w:hAnsi="Fira Code"/>
+          <w:color w:val="CC7832"/>
+          <w:sz w:val="21"/>
+          <w:szCs w:val="21"/>
+        </w:rPr>
+        <w:br/>
+        <w:t xml:space="preserve">    </w:t>
+      </w:r>
+      <w:r>
+        <w:rPr>
+          <w:rFonts w:ascii="Fira Code" w:hAnsi="Fira Code"/>
+          <w:color w:val="FFC66D"/>
+          <w:sz w:val="21"/>
+          <w:szCs w:val="21"/>
+        </w:rPr>
+        <w:t>render</w:t>
+      </w:r>
+      <w:r>
+        <w:rPr>
+          <w:rFonts w:ascii="Fira Code" w:hAnsi="Fira Code"/>
+          <w:color w:val="A9B7C6"/>
+          <w:sz w:val="21"/>
+          <w:szCs w:val="21"/>
+        </w:rPr>
+        <w:t>() {</w:t>
+      </w:r>
+      <w:r>
+        <w:rPr>
+          <w:rFonts w:ascii="Fira Code" w:hAnsi="Fira Code"/>
+          <w:color w:val="A9B7C6"/>
+          <w:sz w:val="21"/>
+          <w:szCs w:val="21"/>
+        </w:rPr>
+        <w:br/>
+        <w:t xml:space="preserve">        </w:t>
+      </w:r>
+      <w:r>
+        <w:rPr>
+          <w:rFonts w:ascii="Fira Code" w:hAnsi="Fira Code"/>
+          <w:b/>
+          <w:bCs/>
+          <w:color w:val="CC7832"/>
+          <w:sz w:val="21"/>
+          <w:szCs w:val="21"/>
+        </w:rPr>
+        <w:t xml:space="preserve">return </w:t>
+      </w:r>
+      <w:r>
+        <w:rPr>
+          <w:rFonts w:ascii="Fira Code" w:hAnsi="Fira Code"/>
+          <w:color w:val="A9B7C6"/>
+          <w:sz w:val="21"/>
+          <w:szCs w:val="21"/>
+        </w:rPr>
+        <w:t>(</w:t>
+      </w:r>
+      <w:r>
+        <w:rPr>
+          <w:rFonts w:ascii="Fira Code" w:hAnsi="Fira Code"/>
+          <w:color w:val="A9B7C6"/>
+          <w:sz w:val="21"/>
+          <w:szCs w:val="21"/>
+        </w:rPr>
+        <w:br/>
+        <w:t xml:space="preserve">            </w:t>
+      </w:r>
+      <w:r>
+        <w:rPr>
+          <w:rFonts w:ascii="Fira Code" w:hAnsi="Fira Code"/>
+          <w:color w:val="E8BF6A"/>
+          <w:sz w:val="21"/>
+          <w:szCs w:val="21"/>
+        </w:rPr>
+        <w:t xml:space="preserve">&lt;form </w:t>
+      </w:r>
+      <w:proofErr w:type="spellStart"/>
+      <w:r>
+        <w:rPr>
+          <w:rFonts w:ascii="Fira Code" w:hAnsi="Fira Code"/>
+          <w:color w:val="BABABA"/>
+          <w:sz w:val="21"/>
+          <w:szCs w:val="21"/>
+        </w:rPr>
+        <w:t>className</w:t>
+      </w:r>
+      <w:proofErr w:type="spellEnd"/>
+      <w:r>
+        <w:rPr>
+          <w:rFonts w:ascii="Fira Code" w:hAnsi="Fira Code"/>
+          <w:color w:val="6A8759"/>
+          <w:sz w:val="21"/>
+          <w:szCs w:val="21"/>
+        </w:rPr>
+        <w:t>=</w:t>
+      </w:r>
+      <w:r>
+        <w:rPr>
+          <w:rFonts w:ascii="Fira Code" w:hAnsi="Fira Code"/>
+          <w:color w:val="A9B7C6"/>
+          <w:sz w:val="21"/>
+          <w:szCs w:val="21"/>
+        </w:rPr>
+        <w:t>{</w:t>
+      </w:r>
+      <w:r>
+        <w:rPr>
+          <w:rFonts w:ascii="Fira Code" w:hAnsi="Fira Code"/>
+          <w:color w:val="6A8759"/>
+          <w:sz w:val="21"/>
+          <w:szCs w:val="21"/>
+        </w:rPr>
+        <w:t>'fish-edit'</w:t>
+      </w:r>
+      <w:r>
+        <w:rPr>
+          <w:rFonts w:ascii="Fira Code" w:hAnsi="Fira Code"/>
+          <w:color w:val="A9B7C6"/>
+          <w:sz w:val="21"/>
+          <w:szCs w:val="21"/>
+        </w:rPr>
+        <w:t xml:space="preserve">} </w:t>
+      </w:r>
+      <w:proofErr w:type="spellStart"/>
+      <w:r>
+        <w:rPr>
+          <w:rFonts w:ascii="Fira Code" w:hAnsi="Fira Code"/>
+          <w:color w:val="BABABA"/>
+          <w:sz w:val="21"/>
+          <w:szCs w:val="21"/>
+        </w:rPr>
+        <w:t>onSubmit</w:t>
+      </w:r>
+      <w:proofErr w:type="spellEnd"/>
+      <w:r>
+        <w:rPr>
+          <w:rFonts w:ascii="Fira Code" w:hAnsi="Fira Code"/>
+          <w:color w:val="6A8759"/>
+          <w:sz w:val="21"/>
+          <w:szCs w:val="21"/>
+        </w:rPr>
+        <w:t>=</w:t>
+      </w:r>
+      <w:r>
+        <w:rPr>
+          <w:rFonts w:ascii="Fira Code" w:hAnsi="Fira Code"/>
+          <w:color w:val="A9B7C6"/>
+          <w:sz w:val="21"/>
+          <w:szCs w:val="21"/>
+        </w:rPr>
+        <w:t>{</w:t>
+      </w:r>
+      <w:proofErr w:type="spellStart"/>
+      <w:r>
+        <w:rPr>
+          <w:rFonts w:ascii="Fira Code" w:hAnsi="Fira Code"/>
+          <w:b/>
+          <w:bCs/>
+          <w:color w:val="CC7832"/>
+          <w:sz w:val="21"/>
+          <w:szCs w:val="21"/>
+        </w:rPr>
+        <w:t>this</w:t>
+      </w:r>
+      <w:r>
+        <w:rPr>
+          <w:rFonts w:ascii="Fira Code" w:hAnsi="Fira Code"/>
+          <w:color w:val="A9B7C6"/>
+          <w:sz w:val="21"/>
+          <w:szCs w:val="21"/>
+        </w:rPr>
+        <w:t>.</w:t>
+      </w:r>
+      <w:r>
+        <w:rPr>
+          <w:rFonts w:ascii="Fira Code" w:hAnsi="Fira Code"/>
+          <w:color w:val="FFC66D"/>
+          <w:sz w:val="21"/>
+          <w:szCs w:val="21"/>
+        </w:rPr>
+        <w:t>createFish</w:t>
+      </w:r>
+      <w:proofErr w:type="spellEnd"/>
+      <w:r>
+        <w:rPr>
+          <w:rFonts w:ascii="Fira Code" w:hAnsi="Fira Code"/>
+          <w:color w:val="A9B7C6"/>
+          <w:sz w:val="21"/>
+          <w:szCs w:val="21"/>
+        </w:rPr>
+        <w:t>}</w:t>
+      </w:r>
+      <w:r>
+        <w:rPr>
+          <w:rFonts w:ascii="Fira Code" w:hAnsi="Fira Code"/>
+          <w:color w:val="E8BF6A"/>
+          <w:sz w:val="21"/>
+          <w:szCs w:val="21"/>
+        </w:rPr>
+        <w:t>&gt;</w:t>
+      </w:r>
+      <w:r>
+        <w:rPr>
+          <w:rFonts w:ascii="Fira Code" w:hAnsi="Fira Code"/>
+          <w:color w:val="E8BF6A"/>
+          <w:sz w:val="21"/>
+          <w:szCs w:val="21"/>
+        </w:rPr>
+        <w:br/>
+        <w:t xml:space="preserve">                &lt;input </w:t>
+      </w:r>
+      <w:r>
+        <w:rPr>
+          <w:rFonts w:ascii="Fira Code" w:hAnsi="Fira Code"/>
+          <w:color w:val="BABABA"/>
+          <w:sz w:val="21"/>
+          <w:szCs w:val="21"/>
+        </w:rPr>
+        <w:t>name</w:t>
+      </w:r>
+      <w:r>
+        <w:rPr>
+          <w:rFonts w:ascii="Fira Code" w:hAnsi="Fira Code"/>
+          <w:color w:val="6A8759"/>
+          <w:sz w:val="21"/>
+          <w:szCs w:val="21"/>
+        </w:rPr>
+        <w:t xml:space="preserve">="name" </w:t>
+      </w:r>
+      <w:r>
+        <w:rPr>
+          <w:rFonts w:ascii="Fira Code" w:hAnsi="Fira Code"/>
+          <w:color w:val="BABABA"/>
+          <w:sz w:val="21"/>
+          <w:szCs w:val="21"/>
+        </w:rPr>
+        <w:t>ref</w:t>
+      </w:r>
+      <w:r>
+        <w:rPr>
+          <w:rFonts w:ascii="Fira Code" w:hAnsi="Fira Code"/>
+          <w:color w:val="6A8759"/>
+          <w:sz w:val="21"/>
+          <w:szCs w:val="21"/>
+        </w:rPr>
+        <w:t>=</w:t>
+      </w:r>
+      <w:r>
+        <w:rPr>
+          <w:rFonts w:ascii="Fira Code" w:hAnsi="Fira Code"/>
+          <w:color w:val="A9B7C6"/>
+          <w:sz w:val="21"/>
+          <w:szCs w:val="21"/>
+        </w:rPr>
+        <w:t>{</w:t>
+      </w:r>
+      <w:proofErr w:type="spellStart"/>
+      <w:r>
+        <w:rPr>
+          <w:rFonts w:ascii="Fira Code" w:hAnsi="Fira Code"/>
+          <w:b/>
+          <w:bCs/>
+          <w:color w:val="CC7832"/>
+          <w:sz w:val="21"/>
+          <w:szCs w:val="21"/>
+        </w:rPr>
+        <w:t>this</w:t>
+      </w:r>
+      <w:r>
+        <w:rPr>
+          <w:rFonts w:ascii="Fira Code" w:hAnsi="Fira Code"/>
+          <w:color w:val="A9B7C6"/>
+          <w:sz w:val="21"/>
+          <w:szCs w:val="21"/>
+        </w:rPr>
+        <w:t>.</w:t>
+      </w:r>
+      <w:r>
+        <w:rPr>
+          <w:rFonts w:ascii="Fira Code" w:hAnsi="Fira Code"/>
+          <w:color w:val="9876AA"/>
+          <w:sz w:val="21"/>
+          <w:szCs w:val="21"/>
+        </w:rPr>
+        <w:t>nameRef</w:t>
+      </w:r>
+      <w:proofErr w:type="spellEnd"/>
+      <w:r>
+        <w:rPr>
+          <w:rFonts w:ascii="Fira Code" w:hAnsi="Fira Code"/>
+          <w:color w:val="A9B7C6"/>
+          <w:sz w:val="21"/>
+          <w:szCs w:val="21"/>
+        </w:rPr>
+        <w:t xml:space="preserve">} </w:t>
+      </w:r>
+      <w:r>
+        <w:rPr>
+          <w:rFonts w:ascii="Fira Code" w:hAnsi="Fira Code"/>
+          <w:color w:val="BABABA"/>
+          <w:sz w:val="21"/>
+          <w:szCs w:val="21"/>
+        </w:rPr>
+        <w:t>type</w:t>
+      </w:r>
+      <w:r>
+        <w:rPr>
+          <w:rFonts w:ascii="Fira Code" w:hAnsi="Fira Code"/>
+          <w:color w:val="6A8759"/>
+          <w:sz w:val="21"/>
+          <w:szCs w:val="21"/>
+        </w:rPr>
+        <w:t>=</w:t>
+      </w:r>
+      <w:r>
+        <w:rPr>
+          <w:rFonts w:ascii="Fira Code" w:hAnsi="Fira Code"/>
+          <w:color w:val="A9B7C6"/>
+          <w:sz w:val="21"/>
+          <w:szCs w:val="21"/>
+        </w:rPr>
+        <w:t>{</w:t>
+      </w:r>
+      <w:r>
+        <w:rPr>
+          <w:rFonts w:ascii="Fira Code" w:hAnsi="Fira Code"/>
+          <w:color w:val="6A8759"/>
+          <w:sz w:val="21"/>
+          <w:szCs w:val="21"/>
+        </w:rPr>
+        <w:t>"text"</w:t>
+      </w:r>
+      <w:r>
+        <w:rPr>
+          <w:rFonts w:ascii="Fira Code" w:hAnsi="Fira Code"/>
+          <w:color w:val="A9B7C6"/>
+          <w:sz w:val="21"/>
+          <w:szCs w:val="21"/>
+        </w:rPr>
+        <w:t xml:space="preserve">} </w:t>
+      </w:r>
+      <w:r>
+        <w:rPr>
+          <w:rFonts w:ascii="Fira Code" w:hAnsi="Fira Code"/>
+          <w:color w:val="BABABA"/>
+          <w:sz w:val="21"/>
+          <w:szCs w:val="21"/>
+        </w:rPr>
+        <w:t>placeholder</w:t>
+      </w:r>
+      <w:r>
+        <w:rPr>
+          <w:rFonts w:ascii="Fira Code" w:hAnsi="Fira Code"/>
+          <w:color w:val="6A8759"/>
+          <w:sz w:val="21"/>
+          <w:szCs w:val="21"/>
+        </w:rPr>
+        <w:t>=</w:t>
+      </w:r>
+      <w:r>
+        <w:rPr>
+          <w:rFonts w:ascii="Fira Code" w:hAnsi="Fira Code"/>
+          <w:color w:val="A9B7C6"/>
+          <w:sz w:val="21"/>
+          <w:szCs w:val="21"/>
+        </w:rPr>
+        <w:t>{</w:t>
+      </w:r>
+      <w:r>
+        <w:rPr>
+          <w:rFonts w:ascii="Fira Code" w:hAnsi="Fira Code"/>
+          <w:color w:val="6A8759"/>
+          <w:sz w:val="21"/>
+          <w:szCs w:val="21"/>
+        </w:rPr>
+        <w:t>"Name"</w:t>
+      </w:r>
+      <w:r>
+        <w:rPr>
+          <w:rFonts w:ascii="Fira Code" w:hAnsi="Fira Code"/>
+          <w:color w:val="A9B7C6"/>
+          <w:sz w:val="21"/>
+          <w:szCs w:val="21"/>
+        </w:rPr>
+        <w:t xml:space="preserve">} </w:t>
+      </w:r>
+      <w:r>
+        <w:rPr>
+          <w:rFonts w:ascii="Fira Code" w:hAnsi="Fira Code"/>
+          <w:color w:val="E8BF6A"/>
+          <w:sz w:val="21"/>
+          <w:szCs w:val="21"/>
+        </w:rPr>
+        <w:t>/&gt;</w:t>
+      </w:r>
+      <w:r>
+        <w:rPr>
+          <w:rFonts w:ascii="Fira Code" w:hAnsi="Fira Code"/>
+          <w:color w:val="E8BF6A"/>
+          <w:sz w:val="21"/>
+          <w:szCs w:val="21"/>
+        </w:rPr>
+        <w:br/>
+        <w:t xml:space="preserve">                &lt;input </w:t>
+      </w:r>
+      <w:r>
+        <w:rPr>
+          <w:rFonts w:ascii="Fira Code" w:hAnsi="Fira Code"/>
+          <w:color w:val="BABABA"/>
+          <w:sz w:val="21"/>
+          <w:szCs w:val="21"/>
+        </w:rPr>
+        <w:t>name</w:t>
+      </w:r>
+      <w:r>
+        <w:rPr>
+          <w:rFonts w:ascii="Fira Code" w:hAnsi="Fira Code"/>
+          <w:color w:val="6A8759"/>
+          <w:sz w:val="21"/>
+          <w:szCs w:val="21"/>
+        </w:rPr>
+        <w:t xml:space="preserve">="price" </w:t>
+      </w:r>
+      <w:r>
+        <w:rPr>
+          <w:rFonts w:ascii="Fira Code" w:hAnsi="Fira Code"/>
+          <w:color w:val="BABABA"/>
+          <w:sz w:val="21"/>
+          <w:szCs w:val="21"/>
+        </w:rPr>
+        <w:t>ref</w:t>
+      </w:r>
+      <w:r>
+        <w:rPr>
+          <w:rFonts w:ascii="Fira Code" w:hAnsi="Fira Code"/>
+          <w:color w:val="6A8759"/>
+          <w:sz w:val="21"/>
+          <w:szCs w:val="21"/>
+        </w:rPr>
+        <w:t>=</w:t>
+      </w:r>
+      <w:r>
+        <w:rPr>
+          <w:rFonts w:ascii="Fira Code" w:hAnsi="Fira Code"/>
+          <w:color w:val="A9B7C6"/>
+          <w:sz w:val="21"/>
+          <w:szCs w:val="21"/>
+        </w:rPr>
+        <w:t>{</w:t>
+      </w:r>
+      <w:proofErr w:type="spellStart"/>
+      <w:r>
+        <w:rPr>
+          <w:rFonts w:ascii="Fira Code" w:hAnsi="Fira Code"/>
+          <w:b/>
+          <w:bCs/>
+          <w:color w:val="CC7832"/>
+          <w:sz w:val="21"/>
+          <w:szCs w:val="21"/>
+        </w:rPr>
+        <w:t>this</w:t>
+      </w:r>
+      <w:r>
+        <w:rPr>
+          <w:rFonts w:ascii="Fira Code" w:hAnsi="Fira Code"/>
+          <w:color w:val="A9B7C6"/>
+          <w:sz w:val="21"/>
+          <w:szCs w:val="21"/>
+        </w:rPr>
+        <w:t>.</w:t>
+      </w:r>
+      <w:r>
+        <w:rPr>
+          <w:rFonts w:ascii="Fira Code" w:hAnsi="Fira Code"/>
+          <w:color w:val="9876AA"/>
+          <w:sz w:val="21"/>
+          <w:szCs w:val="21"/>
+        </w:rPr>
+        <w:t>priceRef</w:t>
+      </w:r>
+      <w:proofErr w:type="spellEnd"/>
+      <w:r>
+        <w:rPr>
+          <w:rFonts w:ascii="Fira Code" w:hAnsi="Fira Code"/>
+          <w:color w:val="A9B7C6"/>
+          <w:sz w:val="21"/>
+          <w:szCs w:val="21"/>
+        </w:rPr>
+        <w:t xml:space="preserve">} </w:t>
+      </w:r>
+      <w:r>
+        <w:rPr>
+          <w:rFonts w:ascii="Fira Code" w:hAnsi="Fira Code"/>
+          <w:color w:val="BABABA"/>
+          <w:sz w:val="21"/>
+          <w:szCs w:val="21"/>
+        </w:rPr>
+        <w:t>type</w:t>
+      </w:r>
+      <w:r>
+        <w:rPr>
+          <w:rFonts w:ascii="Fira Code" w:hAnsi="Fira Code"/>
+          <w:color w:val="6A8759"/>
+          <w:sz w:val="21"/>
+          <w:szCs w:val="21"/>
+        </w:rPr>
+        <w:t>=</w:t>
+      </w:r>
+      <w:r>
+        <w:rPr>
+          <w:rFonts w:ascii="Fira Code" w:hAnsi="Fira Code"/>
+          <w:color w:val="A9B7C6"/>
+          <w:sz w:val="21"/>
+          <w:szCs w:val="21"/>
+        </w:rPr>
+        <w:t>{</w:t>
+      </w:r>
+      <w:r>
+        <w:rPr>
+          <w:rFonts w:ascii="Fira Code" w:hAnsi="Fira Code"/>
+          <w:color w:val="6A8759"/>
+          <w:sz w:val="21"/>
+          <w:szCs w:val="21"/>
+        </w:rPr>
+        <w:t>"text"</w:t>
+      </w:r>
+      <w:r>
+        <w:rPr>
+          <w:rFonts w:ascii="Fira Code" w:hAnsi="Fira Code"/>
+          <w:color w:val="A9B7C6"/>
+          <w:sz w:val="21"/>
+          <w:szCs w:val="21"/>
+        </w:rPr>
+        <w:t xml:space="preserve">} </w:t>
+      </w:r>
+      <w:r>
+        <w:rPr>
+          <w:rFonts w:ascii="Fira Code" w:hAnsi="Fira Code"/>
+          <w:color w:val="BABABA"/>
+          <w:sz w:val="21"/>
+          <w:szCs w:val="21"/>
+        </w:rPr>
+        <w:t>placeholder</w:t>
+      </w:r>
+      <w:r>
+        <w:rPr>
+          <w:rFonts w:ascii="Fira Code" w:hAnsi="Fira Code"/>
+          <w:color w:val="6A8759"/>
+          <w:sz w:val="21"/>
+          <w:szCs w:val="21"/>
+        </w:rPr>
+        <w:t>=</w:t>
+      </w:r>
+      <w:r>
+        <w:rPr>
+          <w:rFonts w:ascii="Fira Code" w:hAnsi="Fira Code"/>
+          <w:color w:val="A9B7C6"/>
+          <w:sz w:val="21"/>
+          <w:szCs w:val="21"/>
+        </w:rPr>
+        <w:t>{</w:t>
+      </w:r>
+      <w:r>
+        <w:rPr>
+          <w:rFonts w:ascii="Fira Code" w:hAnsi="Fira Code"/>
+          <w:color w:val="6A8759"/>
+          <w:sz w:val="21"/>
+          <w:szCs w:val="21"/>
+        </w:rPr>
+        <w:t>"Price"</w:t>
+      </w:r>
+      <w:r>
+        <w:rPr>
+          <w:rFonts w:ascii="Fira Code" w:hAnsi="Fira Code"/>
+          <w:color w:val="A9B7C6"/>
+          <w:sz w:val="21"/>
+          <w:szCs w:val="21"/>
+        </w:rPr>
+        <w:t xml:space="preserve">} </w:t>
+      </w:r>
+      <w:r>
+        <w:rPr>
+          <w:rFonts w:ascii="Fira Code" w:hAnsi="Fira Code"/>
+          <w:color w:val="E8BF6A"/>
+          <w:sz w:val="21"/>
+          <w:szCs w:val="21"/>
+        </w:rPr>
+        <w:t>/&gt;</w:t>
+      </w:r>
+      <w:r>
+        <w:rPr>
+          <w:rFonts w:ascii="Fira Code" w:hAnsi="Fira Code"/>
+          <w:color w:val="E8BF6A"/>
+          <w:sz w:val="21"/>
+          <w:szCs w:val="21"/>
+        </w:rPr>
+        <w:br/>
+        <w:t xml:space="preserve">                &lt;select </w:t>
+      </w:r>
+      <w:r>
+        <w:rPr>
+          <w:rFonts w:ascii="Fira Code" w:hAnsi="Fira Code"/>
+          <w:color w:val="BABABA"/>
+          <w:sz w:val="21"/>
+          <w:szCs w:val="21"/>
+        </w:rPr>
+        <w:t>name</w:t>
+      </w:r>
+      <w:r>
+        <w:rPr>
+          <w:rFonts w:ascii="Fira Code" w:hAnsi="Fira Code"/>
+          <w:color w:val="6A8759"/>
+          <w:sz w:val="21"/>
+          <w:szCs w:val="21"/>
+        </w:rPr>
+        <w:t xml:space="preserve">="status" </w:t>
+      </w:r>
+      <w:r>
+        <w:rPr>
+          <w:rFonts w:ascii="Fira Code" w:hAnsi="Fira Code"/>
+          <w:color w:val="BABABA"/>
+          <w:sz w:val="21"/>
+          <w:szCs w:val="21"/>
+        </w:rPr>
+        <w:t>ref</w:t>
+      </w:r>
+      <w:r>
+        <w:rPr>
+          <w:rFonts w:ascii="Fira Code" w:hAnsi="Fira Code"/>
+          <w:color w:val="6A8759"/>
+          <w:sz w:val="21"/>
+          <w:szCs w:val="21"/>
+        </w:rPr>
+        <w:t>=</w:t>
+      </w:r>
+      <w:r>
+        <w:rPr>
+          <w:rFonts w:ascii="Fira Code" w:hAnsi="Fira Code"/>
+          <w:color w:val="A9B7C6"/>
+          <w:sz w:val="21"/>
+          <w:szCs w:val="21"/>
+        </w:rPr>
+        <w:t>{</w:t>
+      </w:r>
+      <w:proofErr w:type="spellStart"/>
+      <w:r>
+        <w:rPr>
+          <w:rFonts w:ascii="Fira Code" w:hAnsi="Fira Code"/>
+          <w:b/>
+          <w:bCs/>
+          <w:color w:val="CC7832"/>
+          <w:sz w:val="21"/>
+          <w:szCs w:val="21"/>
+        </w:rPr>
+        <w:t>this</w:t>
+      </w:r>
+      <w:r>
+        <w:rPr>
+          <w:rFonts w:ascii="Fira Code" w:hAnsi="Fira Code"/>
+          <w:color w:val="A9B7C6"/>
+          <w:sz w:val="21"/>
+          <w:szCs w:val="21"/>
+        </w:rPr>
+        <w:t>.</w:t>
+      </w:r>
+      <w:r>
+        <w:rPr>
+          <w:rFonts w:ascii="Fira Code" w:hAnsi="Fira Code"/>
+          <w:color w:val="9876AA"/>
+          <w:sz w:val="21"/>
+          <w:szCs w:val="21"/>
+        </w:rPr>
+        <w:t>statusRef</w:t>
+      </w:r>
+      <w:proofErr w:type="spellEnd"/>
+      <w:r>
+        <w:rPr>
+          <w:rFonts w:ascii="Fira Code" w:hAnsi="Fira Code"/>
+          <w:color w:val="A9B7C6"/>
+          <w:sz w:val="21"/>
+          <w:szCs w:val="21"/>
+        </w:rPr>
+        <w:t>}</w:t>
+      </w:r>
+      <w:r>
+        <w:rPr>
+          <w:rFonts w:ascii="Fira Code" w:hAnsi="Fira Code"/>
+          <w:color w:val="E8BF6A"/>
+          <w:sz w:val="21"/>
+          <w:szCs w:val="21"/>
+        </w:rPr>
+        <w:t>&gt;</w:t>
+      </w:r>
+      <w:r>
+        <w:rPr>
+          <w:rFonts w:ascii="Fira Code" w:hAnsi="Fira Code"/>
+          <w:color w:val="E8BF6A"/>
+          <w:sz w:val="21"/>
+          <w:szCs w:val="21"/>
+        </w:rPr>
+        <w:br/>
+        <w:t xml:space="preserve">                    &lt;option </w:t>
+      </w:r>
+      <w:r>
+        <w:rPr>
+          <w:rFonts w:ascii="Fira Code" w:hAnsi="Fira Code"/>
+          <w:color w:val="BABABA"/>
+          <w:sz w:val="21"/>
+          <w:szCs w:val="21"/>
+        </w:rPr>
+        <w:t>value</w:t>
+      </w:r>
+      <w:r>
+        <w:rPr>
+          <w:rFonts w:ascii="Fira Code" w:hAnsi="Fira Code"/>
+          <w:color w:val="6A8759"/>
+          <w:sz w:val="21"/>
+          <w:szCs w:val="21"/>
+        </w:rPr>
+        <w:t>="available"</w:t>
+      </w:r>
+      <w:r>
+        <w:rPr>
+          <w:rFonts w:ascii="Fira Code" w:hAnsi="Fira Code"/>
+          <w:color w:val="E8BF6A"/>
+          <w:sz w:val="21"/>
+          <w:szCs w:val="21"/>
+        </w:rPr>
+        <w:t>&gt;</w:t>
+      </w:r>
+      <w:r>
+        <w:rPr>
+          <w:rFonts w:ascii="Fira Code" w:hAnsi="Fira Code"/>
+          <w:color w:val="A9B7C6"/>
+          <w:sz w:val="21"/>
+          <w:szCs w:val="21"/>
+        </w:rPr>
+        <w:t>Fresh!</w:t>
+      </w:r>
+      <w:r>
+        <w:rPr>
+          <w:rFonts w:ascii="Fira Code" w:hAnsi="Fira Code"/>
+          <w:color w:val="E8BF6A"/>
+          <w:sz w:val="21"/>
+          <w:szCs w:val="21"/>
+        </w:rPr>
+        <w:t>&lt;/option&gt;</w:t>
+      </w:r>
+      <w:r>
+        <w:rPr>
+          <w:rFonts w:ascii="Fira Code" w:hAnsi="Fira Code"/>
+          <w:color w:val="E8BF6A"/>
+          <w:sz w:val="21"/>
+          <w:szCs w:val="21"/>
+        </w:rPr>
+        <w:br/>
+        <w:t xml:space="preserve">                    &lt;option </w:t>
+      </w:r>
+      <w:r>
+        <w:rPr>
+          <w:rFonts w:ascii="Fira Code" w:hAnsi="Fira Code"/>
+          <w:color w:val="BABABA"/>
+          <w:sz w:val="21"/>
+          <w:szCs w:val="21"/>
+        </w:rPr>
+        <w:t>value</w:t>
+      </w:r>
+      <w:r>
+        <w:rPr>
+          <w:rFonts w:ascii="Fira Code" w:hAnsi="Fira Code"/>
+          <w:color w:val="6A8759"/>
+          <w:sz w:val="21"/>
+          <w:szCs w:val="21"/>
+        </w:rPr>
+        <w:t>="unavailable"</w:t>
+      </w:r>
+      <w:r>
+        <w:rPr>
+          <w:rFonts w:ascii="Fira Code" w:hAnsi="Fira Code"/>
+          <w:color w:val="E8BF6A"/>
+          <w:sz w:val="21"/>
+          <w:szCs w:val="21"/>
+        </w:rPr>
+        <w:t>&gt;</w:t>
+      </w:r>
+      <w:r>
+        <w:rPr>
+          <w:rFonts w:ascii="Fira Code" w:hAnsi="Fira Code"/>
+          <w:color w:val="A9B7C6"/>
+          <w:sz w:val="21"/>
+          <w:szCs w:val="21"/>
+        </w:rPr>
+        <w:t>Sold Out!</w:t>
+      </w:r>
+      <w:r>
+        <w:rPr>
+          <w:rFonts w:ascii="Fira Code" w:hAnsi="Fira Code"/>
+          <w:color w:val="E8BF6A"/>
+          <w:sz w:val="21"/>
+          <w:szCs w:val="21"/>
+        </w:rPr>
+        <w:t>&lt;/option&gt;</w:t>
+      </w:r>
+      <w:r>
+        <w:rPr>
+          <w:rFonts w:ascii="Fira Code" w:hAnsi="Fira Code"/>
+          <w:color w:val="E8BF6A"/>
+          <w:sz w:val="21"/>
+          <w:szCs w:val="21"/>
+        </w:rPr>
+        <w:br/>
+        <w:t xml:space="preserve">                &lt;/select&gt;</w:t>
+      </w:r>
+      <w:r>
+        <w:rPr>
+          <w:rFonts w:ascii="Fira Code" w:hAnsi="Fira Code"/>
+          <w:color w:val="E8BF6A"/>
+          <w:sz w:val="21"/>
+          <w:szCs w:val="21"/>
+        </w:rPr>
+        <w:br/>
+        <w:t xml:space="preserve">                &lt;</w:t>
+      </w:r>
+      <w:proofErr w:type="spellStart"/>
+      <w:r>
+        <w:rPr>
+          <w:rFonts w:ascii="Fira Code" w:hAnsi="Fira Code"/>
+          <w:color w:val="E8BF6A"/>
+          <w:sz w:val="21"/>
+          <w:szCs w:val="21"/>
+        </w:rPr>
+        <w:t>textarea</w:t>
+      </w:r>
+      <w:proofErr w:type="spellEnd"/>
+      <w:r>
+        <w:rPr>
+          <w:rFonts w:ascii="Fira Code" w:hAnsi="Fira Code"/>
+          <w:color w:val="E8BF6A"/>
+          <w:sz w:val="21"/>
+          <w:szCs w:val="21"/>
+        </w:rPr>
+        <w:t xml:space="preserve"> </w:t>
+      </w:r>
+      <w:r>
+        <w:rPr>
+          <w:rFonts w:ascii="Fira Code" w:hAnsi="Fira Code"/>
+          <w:color w:val="BABABA"/>
+          <w:sz w:val="21"/>
+          <w:szCs w:val="21"/>
+        </w:rPr>
+        <w:t>name</w:t>
+      </w:r>
+      <w:r>
+        <w:rPr>
+          <w:rFonts w:ascii="Fira Code" w:hAnsi="Fira Code"/>
+          <w:color w:val="6A8759"/>
+          <w:sz w:val="21"/>
+          <w:szCs w:val="21"/>
+        </w:rPr>
+        <w:t xml:space="preserve">="desc" </w:t>
+      </w:r>
+      <w:r>
+        <w:rPr>
+          <w:rFonts w:ascii="Fira Code" w:hAnsi="Fira Code"/>
+          <w:color w:val="BABABA"/>
+          <w:sz w:val="21"/>
+          <w:szCs w:val="21"/>
+        </w:rPr>
+        <w:t>ref</w:t>
+      </w:r>
+      <w:r>
+        <w:rPr>
+          <w:rFonts w:ascii="Fira Code" w:hAnsi="Fira Code"/>
+          <w:color w:val="6A8759"/>
+          <w:sz w:val="21"/>
+          <w:szCs w:val="21"/>
+        </w:rPr>
+        <w:t>=</w:t>
+      </w:r>
+      <w:r>
+        <w:rPr>
+          <w:rFonts w:ascii="Fira Code" w:hAnsi="Fira Code"/>
+          <w:color w:val="A9B7C6"/>
+          <w:sz w:val="21"/>
+          <w:szCs w:val="21"/>
+        </w:rPr>
+        <w:t>{</w:t>
+      </w:r>
+      <w:proofErr w:type="spellStart"/>
+      <w:r>
+        <w:rPr>
+          <w:rFonts w:ascii="Fira Code" w:hAnsi="Fira Code"/>
+          <w:b/>
+          <w:bCs/>
+          <w:color w:val="CC7832"/>
+          <w:sz w:val="21"/>
+          <w:szCs w:val="21"/>
+        </w:rPr>
+        <w:t>this</w:t>
+      </w:r>
+      <w:r>
+        <w:rPr>
+          <w:rFonts w:ascii="Fira Code" w:hAnsi="Fira Code"/>
+          <w:color w:val="A9B7C6"/>
+          <w:sz w:val="21"/>
+          <w:szCs w:val="21"/>
+        </w:rPr>
+        <w:t>.</w:t>
+      </w:r>
+      <w:r>
+        <w:rPr>
+          <w:rFonts w:ascii="Fira Code" w:hAnsi="Fira Code"/>
+          <w:color w:val="9876AA"/>
+          <w:sz w:val="21"/>
+          <w:szCs w:val="21"/>
+        </w:rPr>
+        <w:t>descRef</w:t>
+      </w:r>
+      <w:proofErr w:type="spellEnd"/>
+      <w:r>
+        <w:rPr>
+          <w:rFonts w:ascii="Fira Code" w:hAnsi="Fira Code"/>
+          <w:color w:val="A9B7C6"/>
+          <w:sz w:val="21"/>
+          <w:szCs w:val="21"/>
+        </w:rPr>
+        <w:t xml:space="preserve">} </w:t>
+      </w:r>
+      <w:r>
+        <w:rPr>
+          <w:rFonts w:ascii="Fira Code" w:hAnsi="Fira Code"/>
+          <w:color w:val="BABABA"/>
+          <w:sz w:val="21"/>
+          <w:szCs w:val="21"/>
+        </w:rPr>
+        <w:t>type</w:t>
+      </w:r>
+      <w:r>
+        <w:rPr>
+          <w:rFonts w:ascii="Fira Code" w:hAnsi="Fira Code"/>
+          <w:color w:val="6A8759"/>
+          <w:sz w:val="21"/>
+          <w:szCs w:val="21"/>
+        </w:rPr>
+        <w:t>=</w:t>
+      </w:r>
+      <w:r>
+        <w:rPr>
+          <w:rFonts w:ascii="Fira Code" w:hAnsi="Fira Code"/>
+          <w:color w:val="A9B7C6"/>
+          <w:sz w:val="21"/>
+          <w:szCs w:val="21"/>
+        </w:rPr>
+        <w:t>{</w:t>
+      </w:r>
+      <w:r>
+        <w:rPr>
+          <w:rFonts w:ascii="Fira Code" w:hAnsi="Fira Code"/>
+          <w:color w:val="6A8759"/>
+          <w:sz w:val="21"/>
+          <w:szCs w:val="21"/>
+        </w:rPr>
+        <w:t>"text"</w:t>
+      </w:r>
+      <w:r>
+        <w:rPr>
+          <w:rFonts w:ascii="Fira Code" w:hAnsi="Fira Code"/>
+          <w:color w:val="A9B7C6"/>
+          <w:sz w:val="21"/>
+          <w:szCs w:val="21"/>
+        </w:rPr>
+        <w:t xml:space="preserve">} </w:t>
+      </w:r>
+      <w:r>
+        <w:rPr>
+          <w:rFonts w:ascii="Fira Code" w:hAnsi="Fira Code"/>
+          <w:color w:val="BABABA"/>
+          <w:sz w:val="21"/>
+          <w:szCs w:val="21"/>
+        </w:rPr>
+        <w:t>placeholder</w:t>
+      </w:r>
+      <w:r>
+        <w:rPr>
+          <w:rFonts w:ascii="Fira Code" w:hAnsi="Fira Code"/>
+          <w:color w:val="6A8759"/>
+          <w:sz w:val="21"/>
+          <w:szCs w:val="21"/>
+        </w:rPr>
+        <w:t>=</w:t>
+      </w:r>
+      <w:r>
+        <w:rPr>
+          <w:rFonts w:ascii="Fira Code" w:hAnsi="Fira Code"/>
+          <w:color w:val="A9B7C6"/>
+          <w:sz w:val="21"/>
+          <w:szCs w:val="21"/>
+        </w:rPr>
+        <w:t>{</w:t>
+      </w:r>
+      <w:r>
+        <w:rPr>
+          <w:rFonts w:ascii="Fira Code" w:hAnsi="Fira Code"/>
+          <w:color w:val="6A8759"/>
+          <w:sz w:val="21"/>
+          <w:szCs w:val="21"/>
+        </w:rPr>
+        <w:t>"Desc"</w:t>
+      </w:r>
+      <w:r>
+        <w:rPr>
+          <w:rFonts w:ascii="Fira Code" w:hAnsi="Fira Code"/>
+          <w:color w:val="A9B7C6"/>
+          <w:sz w:val="21"/>
+          <w:szCs w:val="21"/>
+        </w:rPr>
+        <w:t xml:space="preserve">} </w:t>
+      </w:r>
+      <w:r>
+        <w:rPr>
+          <w:rFonts w:ascii="Fira Code" w:hAnsi="Fira Code"/>
+          <w:color w:val="E8BF6A"/>
+          <w:sz w:val="21"/>
+          <w:szCs w:val="21"/>
+        </w:rPr>
+        <w:t>/&gt;</w:t>
+      </w:r>
+      <w:r>
+        <w:rPr>
+          <w:rFonts w:ascii="Fira Code" w:hAnsi="Fira Code"/>
+          <w:color w:val="E8BF6A"/>
+          <w:sz w:val="21"/>
+          <w:szCs w:val="21"/>
+        </w:rPr>
+        <w:br/>
+        <w:t xml:space="preserve">                &lt;input </w:t>
+      </w:r>
+      <w:r>
+        <w:rPr>
+          <w:rFonts w:ascii="Fira Code" w:hAnsi="Fira Code"/>
+          <w:color w:val="BABABA"/>
+          <w:sz w:val="21"/>
+          <w:szCs w:val="21"/>
+        </w:rPr>
+        <w:t>name</w:t>
+      </w:r>
+      <w:r>
+        <w:rPr>
+          <w:rFonts w:ascii="Fira Code" w:hAnsi="Fira Code"/>
+          <w:color w:val="6A8759"/>
+          <w:sz w:val="21"/>
+          <w:szCs w:val="21"/>
+        </w:rPr>
+        <w:t xml:space="preserve">="image" </w:t>
+      </w:r>
+      <w:r>
+        <w:rPr>
+          <w:rFonts w:ascii="Fira Code" w:hAnsi="Fira Code"/>
+          <w:color w:val="BABABA"/>
+          <w:sz w:val="21"/>
+          <w:szCs w:val="21"/>
+        </w:rPr>
+        <w:t>ref</w:t>
+      </w:r>
+      <w:r>
+        <w:rPr>
+          <w:rFonts w:ascii="Fira Code" w:hAnsi="Fira Code"/>
+          <w:color w:val="6A8759"/>
+          <w:sz w:val="21"/>
+          <w:szCs w:val="21"/>
+        </w:rPr>
+        <w:t>=</w:t>
+      </w:r>
+      <w:r>
+        <w:rPr>
+          <w:rFonts w:ascii="Fira Code" w:hAnsi="Fira Code"/>
+          <w:color w:val="A9B7C6"/>
+          <w:sz w:val="21"/>
+          <w:szCs w:val="21"/>
+        </w:rPr>
+        <w:t>{</w:t>
+      </w:r>
+      <w:proofErr w:type="spellStart"/>
+      <w:r>
+        <w:rPr>
+          <w:rFonts w:ascii="Fira Code" w:hAnsi="Fira Code"/>
+          <w:b/>
+          <w:bCs/>
+          <w:color w:val="CC7832"/>
+          <w:sz w:val="21"/>
+          <w:szCs w:val="21"/>
+        </w:rPr>
+        <w:t>this</w:t>
+      </w:r>
+      <w:r>
+        <w:rPr>
+          <w:rFonts w:ascii="Fira Code" w:hAnsi="Fira Code"/>
+          <w:color w:val="A9B7C6"/>
+          <w:sz w:val="21"/>
+          <w:szCs w:val="21"/>
+        </w:rPr>
+        <w:t>.</w:t>
+      </w:r>
+      <w:r>
+        <w:rPr>
+          <w:rFonts w:ascii="Fira Code" w:hAnsi="Fira Code"/>
+          <w:color w:val="9876AA"/>
+          <w:sz w:val="21"/>
+          <w:szCs w:val="21"/>
+        </w:rPr>
+        <w:t>imageRef</w:t>
+      </w:r>
+      <w:proofErr w:type="spellEnd"/>
+      <w:r>
+        <w:rPr>
+          <w:rFonts w:ascii="Fira Code" w:hAnsi="Fira Code"/>
+          <w:color w:val="A9B7C6"/>
+          <w:sz w:val="21"/>
+          <w:szCs w:val="21"/>
+        </w:rPr>
+        <w:t xml:space="preserve">} </w:t>
+      </w:r>
+      <w:r>
+        <w:rPr>
+          <w:rFonts w:ascii="Fira Code" w:hAnsi="Fira Code"/>
+          <w:color w:val="BABABA"/>
+          <w:sz w:val="21"/>
+          <w:szCs w:val="21"/>
+        </w:rPr>
+        <w:t>type</w:t>
+      </w:r>
+      <w:r>
+        <w:rPr>
+          <w:rFonts w:ascii="Fira Code" w:hAnsi="Fira Code"/>
+          <w:color w:val="6A8759"/>
+          <w:sz w:val="21"/>
+          <w:szCs w:val="21"/>
+        </w:rPr>
+        <w:t>=</w:t>
+      </w:r>
+      <w:r>
+        <w:rPr>
+          <w:rFonts w:ascii="Fira Code" w:hAnsi="Fira Code"/>
+          <w:color w:val="A9B7C6"/>
+          <w:sz w:val="21"/>
+          <w:szCs w:val="21"/>
+        </w:rPr>
+        <w:t>{</w:t>
+      </w:r>
+      <w:r>
+        <w:rPr>
+          <w:rFonts w:ascii="Fira Code" w:hAnsi="Fira Code"/>
+          <w:color w:val="6A8759"/>
+          <w:sz w:val="21"/>
+          <w:szCs w:val="21"/>
+        </w:rPr>
+        <w:t>"text"</w:t>
+      </w:r>
+      <w:r>
+        <w:rPr>
+          <w:rFonts w:ascii="Fira Code" w:hAnsi="Fira Code"/>
+          <w:color w:val="A9B7C6"/>
+          <w:sz w:val="21"/>
+          <w:szCs w:val="21"/>
+        </w:rPr>
+        <w:t xml:space="preserve">} </w:t>
+      </w:r>
+      <w:r>
+        <w:rPr>
+          <w:rFonts w:ascii="Fira Code" w:hAnsi="Fira Code"/>
+          <w:color w:val="BABABA"/>
+          <w:sz w:val="21"/>
+          <w:szCs w:val="21"/>
+        </w:rPr>
+        <w:t>placeholder</w:t>
+      </w:r>
+      <w:r>
+        <w:rPr>
+          <w:rFonts w:ascii="Fira Code" w:hAnsi="Fira Code"/>
+          <w:color w:val="6A8759"/>
+          <w:sz w:val="21"/>
+          <w:szCs w:val="21"/>
+        </w:rPr>
+        <w:t>=</w:t>
+      </w:r>
+      <w:r>
+        <w:rPr>
+          <w:rFonts w:ascii="Fira Code" w:hAnsi="Fira Code"/>
+          <w:color w:val="A9B7C6"/>
+          <w:sz w:val="21"/>
+          <w:szCs w:val="21"/>
+        </w:rPr>
+        <w:t>{</w:t>
+      </w:r>
+      <w:r>
+        <w:rPr>
+          <w:rFonts w:ascii="Fira Code" w:hAnsi="Fira Code"/>
+          <w:color w:val="6A8759"/>
+          <w:sz w:val="21"/>
+          <w:szCs w:val="21"/>
+        </w:rPr>
+        <w:t>"Image"</w:t>
+      </w:r>
+      <w:r>
+        <w:rPr>
+          <w:rFonts w:ascii="Fira Code" w:hAnsi="Fira Code"/>
+          <w:color w:val="A9B7C6"/>
+          <w:sz w:val="21"/>
+          <w:szCs w:val="21"/>
+        </w:rPr>
+        <w:t xml:space="preserve">} </w:t>
+      </w:r>
+      <w:r>
+        <w:rPr>
+          <w:rFonts w:ascii="Fira Code" w:hAnsi="Fira Code"/>
+          <w:color w:val="E8BF6A"/>
+          <w:sz w:val="21"/>
+          <w:szCs w:val="21"/>
+        </w:rPr>
+        <w:t>/&gt;</w:t>
+      </w:r>
+      <w:r>
+        <w:rPr>
+          <w:rFonts w:ascii="Fira Code" w:hAnsi="Fira Code"/>
+          <w:color w:val="E8BF6A"/>
+          <w:sz w:val="21"/>
+          <w:szCs w:val="21"/>
+        </w:rPr>
+        <w:br/>
+        <w:t xml:space="preserve">                &lt;button </w:t>
+      </w:r>
+      <w:r>
+        <w:rPr>
+          <w:rFonts w:ascii="Fira Code" w:hAnsi="Fira Code"/>
+          <w:color w:val="BABABA"/>
+          <w:sz w:val="21"/>
+          <w:szCs w:val="21"/>
+        </w:rPr>
+        <w:t>type</w:t>
+      </w:r>
+      <w:r>
+        <w:rPr>
+          <w:rFonts w:ascii="Fira Code" w:hAnsi="Fira Code"/>
+          <w:color w:val="6A8759"/>
+          <w:sz w:val="21"/>
+          <w:szCs w:val="21"/>
+        </w:rPr>
+        <w:t>=</w:t>
+      </w:r>
+      <w:r>
+        <w:rPr>
+          <w:rFonts w:ascii="Fira Code" w:hAnsi="Fira Code"/>
+          <w:color w:val="A9B7C6"/>
+          <w:sz w:val="21"/>
+          <w:szCs w:val="21"/>
+        </w:rPr>
+        <w:t>{</w:t>
+      </w:r>
+      <w:r>
+        <w:rPr>
+          <w:rFonts w:ascii="Fira Code" w:hAnsi="Fira Code"/>
+          <w:color w:val="6A8759"/>
+          <w:sz w:val="21"/>
+          <w:szCs w:val="21"/>
+        </w:rPr>
+        <w:t>"submit"</w:t>
+      </w:r>
+      <w:r>
+        <w:rPr>
+          <w:rFonts w:ascii="Fira Code" w:hAnsi="Fira Code"/>
+          <w:color w:val="A9B7C6"/>
+          <w:sz w:val="21"/>
+          <w:szCs w:val="21"/>
+        </w:rPr>
+        <w:t>}</w:t>
+      </w:r>
+      <w:r>
+        <w:rPr>
+          <w:rFonts w:ascii="Fira Code" w:hAnsi="Fira Code"/>
+          <w:color w:val="E8BF6A"/>
+          <w:sz w:val="21"/>
+          <w:szCs w:val="21"/>
+        </w:rPr>
+        <w:t>&gt;</w:t>
+      </w:r>
+      <w:r>
+        <w:rPr>
+          <w:rFonts w:ascii="Fira Code" w:hAnsi="Fira Code"/>
+          <w:color w:val="A9B7C6"/>
+          <w:sz w:val="21"/>
+          <w:szCs w:val="21"/>
+        </w:rPr>
+        <w:t>Add Fish</w:t>
+      </w:r>
+      <w:r>
+        <w:rPr>
+          <w:rFonts w:ascii="Fira Code" w:hAnsi="Fira Code"/>
+          <w:color w:val="E8BF6A"/>
+          <w:sz w:val="21"/>
+          <w:szCs w:val="21"/>
+        </w:rPr>
+        <w:t>&lt;/button&gt;</w:t>
+      </w:r>
+      <w:r>
+        <w:rPr>
+          <w:rFonts w:ascii="Fira Code" w:hAnsi="Fira Code"/>
+          <w:color w:val="E8BF6A"/>
+          <w:sz w:val="21"/>
+          <w:szCs w:val="21"/>
+        </w:rPr>
+        <w:br/>
+        <w:t xml:space="preserve">            &lt;/form&gt;</w:t>
+      </w:r>
+      <w:r>
+        <w:rPr>
+          <w:rFonts w:ascii="Fira Code" w:hAnsi="Fira Code"/>
+          <w:color w:val="E8BF6A"/>
+          <w:sz w:val="21"/>
+          <w:szCs w:val="21"/>
+        </w:rPr>
+        <w:br/>
+        <w:t xml:space="preserve">        </w:t>
+      </w:r>
+      <w:r>
+        <w:rPr>
+          <w:rFonts w:ascii="Fira Code" w:hAnsi="Fira Code"/>
+          <w:color w:val="A9B7C6"/>
+          <w:sz w:val="21"/>
+          <w:szCs w:val="21"/>
+        </w:rPr>
+        <w:t>)</w:t>
+      </w:r>
+      <w:r>
+        <w:rPr>
+          <w:rFonts w:ascii="Fira Code" w:hAnsi="Fira Code"/>
+          <w:color w:val="CC7832"/>
+          <w:sz w:val="21"/>
+          <w:szCs w:val="21"/>
+        </w:rPr>
+        <w:t>;</w:t>
+      </w:r>
+      <w:r>
+        <w:rPr>
+          <w:rFonts w:ascii="Fira Code" w:hAnsi="Fira Code"/>
+          <w:color w:val="CC7832"/>
+          <w:sz w:val="21"/>
+          <w:szCs w:val="21"/>
+        </w:rPr>
+        <w:br/>
+        <w:t xml:space="preserve">    </w:t>
+      </w:r>
+      <w:r>
+        <w:rPr>
+          <w:rFonts w:ascii="Fira Code" w:hAnsi="Fira Code"/>
+          <w:color w:val="A9B7C6"/>
+          <w:sz w:val="21"/>
+          <w:szCs w:val="21"/>
+        </w:rPr>
+        <w:t>}</w:t>
+      </w:r>
+      <w:r>
+        <w:rPr>
+          <w:rFonts w:ascii="Fira Code" w:hAnsi="Fira Code"/>
+          <w:color w:val="A9B7C6"/>
+          <w:sz w:val="21"/>
+          <w:szCs w:val="21"/>
+        </w:rPr>
+        <w:br/>
+        <w:t>}</w:t>
+      </w:r>
+      <w:r>
+        <w:rPr>
+          <w:rFonts w:ascii="Fira Code" w:hAnsi="Fira Code"/>
+          <w:color w:val="A9B7C6"/>
+          <w:sz w:val="21"/>
+          <w:szCs w:val="21"/>
+        </w:rPr>
+        <w:br/>
+      </w:r>
+      <w:r>
+        <w:rPr>
+          <w:rFonts w:ascii="Fira Code" w:hAnsi="Fira Code"/>
+          <w:color w:val="A9B7C6"/>
+          <w:sz w:val="21"/>
+          <w:szCs w:val="21"/>
+        </w:rPr>
+        <w:br/>
+      </w:r>
+      <w:r>
+        <w:rPr>
+          <w:rFonts w:ascii="Fira Code" w:hAnsi="Fira Code"/>
+          <w:b/>
+          <w:bCs/>
+          <w:color w:val="CC7832"/>
+          <w:sz w:val="21"/>
+          <w:szCs w:val="21"/>
+        </w:rPr>
+        <w:t xml:space="preserve">export default </w:t>
+      </w:r>
+      <w:proofErr w:type="spellStart"/>
+      <w:r>
+        <w:rPr>
+          <w:rFonts w:ascii="Fira Code" w:hAnsi="Fira Code"/>
+          <w:color w:val="A9B7C6"/>
+          <w:sz w:val="21"/>
+          <w:szCs w:val="21"/>
+        </w:rPr>
+        <w:t>AddFishForm</w:t>
+      </w:r>
+      <w:proofErr w:type="spellEnd"/>
+      <w:r>
+        <w:rPr>
+          <w:rFonts w:ascii="Fira Code" w:hAnsi="Fira Code"/>
+          <w:color w:val="CC7832"/>
+          <w:sz w:val="21"/>
+          <w:szCs w:val="21"/>
+        </w:rPr>
+        <w:t>;</w:t>
+      </w:r>
+    </w:p>
+    <w:p>
+      <w:r>
+        <w:br w:type="page"/>
+      </w:r>
+    </w:p>
+    <w:p>
+      <w:r>
+        <w:lastRenderedPageBreak/>
+        <w:t xml:space="preserve">Now that we have the constant “fish” we have to get it into state, so that It can be used across multiple components. App is the parent that holds all components, so this is where we want the data to live. </w:t>
+      </w:r>
+      <w:r>
+        <w:t>So,</w:t>
+      </w:r>
+      <w:r>
+        <w:t xml:space="preserve"> we need to go into our app component and create state.</w:t>
+      </w:r>
+      <w:r>
+        <w:t xml:space="preserve"> This is done by setting property on the highest parent component.</w:t>
+      </w:r>
+    </w:p>
+    <w:p>
+      <w:r>
+        <w:t>Example:</w:t>
+      </w:r>
+    </w:p>
+    <w:p>
+      <w:pPr>
+        <w:pStyle w:val="HTMLPreformatted"/>
+        <w:shd w:val="clear" w:color="auto" w:fill="2B2B2B"/>
+        <w:rPr>
+          <w:rFonts w:ascii="Fira Code" w:hAnsi="Fira Code"/>
+          <w:color w:val="A9B7C6"/>
+          <w:sz w:val="21"/>
+          <w:szCs w:val="21"/>
+        </w:rPr>
+      </w:pPr>
+      <w:r>
+        <w:rPr>
+          <w:rFonts w:ascii="Fira Code" w:hAnsi="Fira Code"/>
+          <w:b/>
+          <w:bCs/>
+          <w:color w:val="CC7832"/>
+          <w:sz w:val="21"/>
+          <w:szCs w:val="21"/>
+        </w:rPr>
+        <w:t xml:space="preserve">class </w:t>
+      </w:r>
+      <w:r>
+        <w:rPr>
+          <w:rFonts w:ascii="Fira Code" w:hAnsi="Fira Code"/>
+          <w:color w:val="A9B7C6"/>
+          <w:sz w:val="21"/>
+          <w:szCs w:val="21"/>
+        </w:rPr>
+        <w:t xml:space="preserve">App </w:t>
+      </w:r>
+      <w:r>
+        <w:rPr>
+          <w:rFonts w:ascii="Fira Code" w:hAnsi="Fira Code"/>
+          <w:b/>
+          <w:bCs/>
+          <w:color w:val="CC7832"/>
+          <w:sz w:val="21"/>
+          <w:szCs w:val="21"/>
+        </w:rPr>
+        <w:t xml:space="preserve">extends </w:t>
+      </w:r>
+      <w:proofErr w:type="spellStart"/>
+      <w:r>
+        <w:rPr>
+          <w:rFonts w:ascii="Fira Code" w:hAnsi="Fira Code"/>
+          <w:color w:val="A9B7C6"/>
+          <w:sz w:val="21"/>
+          <w:szCs w:val="21"/>
+        </w:rPr>
+        <w:t>React.</w:t>
+      </w:r>
+      <w:r>
+        <w:rPr>
+          <w:rFonts w:ascii="Fira Code" w:hAnsi="Fira Code"/>
+          <w:color w:val="FFC66D"/>
+          <w:sz w:val="21"/>
+          <w:szCs w:val="21"/>
+        </w:rPr>
+        <w:t>Component</w:t>
+      </w:r>
+      <w:proofErr w:type="spellEnd"/>
+      <w:r>
+        <w:rPr>
+          <w:rFonts w:ascii="Fira Code" w:hAnsi="Fira Code"/>
+          <w:color w:val="FFC66D"/>
+          <w:sz w:val="21"/>
+          <w:szCs w:val="21"/>
+        </w:rPr>
+        <w:t xml:space="preserve"> </w:t>
+      </w:r>
+      <w:r>
+        <w:rPr>
+          <w:rFonts w:ascii="Fira Code" w:hAnsi="Fira Code"/>
+          <w:color w:val="A9B7C6"/>
+          <w:sz w:val="21"/>
+          <w:szCs w:val="21"/>
+        </w:rPr>
+        <w:t>{</w:t>
+      </w:r>
+      <w:r>
+        <w:rPr>
+          <w:rFonts w:ascii="Fira Code" w:hAnsi="Fira Code"/>
+          <w:color w:val="A9B7C6"/>
+          <w:sz w:val="21"/>
+          <w:szCs w:val="21"/>
+        </w:rPr>
+        <w:br/>
+        <w:t xml:space="preserve">    </w:t>
+      </w:r>
+      <w:r>
+        <w:rPr>
+          <w:rFonts w:ascii="Fira Code" w:hAnsi="Fira Code"/>
+          <w:color w:val="9876AA"/>
+          <w:sz w:val="21"/>
+          <w:szCs w:val="21"/>
+        </w:rPr>
+        <w:t xml:space="preserve">state </w:t>
+      </w:r>
+      <w:r>
+        <w:rPr>
+          <w:rFonts w:ascii="Fira Code" w:hAnsi="Fira Code"/>
+          <w:color w:val="A9B7C6"/>
+          <w:sz w:val="21"/>
+          <w:szCs w:val="21"/>
+        </w:rPr>
+        <w:t>= {</w:t>
+      </w:r>
+      <w:r>
+        <w:rPr>
+          <w:rFonts w:ascii="Fira Code" w:hAnsi="Fira Code"/>
+          <w:color w:val="A9B7C6"/>
+          <w:sz w:val="21"/>
+          <w:szCs w:val="21"/>
+        </w:rPr>
+        <w:br/>
+        <w:t xml:space="preserve">      </w:t>
+      </w:r>
+      <w:r>
+        <w:rPr>
+          <w:rFonts w:ascii="Fira Code" w:hAnsi="Fira Code"/>
+          <w:color w:val="9876AA"/>
+          <w:sz w:val="21"/>
+          <w:szCs w:val="21"/>
+        </w:rPr>
+        <w:t>fishes</w:t>
+      </w:r>
+      <w:r>
+        <w:rPr>
+          <w:rFonts w:ascii="Fira Code" w:hAnsi="Fira Code"/>
+          <w:color w:val="A9B7C6"/>
+          <w:sz w:val="21"/>
+          <w:szCs w:val="21"/>
+        </w:rPr>
+        <w:t>: {}</w:t>
+      </w:r>
+      <w:r>
+        <w:rPr>
+          <w:rFonts w:ascii="Fira Code" w:hAnsi="Fira Code"/>
+          <w:color w:val="CC7832"/>
+          <w:sz w:val="21"/>
+          <w:szCs w:val="21"/>
+        </w:rPr>
+        <w:t>,</w:t>
+      </w:r>
+      <w:r>
+        <w:rPr>
+          <w:rFonts w:ascii="Fira Code" w:hAnsi="Fira Code"/>
+          <w:color w:val="CC7832"/>
+          <w:sz w:val="21"/>
+          <w:szCs w:val="21"/>
+        </w:rPr>
+        <w:br/>
+        <w:t xml:space="preserve">      </w:t>
+      </w:r>
+      <w:r>
+        <w:rPr>
+          <w:rFonts w:ascii="Fira Code" w:hAnsi="Fira Code"/>
+          <w:color w:val="9876AA"/>
+          <w:sz w:val="21"/>
+          <w:szCs w:val="21"/>
+        </w:rPr>
+        <w:t>order</w:t>
+      </w:r>
+      <w:r>
+        <w:rPr>
+          <w:rFonts w:ascii="Fira Code" w:hAnsi="Fira Code"/>
+          <w:color w:val="A9B7C6"/>
+          <w:sz w:val="21"/>
+          <w:szCs w:val="21"/>
+        </w:rPr>
+        <w:t>: {}</w:t>
+      </w:r>
+      <w:r>
+        <w:rPr>
+          <w:rFonts w:ascii="Fira Code" w:hAnsi="Fira Code"/>
+          <w:color w:val="CC7832"/>
+          <w:sz w:val="21"/>
+          <w:szCs w:val="21"/>
+        </w:rPr>
+        <w:t>,</w:t>
+      </w:r>
+      <w:r>
+        <w:rPr>
+          <w:rFonts w:ascii="Fira Code" w:hAnsi="Fira Code"/>
+          <w:color w:val="CC7832"/>
+          <w:sz w:val="21"/>
+          <w:szCs w:val="21"/>
+        </w:rPr>
+        <w:br/>
+        <w:t xml:space="preserve">  </w:t>
+      </w:r>
+      <w:proofErr w:type="gramStart"/>
+      <w:r>
+        <w:rPr>
+          <w:rFonts w:ascii="Fira Code" w:hAnsi="Fira Code"/>
+          <w:color w:val="CC7832"/>
+          <w:sz w:val="21"/>
+          <w:szCs w:val="21"/>
+        </w:rPr>
+        <w:t xml:space="preserve">  </w:t>
+      </w:r>
+      <w:r>
+        <w:rPr>
+          <w:rFonts w:ascii="Fira Code" w:hAnsi="Fira Code"/>
+          <w:color w:val="A9B7C6"/>
+          <w:sz w:val="21"/>
+          <w:szCs w:val="21"/>
+        </w:rPr>
+        <w:t>}</w:t>
+      </w:r>
+      <w:proofErr w:type="gramEnd"/>
+      <w:r>
+        <w:rPr>
+          <w:rFonts w:ascii="Fira Code" w:hAnsi="Fira Code"/>
+          <w:color w:val="CC7832"/>
+          <w:sz w:val="21"/>
+          <w:szCs w:val="21"/>
+        </w:rPr>
+        <w:t>;</w:t>
+      </w:r>
+    </w:p>
+    <w:p/>
+    <w:p>
+      <w:r>
+        <w:t xml:space="preserve">Now we have to be able to </w:t>
+      </w:r>
+      <w:r>
+        <w:t>reach</w:t>
+      </w:r>
+      <w:r>
+        <w:t xml:space="preserve"> these states. This is done through a method on the same parent component. </w:t>
+      </w:r>
+      <w:r>
+        <w:t>First,</w:t>
+      </w:r>
+      <w:r>
+        <w:t xml:space="preserve"> you have to pass down</w:t>
+      </w:r>
+      <w:r>
+        <w:t xml:space="preserve"> the method</w:t>
+      </w:r>
+      <w:r>
+        <w:t xml:space="preserve"> as a property.</w:t>
+      </w:r>
+    </w:p>
+    <w:p>
+      <w:r>
+        <w:t>Example:</w:t>
+      </w:r>
+    </w:p>
+    <w:p>
+      <w:r>
+        <w:t>Parent:</w:t>
+      </w:r>
+    </w:p>
+    <w:p>
+      <w:pPr>
+        <w:pStyle w:val="HTMLPreformatted"/>
+        <w:shd w:val="clear" w:color="auto" w:fill="2B2B2B"/>
+        <w:rPr>
+          <w:rFonts w:ascii="Fira Code" w:hAnsi="Fira Code"/>
+          <w:color w:val="A9B7C6"/>
+          <w:sz w:val="21"/>
+          <w:szCs w:val="21"/>
+        </w:rPr>
+      </w:pPr>
+      <w:r>
+        <w:rPr>
+          <w:rFonts w:ascii="Fira Code" w:hAnsi="Fira Code"/>
+          <w:color w:val="E8BF6A"/>
+          <w:sz w:val="21"/>
+          <w:szCs w:val="21"/>
+        </w:rPr>
+        <w:t xml:space="preserve">&lt;Inventory </w:t>
+      </w:r>
+      <w:proofErr w:type="spellStart"/>
+      <w:r>
+        <w:rPr>
+          <w:rFonts w:ascii="Fira Code" w:hAnsi="Fira Code"/>
+          <w:color w:val="BABABA"/>
+          <w:sz w:val="21"/>
+          <w:szCs w:val="21"/>
+        </w:rPr>
+        <w:t>addFish</w:t>
+      </w:r>
+      <w:proofErr w:type="spellEnd"/>
+      <w:r>
+        <w:rPr>
+          <w:rFonts w:ascii="Fira Code" w:hAnsi="Fira Code"/>
+          <w:color w:val="6A8759"/>
+          <w:sz w:val="21"/>
+          <w:szCs w:val="21"/>
+        </w:rPr>
+        <w:t>=</w:t>
+      </w:r>
+      <w:r>
+        <w:rPr>
+          <w:rFonts w:ascii="Fira Code" w:hAnsi="Fira Code"/>
+          <w:color w:val="A9B7C6"/>
+          <w:sz w:val="21"/>
+          <w:szCs w:val="21"/>
+        </w:rPr>
+        <w:t>{</w:t>
+      </w:r>
+      <w:proofErr w:type="spellStart"/>
+      <w:proofErr w:type="gramStart"/>
+      <w:r>
+        <w:rPr>
+          <w:rFonts w:ascii="Fira Code" w:hAnsi="Fira Code"/>
+          <w:b/>
+          <w:bCs/>
+          <w:color w:val="CC7832"/>
+          <w:sz w:val="21"/>
+          <w:szCs w:val="21"/>
+        </w:rPr>
+        <w:t>this</w:t>
+      </w:r>
+      <w:r>
+        <w:rPr>
+          <w:rFonts w:ascii="Fira Code" w:hAnsi="Fira Code"/>
+          <w:color w:val="A9B7C6"/>
+          <w:sz w:val="21"/>
+          <w:szCs w:val="21"/>
+        </w:rPr>
+        <w:t>.</w:t>
+      </w:r>
+      <w:r>
+        <w:rPr>
+          <w:rFonts w:ascii="Fira Code" w:hAnsi="Fira Code"/>
+          <w:color w:val="FFC66D"/>
+          <w:sz w:val="21"/>
+          <w:szCs w:val="21"/>
+        </w:rPr>
+        <w:t>addFish</w:t>
+      </w:r>
+      <w:proofErr w:type="spellEnd"/>
+      <w:proofErr w:type="gramEnd"/>
+      <w:r>
+        <w:rPr>
+          <w:rFonts w:ascii="Fira Code" w:hAnsi="Fira Code"/>
+          <w:color w:val="A9B7C6"/>
+          <w:sz w:val="21"/>
+          <w:szCs w:val="21"/>
+        </w:rPr>
+        <w:t>}</w:t>
+      </w:r>
+      <w:r>
+        <w:rPr>
+          <w:rFonts w:ascii="Fira Code" w:hAnsi="Fira Code"/>
+          <w:color w:val="E8BF6A"/>
+          <w:sz w:val="21"/>
+          <w:szCs w:val="21"/>
+        </w:rPr>
+        <w:t>/&gt;</w:t>
+      </w:r>
+    </w:p>
+    <w:p/>
+    <w:p>
+      <w:r>
+        <w:t xml:space="preserve">Child (here </w:t>
+      </w:r>
+      <w:proofErr w:type="spellStart"/>
+      <w:r>
+        <w:t>addFish</w:t>
+      </w:r>
+      <w:proofErr w:type="spellEnd"/>
+      <w:r>
+        <w:t xml:space="preserve"> is a property, that’s why you need to </w:t>
+      </w:r>
+      <w:proofErr w:type="gramStart"/>
+      <w:r>
+        <w:t>add .props</w:t>
+      </w:r>
+      <w:proofErr w:type="gramEnd"/>
+      <w:r>
+        <w:t>):</w:t>
+      </w:r>
+    </w:p>
+    <w:p>
+      <w:pPr>
+        <w:pStyle w:val="HTMLPreformatted"/>
+        <w:shd w:val="clear" w:color="auto" w:fill="2B2B2B"/>
+        <w:rPr>
+          <w:rFonts w:ascii="Fira Code" w:hAnsi="Fira Code"/>
+          <w:color w:val="A9B7C6"/>
+          <w:sz w:val="21"/>
+          <w:szCs w:val="21"/>
+        </w:rPr>
+      </w:pPr>
+      <w:r>
+        <w:rPr>
+          <w:rFonts w:ascii="Fira Code" w:hAnsi="Fira Code"/>
+          <w:color w:val="E8BF6A"/>
+          <w:sz w:val="21"/>
+          <w:szCs w:val="21"/>
+        </w:rPr>
+        <w:t>&lt;</w:t>
+      </w:r>
+      <w:proofErr w:type="spellStart"/>
+      <w:r>
+        <w:rPr>
+          <w:rFonts w:ascii="Fira Code" w:hAnsi="Fira Code"/>
+          <w:color w:val="E8BF6A"/>
+          <w:sz w:val="21"/>
+          <w:szCs w:val="21"/>
+        </w:rPr>
+        <w:t>AddFishForm</w:t>
+      </w:r>
+      <w:proofErr w:type="spellEnd"/>
+      <w:r>
+        <w:rPr>
+          <w:rFonts w:ascii="Fira Code" w:hAnsi="Fira Code"/>
+          <w:color w:val="E8BF6A"/>
+          <w:sz w:val="21"/>
+          <w:szCs w:val="21"/>
+        </w:rPr>
+        <w:t xml:space="preserve"> </w:t>
+      </w:r>
+      <w:proofErr w:type="spellStart"/>
+      <w:r>
+        <w:rPr>
+          <w:rFonts w:ascii="Fira Code" w:hAnsi="Fira Code"/>
+          <w:color w:val="BABABA"/>
+          <w:sz w:val="21"/>
+          <w:szCs w:val="21"/>
+        </w:rPr>
+        <w:t>addFish</w:t>
+      </w:r>
+      <w:proofErr w:type="spellEnd"/>
+      <w:r>
+        <w:rPr>
+          <w:rFonts w:ascii="Fira Code" w:hAnsi="Fira Code"/>
+          <w:color w:val="6A8759"/>
+          <w:sz w:val="21"/>
+          <w:szCs w:val="21"/>
+        </w:rPr>
+        <w:t>=</w:t>
+      </w:r>
+      <w:r>
+        <w:rPr>
+          <w:rFonts w:ascii="Fira Code" w:hAnsi="Fira Code"/>
+          <w:color w:val="A9B7C6"/>
+          <w:sz w:val="21"/>
+          <w:szCs w:val="21"/>
+        </w:rPr>
+        <w:t>{</w:t>
+      </w:r>
+      <w:proofErr w:type="spellStart"/>
+      <w:proofErr w:type="gramStart"/>
+      <w:r>
+        <w:rPr>
+          <w:rFonts w:ascii="Fira Code" w:hAnsi="Fira Code"/>
+          <w:b/>
+          <w:bCs/>
+          <w:color w:val="CC7832"/>
+          <w:sz w:val="21"/>
+          <w:szCs w:val="21"/>
+        </w:rPr>
+        <w:t>this</w:t>
+      </w:r>
+      <w:r>
+        <w:rPr>
+          <w:rFonts w:ascii="Fira Code" w:hAnsi="Fira Code"/>
+          <w:color w:val="A9B7C6"/>
+          <w:sz w:val="21"/>
+          <w:szCs w:val="21"/>
+        </w:rPr>
+        <w:t>.</w:t>
+      </w:r>
+      <w:r>
+        <w:rPr>
+          <w:rFonts w:ascii="Fira Code" w:hAnsi="Fira Code"/>
+          <w:color w:val="9876AA"/>
+          <w:sz w:val="21"/>
+          <w:szCs w:val="21"/>
+        </w:rPr>
+        <w:t>props</w:t>
+      </w:r>
+      <w:proofErr w:type="gramEnd"/>
+      <w:r>
+        <w:rPr>
+          <w:rFonts w:ascii="Fira Code" w:hAnsi="Fira Code"/>
+          <w:color w:val="A9B7C6"/>
+          <w:sz w:val="21"/>
+          <w:szCs w:val="21"/>
+        </w:rPr>
+        <w:t>.</w:t>
+      </w:r>
+      <w:r>
+        <w:rPr>
+          <w:rFonts w:ascii="Fira Code" w:hAnsi="Fira Code"/>
+          <w:color w:val="9876AA"/>
+          <w:sz w:val="21"/>
+          <w:szCs w:val="21"/>
+        </w:rPr>
+        <w:t>addFish</w:t>
+      </w:r>
+      <w:proofErr w:type="spellEnd"/>
+      <w:r>
+        <w:rPr>
+          <w:rFonts w:ascii="Fira Code" w:hAnsi="Fira Code"/>
+          <w:color w:val="A9B7C6"/>
+          <w:sz w:val="21"/>
+          <w:szCs w:val="21"/>
+        </w:rPr>
+        <w:t>}</w:t>
+      </w:r>
+      <w:r>
+        <w:rPr>
+          <w:rFonts w:ascii="Fira Code" w:hAnsi="Fira Code"/>
+          <w:color w:val="E8BF6A"/>
+          <w:sz w:val="21"/>
+          <w:szCs w:val="21"/>
+        </w:rPr>
+        <w:t>/&gt;</w:t>
+      </w:r>
+    </w:p>
+    <w:p/>
+    <w:p>
+      <w:r>
+        <w:t>Grandchild:</w:t>
+      </w:r>
+    </w:p>
+    <w:p>
+      <w:pPr>
+        <w:pStyle w:val="HTMLPreformatted"/>
+        <w:shd w:val="clear" w:color="auto" w:fill="2B2B2B"/>
+        <w:rPr>
+          <w:rFonts w:ascii="Fira Code" w:hAnsi="Fira Code"/>
+          <w:color w:val="A9B7C6"/>
+          <w:sz w:val="21"/>
+          <w:szCs w:val="21"/>
+        </w:rPr>
+      </w:pPr>
+      <w:proofErr w:type="spellStart"/>
+      <w:proofErr w:type="gramStart"/>
+      <w:r>
+        <w:rPr>
+          <w:rFonts w:ascii="Fira Code" w:hAnsi="Fira Code"/>
+          <w:b/>
+          <w:bCs/>
+          <w:color w:val="CC7832"/>
+          <w:sz w:val="21"/>
+          <w:szCs w:val="21"/>
+        </w:rPr>
+        <w:t>this</w:t>
+      </w:r>
+      <w:r>
+        <w:rPr>
+          <w:rFonts w:ascii="Fira Code" w:hAnsi="Fira Code"/>
+          <w:color w:val="A9B7C6"/>
+          <w:sz w:val="21"/>
+          <w:szCs w:val="21"/>
+        </w:rPr>
+        <w:t>.</w:t>
+      </w:r>
+      <w:r>
+        <w:rPr>
+          <w:rFonts w:ascii="Fira Code" w:hAnsi="Fira Code"/>
+          <w:color w:val="9876AA"/>
+          <w:sz w:val="21"/>
+          <w:szCs w:val="21"/>
+        </w:rPr>
+        <w:t>props</w:t>
+      </w:r>
+      <w:proofErr w:type="gramEnd"/>
+      <w:r>
+        <w:rPr>
+          <w:rFonts w:ascii="Fira Code" w:hAnsi="Fira Code"/>
+          <w:color w:val="A9B7C6"/>
+          <w:sz w:val="21"/>
+          <w:szCs w:val="21"/>
+        </w:rPr>
+        <w:t>.</w:t>
+      </w:r>
+      <w:r>
+        <w:rPr>
+          <w:rFonts w:ascii="Fira Code" w:hAnsi="Fira Code"/>
+          <w:color w:val="9876AA"/>
+          <w:sz w:val="21"/>
+          <w:szCs w:val="21"/>
+        </w:rPr>
+        <w:t>addFish</w:t>
+      </w:r>
+      <w:proofErr w:type="spellEnd"/>
+      <w:r>
+        <w:rPr>
+          <w:rFonts w:ascii="Fira Code" w:hAnsi="Fira Code"/>
+          <w:color w:val="A9B7C6"/>
+          <w:sz w:val="21"/>
+          <w:szCs w:val="21"/>
+        </w:rPr>
+        <w:t>(fish)</w:t>
+      </w:r>
+      <w:r>
+        <w:rPr>
+          <w:rFonts w:ascii="Fira Code" w:hAnsi="Fira Code"/>
+          <w:color w:val="CC7832"/>
+          <w:sz w:val="21"/>
+          <w:szCs w:val="21"/>
+        </w:rPr>
+        <w:t>;</w:t>
+      </w:r>
+    </w:p>
+    <w:p/>
+    <w:p>
+      <w:r>
+        <w:t>The lowest level component how has access to the state. Now</w:t>
+      </w:r>
+      <w:r>
+        <w:t xml:space="preserve"> we have to fill the state. This is never done directly, this I mutation and is wrong. First, we need to take a copy of the existing state. Then we add our new element to the copy. Finally, we have to set the new object to state.</w:t>
+      </w:r>
+    </w:p>
+    <w:p>
+      <w:r>
+        <w:t>Example:</w:t>
+      </w:r>
+    </w:p>
+    <w:p>
+      <w:pPr>
+        <w:pStyle w:val="HTMLPreformatted"/>
+        <w:shd w:val="clear" w:color="auto" w:fill="2B2B2B"/>
+        <w:rPr>
+          <w:rFonts w:ascii="Fira Code" w:hAnsi="Fira Code"/>
+          <w:color w:val="A9B7C6"/>
+          <w:sz w:val="21"/>
+          <w:szCs w:val="21"/>
+        </w:rPr>
+      </w:pPr>
+      <w:proofErr w:type="spellStart"/>
+      <w:r>
+        <w:rPr>
+          <w:rFonts w:ascii="Fira Code" w:hAnsi="Fira Code"/>
+          <w:color w:val="FFC66D"/>
+          <w:sz w:val="21"/>
+          <w:szCs w:val="21"/>
+        </w:rPr>
+        <w:t>addFish</w:t>
+      </w:r>
+      <w:proofErr w:type="spellEnd"/>
+      <w:r>
+        <w:rPr>
+          <w:rFonts w:ascii="Fira Code" w:hAnsi="Fira Code"/>
+          <w:color w:val="FFC66D"/>
+          <w:sz w:val="21"/>
+          <w:szCs w:val="21"/>
+        </w:rPr>
+        <w:t xml:space="preserve"> </w:t>
+      </w:r>
+      <w:r>
+        <w:rPr>
+          <w:rFonts w:ascii="Fira Code" w:hAnsi="Fira Code"/>
+          <w:color w:val="A9B7C6"/>
+          <w:sz w:val="21"/>
+          <w:szCs w:val="21"/>
+        </w:rPr>
+        <w:t>= fish =&gt; {</w:t>
+      </w:r>
+      <w:r>
+        <w:rPr>
+          <w:rFonts w:ascii="Fira Code" w:hAnsi="Fira Code"/>
+          <w:color w:val="A9B7C6"/>
+          <w:sz w:val="21"/>
+          <w:szCs w:val="21"/>
+        </w:rPr>
+        <w:br/>
+        <w:t xml:space="preserve">    </w:t>
+      </w:r>
+      <w:r>
+        <w:rPr>
+          <w:rFonts w:ascii="Fira Code" w:hAnsi="Fira Code"/>
+          <w:b/>
+          <w:bCs/>
+          <w:color w:val="CC7832"/>
+          <w:sz w:val="21"/>
+          <w:szCs w:val="21"/>
+        </w:rPr>
+        <w:t xml:space="preserve">const </w:t>
+      </w:r>
+      <w:r>
+        <w:rPr>
+          <w:rFonts w:ascii="Fira Code" w:hAnsi="Fira Code"/>
+          <w:color w:val="A9B7C6"/>
+          <w:sz w:val="21"/>
+          <w:szCs w:val="21"/>
+        </w:rPr>
+        <w:t xml:space="preserve">fishes = </w:t>
+      </w:r>
+      <w:proofErr w:type="gramStart"/>
+      <w:r>
+        <w:rPr>
+          <w:rFonts w:ascii="Fira Code" w:hAnsi="Fira Code"/>
+          <w:color w:val="A9B7C6"/>
+          <w:sz w:val="21"/>
+          <w:szCs w:val="21"/>
+        </w:rPr>
+        <w:t>{ ...</w:t>
+      </w:r>
+      <w:proofErr w:type="spellStart"/>
+      <w:proofErr w:type="gramEnd"/>
+      <w:r>
+        <w:rPr>
+          <w:rFonts w:ascii="Fira Code" w:hAnsi="Fira Code"/>
+          <w:b/>
+          <w:bCs/>
+          <w:color w:val="CC7832"/>
+          <w:sz w:val="21"/>
+          <w:szCs w:val="21"/>
+        </w:rPr>
+        <w:t>this</w:t>
+      </w:r>
+      <w:r>
+        <w:rPr>
+          <w:rFonts w:ascii="Fira Code" w:hAnsi="Fira Code"/>
+          <w:color w:val="A9B7C6"/>
+          <w:sz w:val="21"/>
+          <w:szCs w:val="21"/>
+        </w:rPr>
+        <w:t>.</w:t>
+      </w:r>
+      <w:r>
+        <w:rPr>
+          <w:rFonts w:ascii="Fira Code" w:hAnsi="Fira Code"/>
+          <w:color w:val="9876AA"/>
+          <w:sz w:val="21"/>
+          <w:szCs w:val="21"/>
+        </w:rPr>
+        <w:t>state</w:t>
+      </w:r>
+      <w:r>
+        <w:rPr>
+          <w:rFonts w:ascii="Fira Code" w:hAnsi="Fira Code"/>
+          <w:color w:val="A9B7C6"/>
+          <w:sz w:val="21"/>
+          <w:szCs w:val="21"/>
+        </w:rPr>
+        <w:t>.</w:t>
+      </w:r>
+      <w:r>
+        <w:rPr>
+          <w:rFonts w:ascii="Fira Code" w:hAnsi="Fira Code"/>
+          <w:color w:val="9876AA"/>
+          <w:sz w:val="21"/>
+          <w:szCs w:val="21"/>
+        </w:rPr>
+        <w:t>fishes</w:t>
+      </w:r>
+      <w:proofErr w:type="spellEnd"/>
+      <w:r>
+        <w:rPr>
+          <w:rFonts w:ascii="Fira Code" w:hAnsi="Fira Code"/>
+          <w:color w:val="9876AA"/>
+          <w:sz w:val="21"/>
+          <w:szCs w:val="21"/>
+        </w:rPr>
+        <w:t xml:space="preserve"> </w:t>
+      </w:r>
+      <w:r>
+        <w:rPr>
+          <w:rFonts w:ascii="Fira Code" w:hAnsi="Fira Code"/>
+          <w:color w:val="A9B7C6"/>
+          <w:sz w:val="21"/>
+          <w:szCs w:val="21"/>
+        </w:rPr>
+        <w:t>}</w:t>
+      </w:r>
+      <w:r>
+        <w:rPr>
+          <w:rFonts w:ascii="Fira Code" w:hAnsi="Fira Code"/>
+          <w:color w:val="CC7832"/>
+          <w:sz w:val="21"/>
+          <w:szCs w:val="21"/>
+        </w:rPr>
+        <w:t>;</w:t>
+      </w:r>
+      <w:r>
+        <w:rPr>
+          <w:rFonts w:ascii="Fira Code" w:hAnsi="Fira Code"/>
+          <w:color w:val="CC7832"/>
+          <w:sz w:val="21"/>
+          <w:szCs w:val="21"/>
+        </w:rPr>
+        <w:br/>
+        <w:t xml:space="preserve">    </w:t>
+      </w:r>
+      <w:r>
+        <w:rPr>
+          <w:rFonts w:ascii="Fira Code" w:hAnsi="Fira Code"/>
+          <w:color w:val="A9B7C6"/>
+          <w:sz w:val="21"/>
+          <w:szCs w:val="21"/>
+        </w:rPr>
+        <w:t>fishes[</w:t>
+      </w:r>
+      <w:r>
+        <w:rPr>
+          <w:rFonts w:ascii="Fira Code" w:hAnsi="Fira Code"/>
+          <w:color w:val="6A8759"/>
+          <w:sz w:val="21"/>
+          <w:szCs w:val="21"/>
+        </w:rPr>
+        <w:t>`fish</w:t>
+      </w:r>
+      <w:r>
+        <w:rPr>
+          <w:rFonts w:ascii="Fira Code" w:hAnsi="Fira Code"/>
+          <w:color w:val="A9B7C6"/>
+          <w:sz w:val="21"/>
+          <w:szCs w:val="21"/>
+        </w:rPr>
+        <w:t>${</w:t>
+      </w:r>
+      <w:proofErr w:type="spellStart"/>
+      <w:r>
+        <w:rPr>
+          <w:rFonts w:ascii="Fira Code" w:hAnsi="Fira Code"/>
+          <w:color w:val="A9B7C6"/>
+          <w:sz w:val="21"/>
+          <w:szCs w:val="21"/>
+        </w:rPr>
+        <w:t>Date.</w:t>
+      </w:r>
+      <w:r>
+        <w:rPr>
+          <w:rFonts w:ascii="Fira Code" w:hAnsi="Fira Code"/>
+          <w:color w:val="FFC66D"/>
+          <w:sz w:val="21"/>
+          <w:szCs w:val="21"/>
+        </w:rPr>
+        <w:t>now</w:t>
+      </w:r>
+      <w:proofErr w:type="spellEnd"/>
+      <w:r>
+        <w:rPr>
+          <w:rFonts w:ascii="Fira Code" w:hAnsi="Fira Code"/>
+          <w:color w:val="A9B7C6"/>
+          <w:sz w:val="21"/>
+          <w:szCs w:val="21"/>
+        </w:rPr>
+        <w:t>()}</w:t>
+      </w:r>
+      <w:r>
+        <w:rPr>
+          <w:rFonts w:ascii="Fira Code" w:hAnsi="Fira Code"/>
+          <w:color w:val="6A8759"/>
+          <w:sz w:val="21"/>
+          <w:szCs w:val="21"/>
+        </w:rPr>
+        <w:t>`</w:t>
+      </w:r>
+      <w:r>
+        <w:rPr>
+          <w:rFonts w:ascii="Fira Code" w:hAnsi="Fira Code"/>
+          <w:color w:val="A9B7C6"/>
+          <w:sz w:val="21"/>
+          <w:szCs w:val="21"/>
+        </w:rPr>
+        <w:t>] = fish</w:t>
+      </w:r>
+      <w:r>
+        <w:rPr>
+          <w:rFonts w:ascii="Fira Code" w:hAnsi="Fira Code"/>
+          <w:color w:val="CC7832"/>
+          <w:sz w:val="21"/>
+          <w:szCs w:val="21"/>
+        </w:rPr>
+        <w:t>;</w:t>
+      </w:r>
+      <w:r>
+        <w:rPr>
+          <w:rFonts w:ascii="Fira Code" w:hAnsi="Fira Code"/>
+          <w:color w:val="CC7832"/>
+          <w:sz w:val="21"/>
+          <w:szCs w:val="21"/>
+        </w:rPr>
+        <w:br/>
+        <w:t xml:space="preserve">    </w:t>
+      </w:r>
+      <w:proofErr w:type="spellStart"/>
+      <w:r>
+        <w:rPr>
+          <w:rFonts w:ascii="Fira Code" w:hAnsi="Fira Code"/>
+          <w:b/>
+          <w:bCs/>
+          <w:color w:val="CC7832"/>
+          <w:sz w:val="21"/>
+          <w:szCs w:val="21"/>
+        </w:rPr>
+        <w:t>this</w:t>
+      </w:r>
+      <w:r>
+        <w:rPr>
+          <w:rFonts w:ascii="Fira Code" w:hAnsi="Fira Code"/>
+          <w:color w:val="A9B7C6"/>
+          <w:sz w:val="21"/>
+          <w:szCs w:val="21"/>
+        </w:rPr>
+        <w:t>.</w:t>
+      </w:r>
+      <w:r>
+        <w:rPr>
+          <w:rFonts w:ascii="Fira Code" w:hAnsi="Fira Code"/>
+          <w:color w:val="FFC66D"/>
+          <w:sz w:val="21"/>
+          <w:szCs w:val="21"/>
+        </w:rPr>
+        <w:t>setState</w:t>
+      </w:r>
+      <w:proofErr w:type="spellEnd"/>
+      <w:r>
+        <w:rPr>
+          <w:rFonts w:ascii="Fira Code" w:hAnsi="Fira Code"/>
+          <w:color w:val="A9B7C6"/>
+          <w:sz w:val="21"/>
+          <w:szCs w:val="21"/>
+        </w:rPr>
+        <w:t>({ fishes })</w:t>
+      </w:r>
+      <w:r>
+        <w:rPr>
+          <w:rFonts w:ascii="Fira Code" w:hAnsi="Fira Code"/>
+          <w:color w:val="CC7832"/>
+          <w:sz w:val="21"/>
+          <w:szCs w:val="21"/>
+        </w:rPr>
+        <w:t>;</w:t>
+      </w:r>
+      <w:r>
+        <w:rPr>
+          <w:rFonts w:ascii="Fira Code" w:hAnsi="Fira Code"/>
+          <w:color w:val="CC7832"/>
+          <w:sz w:val="21"/>
+          <w:szCs w:val="21"/>
+        </w:rPr>
+        <w:br/>
+      </w:r>
+      <w:r>
+        <w:rPr>
+          <w:rFonts w:ascii="Fira Code" w:hAnsi="Fira Code"/>
+          <w:color w:val="A9B7C6"/>
+          <w:sz w:val="21"/>
+          <w:szCs w:val="21"/>
+        </w:rPr>
+        <w:t>}</w:t>
+      </w:r>
+      <w:r>
+        <w:rPr>
+          <w:rFonts w:ascii="Fira Code" w:hAnsi="Fira Code"/>
+          <w:color w:val="CC7832"/>
+          <w:sz w:val="21"/>
+          <w:szCs w:val="21"/>
+        </w:rPr>
+        <w:t>;</w:t>
+      </w:r>
+    </w:p>
+    <w:p>
       <w:bookmarkStart w:id="0" w:name="_GoBack"/>
       <w:bookmarkEnd w:id="0"/>
     </w:p>
-    <w:p/>
     <w:sectPr>
       <w:pgSz w:w="12240" w:h="15840"/>
       <w:pgMar w:top="1440" w:right="1440" w:bottom="1440" w:left="1440" w:header="720" w:footer="720" w:gutter="0"/>

</xml_diff>

<commit_message>
Rendering multiple components with data
</commit_message>
<xml_diff>
--- a/Journal.docx
+++ b/Journal.docx
@@ -4881,6 +4881,827 @@
           <w:lang w:val="en-GB"/>
         </w:rPr>
       </w:pPr>
+      <w:r>
+        <w:rPr>
+          <w:lang w:val="en-GB"/>
+        </w:rPr>
+        <w:t xml:space="preserve">Always key objects </w:t>
+      </w:r>
+      <w:r>
+        <w:rPr>
+          <w:lang w:val="en-GB"/>
+        </w:rPr>
+        <w:t>so React can get to it faster. It will still find the object without, but much slower. This also defeats the purpose of using React.</w:t>
+      </w:r>
+    </w:p>
+    <w:p>
+      <w:pPr>
+        <w:rPr>
+          <w:lang w:val="en-GB"/>
+        </w:rPr>
+      </w:pPr>
+      <w:r>
+        <w:rPr>
+          <w:lang w:val="en-GB"/>
+        </w:rPr>
+        <w:t>Example (yellow letters):</w:t>
+      </w:r>
+    </w:p>
+    <w:p>
+      <w:pPr>
+        <w:shd w:val="clear" w:color="auto" w:fill="2B2B2B"/>
+        <w:tabs>
+          <w:tab w:val="left" w:pos="916"/>
+          <w:tab w:val="left" w:pos="1832"/>
+          <w:tab w:val="left" w:pos="2748"/>
+          <w:tab w:val="left" w:pos="3664"/>
+          <w:tab w:val="left" w:pos="4580"/>
+          <w:tab w:val="left" w:pos="5496"/>
+          <w:tab w:val="left" w:pos="6412"/>
+          <w:tab w:val="left" w:pos="7328"/>
+          <w:tab w:val="left" w:pos="8244"/>
+          <w:tab w:val="left" w:pos="9160"/>
+          <w:tab w:val="left" w:pos="10076"/>
+          <w:tab w:val="left" w:pos="10992"/>
+          <w:tab w:val="left" w:pos="11908"/>
+          <w:tab w:val="left" w:pos="12824"/>
+          <w:tab w:val="left" w:pos="13740"/>
+          <w:tab w:val="left" w:pos="14656"/>
+        </w:tabs>
+        <w:spacing w:after="0" w:line="240" w:lineRule="auto"/>
+        <w:rPr>
+          <w:rFonts w:ascii="Fira Code" w:eastAsia="Times New Roman" w:hAnsi="Fira Code" w:cs="Courier New"/>
+          <w:color w:val="A9B7C6"/>
+          <w:sz w:val="21"/>
+          <w:szCs w:val="21"/>
+        </w:rPr>
+      </w:pPr>
+      <w:r>
+        <w:rPr>
+          <w:rFonts w:ascii="Fira Code" w:eastAsia="Times New Roman" w:hAnsi="Fira Code" w:cs="Courier New"/>
+          <w:color w:val="A9B7C6"/>
+          <w:sz w:val="21"/>
+          <w:szCs w:val="21"/>
+        </w:rPr>
+        <w:t>{</w:t>
+      </w:r>
+      <w:proofErr w:type="spellStart"/>
+      <w:r>
+        <w:rPr>
+          <w:rFonts w:ascii="Fira Code" w:eastAsia="Times New Roman" w:hAnsi="Fira Code" w:cs="Courier New"/>
+          <w:color w:val="A9B7C6"/>
+          <w:sz w:val="21"/>
+          <w:szCs w:val="21"/>
+        </w:rPr>
+        <w:t>Object.</w:t>
+      </w:r>
+      <w:r>
+        <w:rPr>
+          <w:rFonts w:ascii="Fira Code" w:eastAsia="Times New Roman" w:hAnsi="Fira Code" w:cs="Courier New"/>
+          <w:color w:val="FFC66D"/>
+          <w:sz w:val="21"/>
+          <w:szCs w:val="21"/>
+        </w:rPr>
+        <w:t>keys</w:t>
+      </w:r>
+      <w:proofErr w:type="spellEnd"/>
+      <w:r>
+        <w:rPr>
+          <w:rFonts w:ascii="Fira Code" w:eastAsia="Times New Roman" w:hAnsi="Fira Code" w:cs="Courier New"/>
+          <w:color w:val="A9B7C6"/>
+          <w:sz w:val="21"/>
+          <w:szCs w:val="21"/>
+        </w:rPr>
+        <w:t>(</w:t>
+      </w:r>
+      <w:proofErr w:type="spellStart"/>
+      <w:proofErr w:type="gramStart"/>
+      <w:r>
+        <w:rPr>
+          <w:rFonts w:ascii="Fira Code" w:eastAsia="Times New Roman" w:hAnsi="Fira Code" w:cs="Courier New"/>
+          <w:b/>
+          <w:bCs/>
+          <w:color w:val="CC7832"/>
+          <w:sz w:val="21"/>
+          <w:szCs w:val="21"/>
+        </w:rPr>
+        <w:t>this</w:t>
+      </w:r>
+      <w:r>
+        <w:rPr>
+          <w:rFonts w:ascii="Fira Code" w:eastAsia="Times New Roman" w:hAnsi="Fira Code" w:cs="Courier New"/>
+          <w:color w:val="A9B7C6"/>
+          <w:sz w:val="21"/>
+          <w:szCs w:val="21"/>
+        </w:rPr>
+        <w:t>.</w:t>
+      </w:r>
+      <w:r>
+        <w:rPr>
+          <w:rFonts w:ascii="Fira Code" w:eastAsia="Times New Roman" w:hAnsi="Fira Code" w:cs="Courier New"/>
+          <w:color w:val="9876AA"/>
+          <w:sz w:val="21"/>
+          <w:szCs w:val="21"/>
+        </w:rPr>
+        <w:t>state</w:t>
+      </w:r>
+      <w:proofErr w:type="gramEnd"/>
+      <w:r>
+        <w:rPr>
+          <w:rFonts w:ascii="Fira Code" w:eastAsia="Times New Roman" w:hAnsi="Fira Code" w:cs="Courier New"/>
+          <w:color w:val="A9B7C6"/>
+          <w:sz w:val="21"/>
+          <w:szCs w:val="21"/>
+        </w:rPr>
+        <w:t>.</w:t>
+      </w:r>
+      <w:r>
+        <w:rPr>
+          <w:rFonts w:ascii="Fira Code" w:eastAsia="Times New Roman" w:hAnsi="Fira Code" w:cs="Courier New"/>
+          <w:color w:val="9876AA"/>
+          <w:sz w:val="21"/>
+          <w:szCs w:val="21"/>
+        </w:rPr>
+        <w:t>fishes</w:t>
+      </w:r>
+      <w:proofErr w:type="spellEnd"/>
+      <w:r>
+        <w:rPr>
+          <w:rFonts w:ascii="Fira Code" w:eastAsia="Times New Roman" w:hAnsi="Fira Code" w:cs="Courier New"/>
+          <w:color w:val="A9B7C6"/>
+          <w:sz w:val="21"/>
+          <w:szCs w:val="21"/>
+        </w:rPr>
+        <w:t>).</w:t>
+      </w:r>
+      <w:r>
+        <w:rPr>
+          <w:rFonts w:ascii="Fira Code" w:eastAsia="Times New Roman" w:hAnsi="Fira Code" w:cs="Courier New"/>
+          <w:color w:val="FFC66D"/>
+          <w:sz w:val="21"/>
+          <w:szCs w:val="21"/>
+        </w:rPr>
+        <w:t>map</w:t>
+      </w:r>
+      <w:r>
+        <w:rPr>
+          <w:rFonts w:ascii="Fira Code" w:eastAsia="Times New Roman" w:hAnsi="Fira Code" w:cs="Courier New"/>
+          <w:color w:val="A9B7C6"/>
+          <w:sz w:val="21"/>
+          <w:szCs w:val="21"/>
+        </w:rPr>
+        <w:t xml:space="preserve">(key =&gt; </w:t>
+      </w:r>
+      <w:r>
+        <w:rPr>
+          <w:rFonts w:ascii="Fira Code" w:eastAsia="Times New Roman" w:hAnsi="Fira Code" w:cs="Courier New"/>
+          <w:color w:val="E8BF6A"/>
+          <w:sz w:val="21"/>
+          <w:szCs w:val="21"/>
+        </w:rPr>
+        <w:t xml:space="preserve">&lt;p </w:t>
+      </w:r>
+      <w:r>
+        <w:rPr>
+          <w:rFonts w:ascii="Fira Code" w:eastAsia="Times New Roman" w:hAnsi="Fira Code" w:cs="Courier New"/>
+          <w:color w:val="FFFF00"/>
+          <w:sz w:val="21"/>
+          <w:szCs w:val="21"/>
+        </w:rPr>
+        <w:t>key={key}</w:t>
+      </w:r>
+      <w:r>
+        <w:rPr>
+          <w:rFonts w:ascii="Fira Code" w:eastAsia="Times New Roman" w:hAnsi="Fira Code" w:cs="Courier New"/>
+          <w:sz w:val="21"/>
+          <w:szCs w:val="21"/>
+        </w:rPr>
+        <w:t>&gt;</w:t>
+      </w:r>
+      <w:r>
+        <w:rPr>
+          <w:rFonts w:ascii="Fira Code" w:eastAsia="Times New Roman" w:hAnsi="Fira Code" w:cs="Courier New"/>
+          <w:color w:val="FFFF00"/>
+          <w:sz w:val="21"/>
+          <w:szCs w:val="21"/>
+        </w:rPr>
+        <w:t>{</w:t>
+      </w:r>
+      <w:r>
+        <w:rPr>
+          <w:rFonts w:ascii="Fira Code" w:eastAsia="Times New Roman" w:hAnsi="Fira Code" w:cs="Courier New"/>
+          <w:color w:val="A9B7C6"/>
+          <w:sz w:val="21"/>
+          <w:szCs w:val="21"/>
+        </w:rPr>
+        <w:t>key}</w:t>
+      </w:r>
+      <w:r>
+        <w:rPr>
+          <w:rFonts w:ascii="Fira Code" w:eastAsia="Times New Roman" w:hAnsi="Fira Code" w:cs="Courier New"/>
+          <w:color w:val="E8BF6A"/>
+          <w:sz w:val="21"/>
+          <w:szCs w:val="21"/>
+        </w:rPr>
+        <w:t>&lt;/p&gt;</w:t>
+      </w:r>
+      <w:r>
+        <w:rPr>
+          <w:rFonts w:ascii="Fira Code" w:eastAsia="Times New Roman" w:hAnsi="Fira Code" w:cs="Courier New"/>
+          <w:color w:val="A9B7C6"/>
+          <w:sz w:val="21"/>
+          <w:szCs w:val="21"/>
+        </w:rPr>
+        <w:t>)}</w:t>
+      </w:r>
+    </w:p>
+    <w:p>
+      <w:pPr>
+        <w:rPr>
+          <w:lang w:val="en-GB"/>
+        </w:rPr>
+      </w:pPr>
+    </w:p>
+    <w:p>
+      <w:pPr>
+        <w:rPr>
+          <w:lang w:val="en-GB"/>
+        </w:rPr>
+      </w:pPr>
+      <w:r>
+        <w:rPr>
+          <w:lang w:val="en-GB"/>
+        </w:rPr>
+        <w:t xml:space="preserve">When accessing </w:t>
+      </w:r>
+      <w:r>
+        <w:rPr>
+          <w:lang w:val="en-GB"/>
+        </w:rPr>
+        <w:t>props inside a child the referencing can get quite long. For example:</w:t>
+      </w:r>
+    </w:p>
+    <w:p>
+      <w:pPr>
+        <w:shd w:val="clear" w:color="auto" w:fill="2B2B2B"/>
+        <w:tabs>
+          <w:tab w:val="left" w:pos="916"/>
+          <w:tab w:val="left" w:pos="1832"/>
+          <w:tab w:val="left" w:pos="2748"/>
+          <w:tab w:val="left" w:pos="3664"/>
+          <w:tab w:val="left" w:pos="4580"/>
+          <w:tab w:val="left" w:pos="5496"/>
+          <w:tab w:val="left" w:pos="6412"/>
+          <w:tab w:val="left" w:pos="7328"/>
+          <w:tab w:val="left" w:pos="8244"/>
+          <w:tab w:val="left" w:pos="9160"/>
+          <w:tab w:val="left" w:pos="10076"/>
+          <w:tab w:val="left" w:pos="10992"/>
+          <w:tab w:val="left" w:pos="11908"/>
+          <w:tab w:val="left" w:pos="12824"/>
+          <w:tab w:val="left" w:pos="13740"/>
+          <w:tab w:val="left" w:pos="14656"/>
+        </w:tabs>
+        <w:spacing w:after="0" w:line="240" w:lineRule="auto"/>
+        <w:rPr>
+          <w:rFonts w:ascii="Fira Code" w:eastAsia="Times New Roman" w:hAnsi="Fira Code" w:cs="Courier New"/>
+          <w:color w:val="A9B7C6"/>
+          <w:sz w:val="21"/>
+          <w:szCs w:val="21"/>
+        </w:rPr>
+      </w:pPr>
+      <w:r>
+        <w:rPr>
+          <w:rFonts w:ascii="Fira Code" w:eastAsia="Times New Roman" w:hAnsi="Fira Code" w:cs="Courier New"/>
+          <w:b/>
+          <w:bCs/>
+          <w:color w:val="CC7832"/>
+          <w:sz w:val="21"/>
+          <w:szCs w:val="21"/>
+        </w:rPr>
+        <w:t xml:space="preserve">const </w:t>
+      </w:r>
+      <w:r>
+        <w:rPr>
+          <w:rFonts w:ascii="Fira Code" w:eastAsia="Times New Roman" w:hAnsi="Fira Code" w:cs="Courier New"/>
+          <w:color w:val="A9B7C6"/>
+          <w:sz w:val="21"/>
+          <w:szCs w:val="21"/>
+        </w:rPr>
+        <w:t xml:space="preserve">name = </w:t>
+      </w:r>
+      <w:r>
+        <w:rPr>
+          <w:rFonts w:ascii="Fira Code" w:eastAsia="Times New Roman" w:hAnsi="Fira Code" w:cs="Courier New"/>
+          <w:b/>
+          <w:bCs/>
+          <w:color w:val="CC7832"/>
+          <w:sz w:val="21"/>
+          <w:szCs w:val="21"/>
+        </w:rPr>
+        <w:t>this</w:t>
+      </w:r>
+      <w:r>
+        <w:rPr>
+          <w:rFonts w:ascii="Fira Code" w:eastAsia="Times New Roman" w:hAnsi="Fira Code" w:cs="Courier New"/>
+          <w:color w:val="A9B7C6"/>
+          <w:sz w:val="21"/>
+          <w:szCs w:val="21"/>
+        </w:rPr>
+        <w:t>.</w:t>
+      </w:r>
+      <w:r>
+        <w:rPr>
+          <w:rFonts w:ascii="Fira Code" w:eastAsia="Times New Roman" w:hAnsi="Fira Code" w:cs="Courier New"/>
+          <w:color w:val="9876AA"/>
+          <w:sz w:val="21"/>
+          <w:szCs w:val="21"/>
+        </w:rPr>
+        <w:t>props</w:t>
+      </w:r>
+      <w:r>
+        <w:rPr>
+          <w:rFonts w:ascii="Fira Code" w:eastAsia="Times New Roman" w:hAnsi="Fira Code" w:cs="Courier New"/>
+          <w:color w:val="A9B7C6"/>
+          <w:sz w:val="21"/>
+          <w:szCs w:val="21"/>
+        </w:rPr>
+        <w:t>.</w:t>
+      </w:r>
+      <w:r>
+        <w:rPr>
+          <w:rFonts w:ascii="Fira Code" w:eastAsia="Times New Roman" w:hAnsi="Fira Code" w:cs="Courier New"/>
+          <w:color w:val="9876AA"/>
+          <w:sz w:val="21"/>
+          <w:szCs w:val="21"/>
+        </w:rPr>
+        <w:t>details</w:t>
+      </w:r>
+      <w:r>
+        <w:rPr>
+          <w:rFonts w:ascii="Fira Code" w:eastAsia="Times New Roman" w:hAnsi="Fira Code" w:cs="Courier New"/>
+          <w:color w:val="A9B7C6"/>
+          <w:sz w:val="21"/>
+          <w:szCs w:val="21"/>
+        </w:rPr>
+        <w:t>.</w:t>
+      </w:r>
+      <w:r>
+        <w:rPr>
+          <w:rFonts w:ascii="Fira Code" w:eastAsia="Times New Roman" w:hAnsi="Fira Code" w:cs="Courier New"/>
+          <w:color w:val="9876AA"/>
+          <w:sz w:val="21"/>
+          <w:szCs w:val="21"/>
+        </w:rPr>
+        <w:t>name</w:t>
+      </w:r>
+      <w:r>
+        <w:rPr>
+          <w:rFonts w:ascii="Fira Code" w:eastAsia="Times New Roman" w:hAnsi="Fira Code" w:cs="Courier New"/>
+          <w:color w:val="CC7832"/>
+          <w:sz w:val="21"/>
+          <w:szCs w:val="21"/>
+        </w:rPr>
+        <w:t>;</w:t>
+      </w:r>
+      <w:r>
+        <w:rPr>
+          <w:rFonts w:ascii="Fira Code" w:eastAsia="Times New Roman" w:hAnsi="Fira Code" w:cs="Courier New"/>
+          <w:color w:val="CC7832"/>
+          <w:sz w:val="21"/>
+          <w:szCs w:val="21"/>
+        </w:rPr>
+        <w:br/>
+      </w:r>
+      <w:r>
+        <w:rPr>
+          <w:rFonts w:ascii="Fira Code" w:eastAsia="Times New Roman" w:hAnsi="Fira Code" w:cs="Courier New"/>
+          <w:b/>
+          <w:bCs/>
+          <w:color w:val="CC7832"/>
+          <w:sz w:val="21"/>
+          <w:szCs w:val="21"/>
+        </w:rPr>
+        <w:t xml:space="preserve">const </w:t>
+      </w:r>
+      <w:r>
+        <w:rPr>
+          <w:rFonts w:ascii="Fira Code" w:eastAsia="Times New Roman" w:hAnsi="Fira Code" w:cs="Courier New"/>
+          <w:color w:val="A9B7C6"/>
+          <w:sz w:val="21"/>
+          <w:szCs w:val="21"/>
+        </w:rPr>
+        <w:t xml:space="preserve">image = </w:t>
+      </w:r>
+      <w:proofErr w:type="spellStart"/>
+      <w:proofErr w:type="gramStart"/>
+      <w:r>
+        <w:rPr>
+          <w:rFonts w:ascii="Fira Code" w:eastAsia="Times New Roman" w:hAnsi="Fira Code" w:cs="Courier New"/>
+          <w:b/>
+          <w:bCs/>
+          <w:color w:val="CC7832"/>
+          <w:sz w:val="21"/>
+          <w:szCs w:val="21"/>
+        </w:rPr>
+        <w:t>this</w:t>
+      </w:r>
+      <w:r>
+        <w:rPr>
+          <w:rFonts w:ascii="Fira Code" w:eastAsia="Times New Roman" w:hAnsi="Fira Code" w:cs="Courier New"/>
+          <w:color w:val="A9B7C6"/>
+          <w:sz w:val="21"/>
+          <w:szCs w:val="21"/>
+        </w:rPr>
+        <w:t>.</w:t>
+      </w:r>
+      <w:r>
+        <w:rPr>
+          <w:rFonts w:ascii="Fira Code" w:eastAsia="Times New Roman" w:hAnsi="Fira Code" w:cs="Courier New"/>
+          <w:color w:val="9876AA"/>
+          <w:sz w:val="21"/>
+          <w:szCs w:val="21"/>
+        </w:rPr>
+        <w:t>props</w:t>
+      </w:r>
+      <w:proofErr w:type="gramEnd"/>
+      <w:r>
+        <w:rPr>
+          <w:rFonts w:ascii="Fira Code" w:eastAsia="Times New Roman" w:hAnsi="Fira Code" w:cs="Courier New"/>
+          <w:color w:val="A9B7C6"/>
+          <w:sz w:val="21"/>
+          <w:szCs w:val="21"/>
+        </w:rPr>
+        <w:t>.</w:t>
+      </w:r>
+      <w:r>
+        <w:rPr>
+          <w:rFonts w:ascii="Fira Code" w:eastAsia="Times New Roman" w:hAnsi="Fira Code" w:cs="Courier New"/>
+          <w:color w:val="9876AA"/>
+          <w:sz w:val="21"/>
+          <w:szCs w:val="21"/>
+        </w:rPr>
+        <w:t>details</w:t>
+      </w:r>
+      <w:r>
+        <w:rPr>
+          <w:rFonts w:ascii="Fira Code" w:eastAsia="Times New Roman" w:hAnsi="Fira Code" w:cs="Courier New"/>
+          <w:color w:val="A9B7C6"/>
+          <w:sz w:val="21"/>
+          <w:szCs w:val="21"/>
+        </w:rPr>
+        <w:t>.</w:t>
+      </w:r>
+      <w:r>
+        <w:rPr>
+          <w:rFonts w:ascii="Fira Code" w:eastAsia="Times New Roman" w:hAnsi="Fira Code" w:cs="Courier New"/>
+          <w:color w:val="9876AA"/>
+          <w:sz w:val="21"/>
+          <w:szCs w:val="21"/>
+        </w:rPr>
+        <w:t>image</w:t>
+      </w:r>
+      <w:proofErr w:type="spellEnd"/>
+      <w:r>
+        <w:rPr>
+          <w:rFonts w:ascii="Fira Code" w:eastAsia="Times New Roman" w:hAnsi="Fira Code" w:cs="Courier New"/>
+          <w:color w:val="CC7832"/>
+          <w:sz w:val="21"/>
+          <w:szCs w:val="21"/>
+        </w:rPr>
+        <w:t>;</w:t>
+      </w:r>
+    </w:p>
+    <w:p>
+      <w:proofErr w:type="spellStart"/>
+      <w:r>
+        <w:t>etc</w:t>
+      </w:r>
+      <w:proofErr w:type="spellEnd"/>
+      <w:r>
+        <w:t>…</w:t>
+      </w:r>
+    </w:p>
+    <w:p>
+      <w:r>
+        <w:t>To put this into one line, use the code below:</w:t>
+      </w:r>
+    </w:p>
+    <w:p>
+      <w:pPr>
+        <w:shd w:val="clear" w:color="auto" w:fill="2B2B2B"/>
+        <w:tabs>
+          <w:tab w:val="left" w:pos="916"/>
+          <w:tab w:val="left" w:pos="1832"/>
+          <w:tab w:val="left" w:pos="2748"/>
+          <w:tab w:val="left" w:pos="3664"/>
+          <w:tab w:val="left" w:pos="4580"/>
+          <w:tab w:val="left" w:pos="5496"/>
+          <w:tab w:val="left" w:pos="6412"/>
+          <w:tab w:val="left" w:pos="7328"/>
+          <w:tab w:val="left" w:pos="8244"/>
+          <w:tab w:val="left" w:pos="9160"/>
+          <w:tab w:val="left" w:pos="10076"/>
+          <w:tab w:val="left" w:pos="10992"/>
+          <w:tab w:val="left" w:pos="11908"/>
+          <w:tab w:val="left" w:pos="12824"/>
+          <w:tab w:val="left" w:pos="13740"/>
+          <w:tab w:val="left" w:pos="14656"/>
+        </w:tabs>
+        <w:spacing w:after="0" w:line="240" w:lineRule="auto"/>
+        <w:rPr>
+          <w:rFonts w:ascii="Fira Code" w:eastAsia="Times New Roman" w:hAnsi="Fira Code" w:cs="Courier New"/>
+          <w:color w:val="A9B7C6"/>
+          <w:sz w:val="21"/>
+          <w:szCs w:val="21"/>
+        </w:rPr>
+      </w:pPr>
+      <w:r>
+        <w:rPr>
+          <w:rFonts w:ascii="Fira Code" w:eastAsia="Times New Roman" w:hAnsi="Fira Code" w:cs="Courier New"/>
+          <w:b/>
+          <w:bCs/>
+          <w:color w:val="CC7832"/>
+          <w:sz w:val="21"/>
+          <w:szCs w:val="21"/>
+        </w:rPr>
+        <w:t xml:space="preserve">const </w:t>
+      </w:r>
+      <w:r>
+        <w:rPr>
+          <w:rFonts w:ascii="Fira Code" w:eastAsia="Times New Roman" w:hAnsi="Fira Code" w:cs="Courier New"/>
+          <w:color w:val="A9B7C6"/>
+          <w:sz w:val="21"/>
+          <w:szCs w:val="21"/>
+        </w:rPr>
+        <w:t>{</w:t>
+      </w:r>
+      <w:r>
+        <w:rPr>
+          <w:rFonts w:ascii="Fira Code" w:eastAsia="Times New Roman" w:hAnsi="Fira Code" w:cs="Courier New"/>
+          <w:color w:val="9876AA"/>
+          <w:sz w:val="21"/>
+          <w:szCs w:val="21"/>
+        </w:rPr>
+        <w:t>name</w:t>
+      </w:r>
+      <w:r>
+        <w:rPr>
+          <w:rFonts w:ascii="Fira Code" w:eastAsia="Times New Roman" w:hAnsi="Fira Code" w:cs="Courier New"/>
+          <w:color w:val="CC7832"/>
+          <w:sz w:val="21"/>
+          <w:szCs w:val="21"/>
+        </w:rPr>
+        <w:t xml:space="preserve">, </w:t>
+      </w:r>
+      <w:r>
+        <w:rPr>
+          <w:rFonts w:ascii="Fira Code" w:eastAsia="Times New Roman" w:hAnsi="Fira Code" w:cs="Courier New"/>
+          <w:color w:val="9876AA"/>
+          <w:sz w:val="21"/>
+          <w:szCs w:val="21"/>
+        </w:rPr>
+        <w:t>image</w:t>
+      </w:r>
+      <w:r>
+        <w:rPr>
+          <w:rFonts w:ascii="Fira Code" w:eastAsia="Times New Roman" w:hAnsi="Fira Code" w:cs="Courier New"/>
+          <w:color w:val="A9B7C6"/>
+          <w:sz w:val="21"/>
+          <w:szCs w:val="21"/>
+        </w:rPr>
+        <w:t xml:space="preserve">} = </w:t>
+      </w:r>
+      <w:proofErr w:type="spellStart"/>
+      <w:proofErr w:type="gramStart"/>
+      <w:r>
+        <w:rPr>
+          <w:rFonts w:ascii="Fira Code" w:eastAsia="Times New Roman" w:hAnsi="Fira Code" w:cs="Courier New"/>
+          <w:b/>
+          <w:bCs/>
+          <w:color w:val="CC7832"/>
+          <w:sz w:val="21"/>
+          <w:szCs w:val="21"/>
+        </w:rPr>
+        <w:t>this</w:t>
+      </w:r>
+      <w:r>
+        <w:rPr>
+          <w:rFonts w:ascii="Fira Code" w:eastAsia="Times New Roman" w:hAnsi="Fira Code" w:cs="Courier New"/>
+          <w:color w:val="A9B7C6"/>
+          <w:sz w:val="21"/>
+          <w:szCs w:val="21"/>
+        </w:rPr>
+        <w:t>.</w:t>
+      </w:r>
+      <w:r>
+        <w:rPr>
+          <w:rFonts w:ascii="Fira Code" w:eastAsia="Times New Roman" w:hAnsi="Fira Code" w:cs="Courier New"/>
+          <w:color w:val="9876AA"/>
+          <w:sz w:val="21"/>
+          <w:szCs w:val="21"/>
+        </w:rPr>
+        <w:t>props</w:t>
+      </w:r>
+      <w:proofErr w:type="gramEnd"/>
+      <w:r>
+        <w:rPr>
+          <w:rFonts w:ascii="Fira Code" w:eastAsia="Times New Roman" w:hAnsi="Fira Code" w:cs="Courier New"/>
+          <w:color w:val="A9B7C6"/>
+          <w:sz w:val="21"/>
+          <w:szCs w:val="21"/>
+        </w:rPr>
+        <w:t>.</w:t>
+      </w:r>
+      <w:r>
+        <w:rPr>
+          <w:rFonts w:ascii="Fira Code" w:eastAsia="Times New Roman" w:hAnsi="Fira Code" w:cs="Courier New"/>
+          <w:color w:val="9876AA"/>
+          <w:sz w:val="21"/>
+          <w:szCs w:val="21"/>
+        </w:rPr>
+        <w:t>details</w:t>
+      </w:r>
+      <w:proofErr w:type="spellEnd"/>
+      <w:r>
+        <w:rPr>
+          <w:rFonts w:ascii="Fira Code" w:eastAsia="Times New Roman" w:hAnsi="Fira Code" w:cs="Courier New"/>
+          <w:color w:val="CC7832"/>
+          <w:sz w:val="21"/>
+          <w:szCs w:val="21"/>
+        </w:rPr>
+        <w:t>;</w:t>
+      </w:r>
+    </w:p>
+    <w:p/>
+    <w:p>
+      <w:r>
+        <w:t xml:space="preserve">This will take </w:t>
+      </w:r>
+      <w:r>
+        <w:rPr>
+          <w:rFonts w:ascii="Fira Code" w:eastAsia="Times New Roman" w:hAnsi="Fira Code" w:cs="Courier New"/>
+          <w:color w:val="A9B7C6"/>
+          <w:sz w:val="21"/>
+          <w:szCs w:val="21"/>
+        </w:rPr>
+        <w:t xml:space="preserve">= </w:t>
+      </w:r>
+      <w:r>
+        <w:rPr>
+          <w:rFonts w:ascii="Fira Code" w:eastAsia="Times New Roman" w:hAnsi="Fira Code" w:cs="Courier New"/>
+          <w:b/>
+          <w:bCs/>
+          <w:color w:val="CC7832"/>
+          <w:sz w:val="21"/>
+          <w:szCs w:val="21"/>
+        </w:rPr>
+        <w:t>this</w:t>
+      </w:r>
+      <w:r>
+        <w:rPr>
+          <w:rFonts w:ascii="Fira Code" w:eastAsia="Times New Roman" w:hAnsi="Fira Code" w:cs="Courier New"/>
+          <w:color w:val="A9B7C6"/>
+          <w:sz w:val="21"/>
+          <w:szCs w:val="21"/>
+        </w:rPr>
+        <w:t>.</w:t>
+      </w:r>
+      <w:r>
+        <w:rPr>
+          <w:rFonts w:ascii="Fira Code" w:eastAsia="Times New Roman" w:hAnsi="Fira Code" w:cs="Courier New"/>
+          <w:color w:val="9876AA"/>
+          <w:sz w:val="21"/>
+          <w:szCs w:val="21"/>
+        </w:rPr>
+        <w:t>props</w:t>
+      </w:r>
+      <w:r>
+        <w:rPr>
+          <w:rFonts w:ascii="Fira Code" w:eastAsia="Times New Roman" w:hAnsi="Fira Code" w:cs="Courier New"/>
+          <w:color w:val="A9B7C6"/>
+          <w:sz w:val="21"/>
+          <w:szCs w:val="21"/>
+        </w:rPr>
+        <w:t>.</w:t>
+      </w:r>
+      <w:r>
+        <w:rPr>
+          <w:rFonts w:ascii="Fira Code" w:eastAsia="Times New Roman" w:hAnsi="Fira Code" w:cs="Courier New"/>
+          <w:color w:val="9876AA"/>
+          <w:sz w:val="21"/>
+          <w:szCs w:val="21"/>
+        </w:rPr>
+        <w:t>details</w:t>
+      </w:r>
+      <w:r>
+        <w:rPr>
+          <w:rFonts w:ascii="Fira Code" w:eastAsia="Times New Roman" w:hAnsi="Fira Code" w:cs="Courier New"/>
+          <w:color w:val="9876AA"/>
+          <w:sz w:val="21"/>
+          <w:szCs w:val="21"/>
+        </w:rPr>
+        <w:t xml:space="preserve">.name </w:t>
+      </w:r>
+      <w:r>
+        <w:t>and</w:t>
+      </w:r>
+      <w:r>
+        <w:rPr>
+          <w:rFonts w:ascii="Fira Code" w:eastAsia="Times New Roman" w:hAnsi="Fira Code" w:cs="Courier New"/>
+          <w:color w:val="9876AA"/>
+          <w:sz w:val="21"/>
+          <w:szCs w:val="21"/>
+        </w:rPr>
+        <w:t xml:space="preserve"> </w:t>
+      </w:r>
+      <w:proofErr w:type="spellStart"/>
+      <w:proofErr w:type="gramStart"/>
+      <w:r>
+        <w:rPr>
+          <w:rFonts w:ascii="Fira Code" w:eastAsia="Times New Roman" w:hAnsi="Fira Code" w:cs="Courier New"/>
+          <w:b/>
+          <w:bCs/>
+          <w:color w:val="CC7832"/>
+          <w:sz w:val="21"/>
+          <w:szCs w:val="21"/>
+        </w:rPr>
+        <w:t>this</w:t>
+      </w:r>
+      <w:r>
+        <w:rPr>
+          <w:rFonts w:ascii="Fira Code" w:eastAsia="Times New Roman" w:hAnsi="Fira Code" w:cs="Courier New"/>
+          <w:color w:val="A9B7C6"/>
+          <w:sz w:val="21"/>
+          <w:szCs w:val="21"/>
+        </w:rPr>
+        <w:t>.</w:t>
+      </w:r>
+      <w:r>
+        <w:rPr>
+          <w:rFonts w:ascii="Fira Code" w:eastAsia="Times New Roman" w:hAnsi="Fira Code" w:cs="Courier New"/>
+          <w:color w:val="9876AA"/>
+          <w:sz w:val="21"/>
+          <w:szCs w:val="21"/>
+        </w:rPr>
+        <w:t>props</w:t>
+      </w:r>
+      <w:proofErr w:type="gramEnd"/>
+      <w:r>
+        <w:rPr>
+          <w:rFonts w:ascii="Fira Code" w:eastAsia="Times New Roman" w:hAnsi="Fira Code" w:cs="Courier New"/>
+          <w:color w:val="A9B7C6"/>
+          <w:sz w:val="21"/>
+          <w:szCs w:val="21"/>
+        </w:rPr>
+        <w:t>.</w:t>
+      </w:r>
+      <w:r>
+        <w:rPr>
+          <w:rFonts w:ascii="Fira Code" w:eastAsia="Times New Roman" w:hAnsi="Fira Code" w:cs="Courier New"/>
+          <w:color w:val="9876AA"/>
+          <w:sz w:val="21"/>
+          <w:szCs w:val="21"/>
+        </w:rPr>
+        <w:t>details</w:t>
+      </w:r>
+      <w:r>
+        <w:rPr>
+          <w:rFonts w:ascii="Fira Code" w:eastAsia="Times New Roman" w:hAnsi="Fira Code" w:cs="Courier New"/>
+          <w:color w:val="9876AA"/>
+          <w:sz w:val="21"/>
+          <w:szCs w:val="21"/>
+        </w:rPr>
+        <w:t>.image</w:t>
+      </w:r>
+      <w:proofErr w:type="spellEnd"/>
+      <w:r>
+        <w:rPr>
+          <w:rFonts w:ascii="Fira Code" w:eastAsia="Times New Roman" w:hAnsi="Fira Code" w:cs="Courier New"/>
+          <w:color w:val="9876AA"/>
+          <w:sz w:val="21"/>
+          <w:szCs w:val="21"/>
+        </w:rPr>
+        <w:t xml:space="preserve"> </w:t>
+      </w:r>
+      <w:r>
+        <w:t>and put it into the variables inside the first brackets: name, image.</w:t>
+      </w:r>
+    </w:p>
+    <w:p>
+      <w:r>
+        <w:t xml:space="preserve">Learned how to loop over a load of data and output some nice-looking components. Getting more insight as to why components are used. They can not only be reused on the same spot, but for example also in e-mails, other pages, a modal. </w:t>
+      </w:r>
+      <w:proofErr w:type="spellStart"/>
+      <w:r>
+        <w:t>Kewl</w:t>
+      </w:r>
+      <w:proofErr w:type="spellEnd"/>
+      <w:r>
+        <w:t>!</w:t>
+      </w:r>
+    </w:p>
+    <w:p>
       <w:bookmarkStart w:id="0" w:name="_GoBack"/>
       <w:bookmarkEnd w:id="0"/>
     </w:p>
@@ -5552,7 +6373,6 @@
   <w:style w:type="character" w:default="1" w:styleId="DefaultParagraphFont">
     <w:name w:val="Default Paragraph Font"/>
     <w:uiPriority w:val="1"/>
-    <w:semiHidden/>
     <w:unhideWhenUsed/>
   </w:style>
   <w:style w:type="table" w:default="1" w:styleId="TableNormal">

</xml_diff>

<commit_message>
Updating our Order State
</commit_message>
<xml_diff>
--- a/Journal.docx
+++ b/Journal.docx
@@ -5702,6 +5702,12 @@
       </w:r>
     </w:p>
     <w:p>
+      <w:r>
+        <w:t xml:space="preserve">Did some more advanced updating of the order state where stuff was passed around trough </w:t>
+      </w:r>
+      <w:r>
+        <w:t>different components.</w:t>
+      </w:r>
       <w:bookmarkStart w:id="0" w:name="_GoBack"/>
       <w:bookmarkEnd w:id="0"/>
     </w:p>

</xml_diff>

<commit_message>
displaying order state with jsx
</commit_message>
<xml_diff>
--- a/Journal.docx
+++ b/Journal.docx
@@ -5708,6 +5708,77 @@
       <w:r>
         <w:t>different components.</w:t>
       </w:r>
+    </w:p>
+    <w:p>
+      <w:r>
+        <w:t>It is possible to pass the entire state object to a component using:</w:t>
+      </w:r>
+    </w:p>
+    <w:p>
+      <w:pPr>
+        <w:pStyle w:val="HTMLPreformatted"/>
+        <w:shd w:val="clear" w:color="auto" w:fill="2B2B2B"/>
+        <w:rPr>
+          <w:rFonts w:ascii="Fira Code" w:hAnsi="Fira Code"/>
+          <w:color w:val="A9B7C6"/>
+          <w:sz w:val="21"/>
+          <w:szCs w:val="21"/>
+        </w:rPr>
+      </w:pPr>
+      <w:r>
+        <w:rPr>
+          <w:rFonts w:ascii="Fira Code" w:hAnsi="Fira Code"/>
+          <w:color w:val="A9B7C6"/>
+          <w:sz w:val="21"/>
+          <w:szCs w:val="21"/>
+        </w:rPr>
+        <w:t>{...</w:t>
+      </w:r>
+      <w:proofErr w:type="spellStart"/>
+      <w:proofErr w:type="gramStart"/>
+      <w:r>
+        <w:rPr>
+          <w:rFonts w:ascii="Fira Code" w:hAnsi="Fira Code"/>
+          <w:b/>
+          <w:bCs/>
+          <w:color w:val="CC7832"/>
+          <w:sz w:val="21"/>
+          <w:szCs w:val="21"/>
+        </w:rPr>
+        <w:t>this</w:t>
+      </w:r>
+      <w:r>
+        <w:rPr>
+          <w:rFonts w:ascii="Fira Code" w:hAnsi="Fira Code"/>
+          <w:color w:val="A9B7C6"/>
+          <w:sz w:val="21"/>
+          <w:szCs w:val="21"/>
+        </w:rPr>
+        <w:t>.</w:t>
+      </w:r>
+      <w:r>
+        <w:rPr>
+          <w:rFonts w:ascii="Fira Code" w:hAnsi="Fira Code"/>
+          <w:color w:val="9876AA"/>
+          <w:sz w:val="21"/>
+          <w:szCs w:val="21"/>
+        </w:rPr>
+        <w:t>state</w:t>
+      </w:r>
+      <w:proofErr w:type="spellEnd"/>
+      <w:proofErr w:type="gramEnd"/>
+      <w:r>
+        <w:rPr>
+          <w:rFonts w:ascii="Fira Code" w:hAnsi="Fira Code"/>
+          <w:color w:val="A9B7C6"/>
+          <w:sz w:val="21"/>
+          <w:szCs w:val="21"/>
+        </w:rPr>
+        <w:t>}</w:t>
+      </w:r>
+    </w:p>
+    <w:p/>
+    <w:p>
       <w:bookmarkStart w:id="0" w:name="_GoBack"/>
       <w:bookmarkEnd w:id="0"/>
     </w:p>

</xml_diff>

<commit_message>
Finishing up the dice app - Hurray!
</commit_message>
<xml_diff>
--- a/Journal.docx
+++ b/Journal.docx
@@ -6943,7 +6943,54 @@
     </w:p>
     <w:p>
       <w:r>
-        <w:t>Now possess enough knowledge to create dice app, lets go!</w:t>
+        <w:t xml:space="preserve">Now possess enough knowledge to create dice app, </w:t>
+      </w:r>
+      <w:proofErr w:type="spellStart"/>
+      <w:r>
+        <w:t>lets</w:t>
+      </w:r>
+      <w:proofErr w:type="spellEnd"/>
+      <w:r>
+        <w:t xml:space="preserve"> go!</w:t>
+      </w:r>
+    </w:p>
+    <w:p>
+      <w:r>
+        <w:br w:type="page"/>
+      </w:r>
+    </w:p>
+    <w:p>
+      <w:r>
+        <w:lastRenderedPageBreak/>
+        <w:t xml:space="preserve">Created the dice app, not without struggle but very happy with the result. Will pick this up later to create a </w:t>
+      </w:r>
+      <w:r>
+        <w:t>full-fledged</w:t>
+      </w:r>
+      <w:r>
+        <w:t xml:space="preserve"> damage calculator!</w:t>
+      </w:r>
+    </w:p>
+    <w:p>
+      <w:r>
+        <w:t>Findings overall:</w:t>
+      </w:r>
+    </w:p>
+    <w:p>
+      <w:pPr>
+        <w:pStyle w:val="Heading1"/>
+      </w:pPr>
+      <w:r>
+        <w:t xml:space="preserve">React is an amazing framework </w:t>
+      </w:r>
+      <w:r>
+        <w:t xml:space="preserve">for building </w:t>
+      </w:r>
+      <w:r>
+        <w:t>JavaScript</w:t>
+      </w:r>
+      <w:r>
+        <w:t xml:space="preserve"> components. It works great in conjunction with a backend API or standalone. Will be studying this a lot more in the future.</w:t>
       </w:r>
       <w:bookmarkStart w:id="0" w:name="_GoBack"/>
       <w:bookmarkEnd w:id="0"/>

</xml_diff>

<commit_message>
Laravel Vs Symfony: Skeleton
</commit_message>
<xml_diff>
--- a/Journal.docx
+++ b/Journal.docx
@@ -2,6 +2,20 @@
 <file path=word/document.xml><?xml version="1.0" encoding="utf-8"?>
 <w:document xmlns:wpc="http://schemas.microsoft.com/office/word/2010/wordprocessingCanvas" xmlns:cx="http://schemas.microsoft.com/office/drawing/2014/chartex" xmlns:cx1="http://schemas.microsoft.com/office/drawing/2015/9/8/chartex" xmlns:cx2="http://schemas.microsoft.com/office/drawing/2015/10/21/chartex" xmlns:cx3="http://schemas.microsoft.com/office/drawing/2016/5/9/chartex" xmlns:cx4="http://schemas.microsoft.com/office/drawing/2016/5/10/chartex" xmlns:cx5="http://schemas.microsoft.com/office/drawing/2016/5/11/chartex" xmlns:cx6="http://schemas.microsoft.com/office/drawing/2016/5/12/chartex" xmlns:cx7="http://schemas.microsoft.com/office/drawing/2016/5/13/chartex" xmlns:cx8="http://schemas.microsoft.com/office/drawing/2016/5/14/chartex" xmlns:mc="http://schemas.openxmlformats.org/markup-compatibility/2006" xmlns:aink="http://schemas.microsoft.com/office/drawing/2016/ink" xmlns:am3d="http://schemas.microsoft.com/office/drawing/2017/model3d" xmlns:o="urn:schemas-microsoft-com:office:office" xmlns:r="http://schemas.openxmlformats.org/officeDocument/2006/relationships" xmlns:m="http://schemas.openxmlformats.org/officeDocument/2006/math" xmlns:v="urn:schemas-microsoft-com:vml" xmlns:wp14="http://schemas.microsoft.com/office/word/2010/wordprocessingDrawing" xmlns:wp="http://schemas.openxmlformats.org/drawingml/2006/wordprocessingDrawing" xmlns:w10="urn:schemas-microsoft-com:office:word" xmlns:w="http://schemas.openxmlformats.org/wordprocessingml/2006/main" xmlns:w14="http://schemas.microsoft.com/office/word/2010/wordml" xmlns:w15="http://schemas.microsoft.com/office/word/2012/wordml" xmlns:w16cid="http://schemas.microsoft.com/office/word/2016/wordml/cid" xmlns:w16se="http://schemas.microsoft.com/office/word/2015/wordml/symex" xmlns:wpg="http://schemas.microsoft.com/office/word/2010/wordprocessingGroup" xmlns:wpi="http://schemas.microsoft.com/office/word/2010/wordprocessingInk" xmlns:wne="http://schemas.microsoft.com/office/word/2006/wordml" xmlns:wps="http://schemas.microsoft.com/office/word/2010/wordprocessingShape" mc:Ignorable="w14 w15 w16se w16cid wp14">
   <w:body>
+    <w:p>
+      <w:pPr>
+        <w:pStyle w:val="Title"/>
+        <w:rPr>
+          <w:lang w:val="en-GB"/>
+        </w:rPr>
+      </w:pPr>
+      <w:r>
+        <w:rPr>
+          <w:lang w:val="en-GB"/>
+        </w:rPr>
+        <w:t>New technology: React!</w:t>
+      </w:r>
+    </w:p>
     <w:p>
       <w:pPr>
         <w:rPr>
@@ -530,19 +544,6 @@
         <w:rPr>
           <w:lang w:val="en-GB"/>
         </w:rPr>
-        <w:br w:type="page"/>
-      </w:r>
-    </w:p>
-    <w:p>
-      <w:pPr>
-        <w:rPr>
-          <w:lang w:val="en-GB"/>
-        </w:rPr>
-      </w:pPr>
-      <w:r>
-        <w:rPr>
-          <w:lang w:val="en-GB"/>
-        </w:rPr>
         <w:lastRenderedPageBreak/>
         <w:t>Learned about helper functions &amp; utility functions</w:t>
       </w:r>
@@ -4847,19 +4848,7 @@
           <w:lang w:val="en-GB"/>
         </w:rPr>
         <w:lastRenderedPageBreak/>
-        <w:t>0</w:t>
-      </w:r>
-      <w:r>
-        <w:rPr>
-          <w:lang w:val="en-GB"/>
-        </w:rPr>
-        <w:t>4</w:t>
-      </w:r>
-      <w:r>
-        <w:rPr>
-          <w:lang w:val="en-GB"/>
-        </w:rPr>
-        <w:t>/11/18</w:t>
+        <w:t>04/11/18</w:t>
       </w:r>
     </w:p>
     <w:p>
@@ -6979,18 +6968,207 @@
     <w:p>
       <w:pPr>
         <w:pStyle w:val="Heading1"/>
-      </w:pPr>
-      <w:r>
+        <w:rPr>
+          <w:rStyle w:val="IntenseEmphasis"/>
+        </w:rPr>
+      </w:pPr>
+      <w:r>
+        <w:rPr>
+          <w:rStyle w:val="IntenseEmphasis"/>
+        </w:rPr>
         <w:t xml:space="preserve">React is an amazing framework </w:t>
       </w:r>
       <w:r>
+        <w:rPr>
+          <w:rStyle w:val="IntenseEmphasis"/>
+        </w:rPr>
         <w:t xml:space="preserve">for building </w:t>
       </w:r>
       <w:r>
+        <w:rPr>
+          <w:rStyle w:val="IntenseEmphasis"/>
+        </w:rPr>
         <w:t>JavaScript</w:t>
       </w:r>
       <w:r>
+        <w:rPr>
+          <w:rStyle w:val="IntenseEmphasis"/>
+        </w:rPr>
         <w:t xml:space="preserve"> components. It works great in conjunction with a backend API or standalone. Will be studying this a lot more in the future.</w:t>
+      </w:r>
+    </w:p>
+    <w:p>
+      <w:pPr>
+        <w:rPr>
+          <w:rStyle w:val="IntenseEmphasis"/>
+          <w:rFonts w:asciiTheme="majorHAnsi" w:eastAsiaTheme="majorEastAsia" w:hAnsiTheme="majorHAnsi" w:cstheme="majorBidi"/>
+          <w:sz w:val="32"/>
+          <w:szCs w:val="32"/>
+        </w:rPr>
+      </w:pPr>
+      <w:r>
+        <w:rPr>
+          <w:rStyle w:val="IntenseEmphasis"/>
+        </w:rPr>
+        <w:br w:type="page"/>
+      </w:r>
+    </w:p>
+    <w:p>
+      <w:pPr>
+        <w:pStyle w:val="Title"/>
+        <w:rPr>
+          <w:lang w:val="nl-BE"/>
+        </w:rPr>
+      </w:pPr>
+      <w:r>
+        <w:rPr>
+          <w:lang w:val="nl-BE"/>
+        </w:rPr>
+        <w:lastRenderedPageBreak/>
+        <w:t xml:space="preserve">Vergelijkende studie: </w:t>
+      </w:r>
+      <w:proofErr w:type="spellStart"/>
+      <w:r>
+        <w:rPr>
+          <w:lang w:val="nl-BE"/>
+        </w:rPr>
+        <w:t>Laravel</w:t>
+      </w:r>
+      <w:proofErr w:type="spellEnd"/>
+      <w:r>
+        <w:rPr>
+          <w:lang w:val="nl-BE"/>
+        </w:rPr>
+        <w:t xml:space="preserve"> Vs. </w:t>
+      </w:r>
+      <w:proofErr w:type="spellStart"/>
+      <w:r>
+        <w:rPr>
+          <w:lang w:val="nl-BE"/>
+        </w:rPr>
+        <w:t>Symfony</w:t>
+      </w:r>
+      <w:proofErr w:type="spellEnd"/>
+    </w:p>
+    <w:p>
+      <w:pPr>
+        <w:rPr>
+          <w:lang w:val="nl-BE"/>
+        </w:rPr>
+      </w:pPr>
+    </w:p>
+    <w:p>
+      <w:pPr>
+        <w:rPr>
+          <w:lang w:val="nl-BE"/>
+        </w:rPr>
+      </w:pPr>
+      <w:r>
+        <w:rPr>
+          <w:lang w:val="nl-BE"/>
+        </w:rPr>
+        <w:t>29/10/18</w:t>
+      </w:r>
+    </w:p>
+    <w:p>
+      <w:r>
+        <w:t xml:space="preserve">Had a conversation with a senior php developer who switches between Laravel and </w:t>
+      </w:r>
+      <w:proofErr w:type="spellStart"/>
+      <w:r>
+        <w:t>Symfony</w:t>
+      </w:r>
+      <w:proofErr w:type="spellEnd"/>
+      <w:r>
+        <w:t xml:space="preserve"> depending on the project. The conclusion was that there is no “better framework”. It depends on your needs for the project.</w:t>
+      </w:r>
+    </w:p>
+    <w:p>
+      <w:r>
+        <w:t>Things that really stuck:</w:t>
+      </w:r>
+    </w:p>
+    <w:p>
+      <w:pPr>
+        <w:pStyle w:val="ListParagraph"/>
+        <w:numPr>
+          <w:ilvl w:val="0"/>
+          <w:numId w:val="3"/>
+        </w:numPr>
+      </w:pPr>
+      <w:r>
+        <w:t xml:space="preserve">Laravel is up and running a lot faster than </w:t>
+      </w:r>
+      <w:proofErr w:type="spellStart"/>
+      <w:r>
+        <w:t>Symfony</w:t>
+      </w:r>
+      <w:proofErr w:type="spellEnd"/>
+    </w:p>
+    <w:p>
+      <w:pPr>
+        <w:pStyle w:val="ListParagraph"/>
+        <w:numPr>
+          <w:ilvl w:val="0"/>
+          <w:numId w:val="3"/>
+        </w:numPr>
+      </w:pPr>
+      <w:r>
+        <w:t xml:space="preserve">Laravel does a whole lot of implicit things while everything is explicit in </w:t>
+      </w:r>
+      <w:proofErr w:type="spellStart"/>
+      <w:r>
+        <w:t>Symfony</w:t>
+      </w:r>
+      <w:proofErr w:type="spellEnd"/>
+    </w:p>
+    <w:p>
+      <w:pPr>
+        <w:pStyle w:val="ListParagraph"/>
+        <w:numPr>
+          <w:ilvl w:val="0"/>
+          <w:numId w:val="3"/>
+        </w:numPr>
+      </w:pPr>
+      <w:proofErr w:type="spellStart"/>
+      <w:r>
+        <w:t>Symfony</w:t>
+      </w:r>
+      <w:proofErr w:type="spellEnd"/>
+      <w:r>
+        <w:t xml:space="preserve"> uses a lot of building blocks</w:t>
+      </w:r>
+    </w:p>
+    <w:p>
+      <w:r>
+        <w:t>06-07-18</w:t>
+      </w:r>
+    </w:p>
+    <w:p>
+      <w:r>
+        <w:t xml:space="preserve">Researched </w:t>
+      </w:r>
+      <w:r>
+        <w:t xml:space="preserve">how Laravel uses </w:t>
+      </w:r>
+      <w:proofErr w:type="spellStart"/>
+      <w:r>
+        <w:t>Symfony’s</w:t>
+      </w:r>
+      <w:proofErr w:type="spellEnd"/>
+      <w:r>
+        <w:t xml:space="preserve"> building blocks.</w:t>
+      </w:r>
+      <w:r>
+        <w:t xml:space="preserve"> Also researched existing articles about Laravel Vs </w:t>
+      </w:r>
+      <w:proofErr w:type="spellStart"/>
+      <w:r>
+        <w:t>Symfony</w:t>
+      </w:r>
+      <w:proofErr w:type="spellEnd"/>
+      <w:r>
+        <w:t xml:space="preserve"> and pondered of ways to tackle subjects that have not been tackled yet.</w:t>
       </w:r>
       <w:bookmarkStart w:id="0" w:name="_GoBack"/>
       <w:bookmarkEnd w:id="0"/>
@@ -7008,6 +7186,119 @@
 <file path=word/numbering.xml><?xml version="1.0" encoding="utf-8"?>
 <w:numbering xmlns:wpc="http://schemas.microsoft.com/office/word/2010/wordprocessingCanvas" xmlns:cx="http://schemas.microsoft.com/office/drawing/2014/chartex" xmlns:cx1="http://schemas.microsoft.com/office/drawing/2015/9/8/chartex" xmlns:cx2="http://schemas.microsoft.com/office/drawing/2015/10/21/chartex" xmlns:cx3="http://schemas.microsoft.com/office/drawing/2016/5/9/chartex" xmlns:cx4="http://schemas.microsoft.com/office/drawing/2016/5/10/chartex" xmlns:cx5="http://schemas.microsoft.com/office/drawing/2016/5/11/chartex" xmlns:cx6="http://schemas.microsoft.com/office/drawing/2016/5/12/chartex" xmlns:cx7="http://schemas.microsoft.com/office/drawing/2016/5/13/chartex" xmlns:cx8="http://schemas.microsoft.com/office/drawing/2016/5/14/chartex" xmlns:mc="http://schemas.openxmlformats.org/markup-compatibility/2006" xmlns:aink="http://schemas.microsoft.com/office/drawing/2016/ink" xmlns:am3d="http://schemas.microsoft.com/office/drawing/2017/model3d" xmlns:o="urn:schemas-microsoft-com:office:office" xmlns:r="http://schemas.openxmlformats.org/officeDocument/2006/relationships" xmlns:m="http://schemas.openxmlformats.org/officeDocument/2006/math" xmlns:v="urn:schemas-microsoft-com:vml" xmlns:wp14="http://schemas.microsoft.com/office/word/2010/wordprocessingDrawing" xmlns:wp="http://schemas.openxmlformats.org/drawingml/2006/wordprocessingDrawing" xmlns:w10="urn:schemas-microsoft-com:office:word" xmlns:w="http://schemas.openxmlformats.org/wordprocessingml/2006/main" xmlns:w14="http://schemas.microsoft.com/office/word/2010/wordml" xmlns:w15="http://schemas.microsoft.com/office/word/2012/wordml" xmlns:w16cid="http://schemas.microsoft.com/office/word/2016/wordml/cid" xmlns:w16se="http://schemas.microsoft.com/office/word/2015/wordml/symex" xmlns:wpg="http://schemas.microsoft.com/office/word/2010/wordprocessingGroup" xmlns:wpi="http://schemas.microsoft.com/office/word/2010/wordprocessingInk" xmlns:wne="http://schemas.microsoft.com/office/word/2006/wordml" xmlns:wps="http://schemas.microsoft.com/office/word/2010/wordprocessingShape" mc:Ignorable="w14 w15 w16se w16cid wp14">
   <w:abstractNum w:abstractNumId="0" w15:restartNumberingAfterBreak="0">
+    <w:nsid w:val="2C7C3E8C"/>
+    <w:multiLevelType w:val="hybridMultilevel"/>
+    <w:tmpl w:val="E51E5316"/>
+    <w:lvl w:ilvl="0" w:tplc="04090001">
+      <w:start w:val="1"/>
+      <w:numFmt w:val="bullet"/>
+      <w:lvlText w:val=""/>
+      <w:lvlJc w:val="left"/>
+      <w:pPr>
+        <w:ind w:left="720" w:hanging="360"/>
+      </w:pPr>
+      <w:rPr>
+        <w:rFonts w:ascii="Symbol" w:hAnsi="Symbol" w:hint="default"/>
+      </w:rPr>
+    </w:lvl>
+    <w:lvl w:ilvl="1" w:tplc="04090003" w:tentative="1">
+      <w:start w:val="1"/>
+      <w:numFmt w:val="bullet"/>
+      <w:lvlText w:val="o"/>
+      <w:lvlJc w:val="left"/>
+      <w:pPr>
+        <w:ind w:left="1440" w:hanging="360"/>
+      </w:pPr>
+      <w:rPr>
+        <w:rFonts w:ascii="Courier New" w:hAnsi="Courier New" w:cs="Courier New" w:hint="default"/>
+      </w:rPr>
+    </w:lvl>
+    <w:lvl w:ilvl="2" w:tplc="04090005" w:tentative="1">
+      <w:start w:val="1"/>
+      <w:numFmt w:val="bullet"/>
+      <w:lvlText w:val=""/>
+      <w:lvlJc w:val="left"/>
+      <w:pPr>
+        <w:ind w:left="2160" w:hanging="360"/>
+      </w:pPr>
+      <w:rPr>
+        <w:rFonts w:ascii="Wingdings" w:hAnsi="Wingdings" w:hint="default"/>
+      </w:rPr>
+    </w:lvl>
+    <w:lvl w:ilvl="3" w:tplc="04090001" w:tentative="1">
+      <w:start w:val="1"/>
+      <w:numFmt w:val="bullet"/>
+      <w:lvlText w:val=""/>
+      <w:lvlJc w:val="left"/>
+      <w:pPr>
+        <w:ind w:left="2880" w:hanging="360"/>
+      </w:pPr>
+      <w:rPr>
+        <w:rFonts w:ascii="Symbol" w:hAnsi="Symbol" w:hint="default"/>
+      </w:rPr>
+    </w:lvl>
+    <w:lvl w:ilvl="4" w:tplc="04090003" w:tentative="1">
+      <w:start w:val="1"/>
+      <w:numFmt w:val="bullet"/>
+      <w:lvlText w:val="o"/>
+      <w:lvlJc w:val="left"/>
+      <w:pPr>
+        <w:ind w:left="3600" w:hanging="360"/>
+      </w:pPr>
+      <w:rPr>
+        <w:rFonts w:ascii="Courier New" w:hAnsi="Courier New" w:cs="Courier New" w:hint="default"/>
+      </w:rPr>
+    </w:lvl>
+    <w:lvl w:ilvl="5" w:tplc="04090005" w:tentative="1">
+      <w:start w:val="1"/>
+      <w:numFmt w:val="bullet"/>
+      <w:lvlText w:val=""/>
+      <w:lvlJc w:val="left"/>
+      <w:pPr>
+        <w:ind w:left="4320" w:hanging="360"/>
+      </w:pPr>
+      <w:rPr>
+        <w:rFonts w:ascii="Wingdings" w:hAnsi="Wingdings" w:hint="default"/>
+      </w:rPr>
+    </w:lvl>
+    <w:lvl w:ilvl="6" w:tplc="04090001" w:tentative="1">
+      <w:start w:val="1"/>
+      <w:numFmt w:val="bullet"/>
+      <w:lvlText w:val=""/>
+      <w:lvlJc w:val="left"/>
+      <w:pPr>
+        <w:ind w:left="5040" w:hanging="360"/>
+      </w:pPr>
+      <w:rPr>
+        <w:rFonts w:ascii="Symbol" w:hAnsi="Symbol" w:hint="default"/>
+      </w:rPr>
+    </w:lvl>
+    <w:lvl w:ilvl="7" w:tplc="04090003" w:tentative="1">
+      <w:start w:val="1"/>
+      <w:numFmt w:val="bullet"/>
+      <w:lvlText w:val="o"/>
+      <w:lvlJc w:val="left"/>
+      <w:pPr>
+        <w:ind w:left="5760" w:hanging="360"/>
+      </w:pPr>
+      <w:rPr>
+        <w:rFonts w:ascii="Courier New" w:hAnsi="Courier New" w:cs="Courier New" w:hint="default"/>
+      </w:rPr>
+    </w:lvl>
+    <w:lvl w:ilvl="8" w:tplc="04090005" w:tentative="1">
+      <w:start w:val="1"/>
+      <w:numFmt w:val="bullet"/>
+      <w:lvlText w:val=""/>
+      <w:lvlJc w:val="left"/>
+      <w:pPr>
+        <w:ind w:left="6480" w:hanging="360"/>
+      </w:pPr>
+      <w:rPr>
+        <w:rFonts w:ascii="Wingdings" w:hAnsi="Wingdings" w:hint="default"/>
+      </w:rPr>
+    </w:lvl>
+  </w:abstractNum>
+  <w:abstractNum w:abstractNumId="1" w15:restartNumberingAfterBreak="0">
     <w:nsid w:val="35467953"/>
     <w:multiLevelType w:val="hybridMultilevel"/>
     <w:tmpl w:val="BAD29EB8"/>
@@ -7119,7 +7410,7 @@
       </w:rPr>
     </w:lvl>
   </w:abstractNum>
-  <w:abstractNum w:abstractNumId="1" w15:restartNumberingAfterBreak="0">
+  <w:abstractNum w:abstractNumId="2" w15:restartNumberingAfterBreak="0">
     <w:nsid w:val="764B6888"/>
     <w:multiLevelType w:val="hybridMultilevel"/>
     <w:tmpl w:val="E2C8ABDA"/>
@@ -7233,9 +7524,12 @@
     </w:lvl>
   </w:abstractNum>
   <w:num w:numId="1">
+    <w:abstractNumId w:val="2"/>
+  </w:num>
+  <w:num w:numId="2">
     <w:abstractNumId w:val="1"/>
   </w:num>
-  <w:num w:numId="2">
+  <w:num w:numId="3">
     <w:abstractNumId w:val="0"/>
   </w:num>
 </w:numbering>
@@ -7663,6 +7957,7 @@
   <w:style w:type="character" w:default="1" w:styleId="DefaultParagraphFont">
     <w:name w:val="Default Paragraph Font"/>
     <w:uiPriority w:val="1"/>
+    <w:semiHidden/>
     <w:unhideWhenUsed/>
   </w:style>
   <w:style w:type="table" w:default="1" w:styleId="TableNormal">
@@ -7756,6 +8051,52 @@
       <w:rFonts w:ascii="Courier New" w:eastAsia="Times New Roman" w:hAnsi="Courier New" w:cs="Courier New"/>
       <w:sz w:val="20"/>
       <w:szCs w:val="20"/>
+    </w:rPr>
+  </w:style>
+  <w:style w:type="character" w:styleId="IntenseEmphasis">
+    <w:name w:val="Intense Emphasis"/>
+    <w:basedOn w:val="DefaultParagraphFont"/>
+    <w:uiPriority w:val="21"/>
+    <w:qFormat/>
+    <w:rsid w:val="009E683F"/>
+    <w:rPr>
+      <w:i/>
+      <w:iCs/>
+      <w:color w:val="4472C4" w:themeColor="accent1"/>
+    </w:rPr>
+  </w:style>
+  <w:style w:type="paragraph" w:styleId="Title">
+    <w:name w:val="Title"/>
+    <w:basedOn w:val="Normal"/>
+    <w:next w:val="Normal"/>
+    <w:link w:val="TitleChar"/>
+    <w:uiPriority w:val="10"/>
+    <w:qFormat/>
+    <w:rsid w:val="009E683F"/>
+    <w:pPr>
+      <w:spacing w:after="0" w:line="240" w:lineRule="auto"/>
+      <w:contextualSpacing/>
+    </w:pPr>
+    <w:rPr>
+      <w:rFonts w:asciiTheme="majorHAnsi" w:eastAsiaTheme="majorEastAsia" w:hAnsiTheme="majorHAnsi" w:cstheme="majorBidi"/>
+      <w:spacing w:val="-10"/>
+      <w:kern w:val="28"/>
+      <w:sz w:val="56"/>
+      <w:szCs w:val="56"/>
+    </w:rPr>
+  </w:style>
+  <w:style w:type="character" w:customStyle="1" w:styleId="TitleChar">
+    <w:name w:val="Title Char"/>
+    <w:basedOn w:val="DefaultParagraphFont"/>
+    <w:link w:val="Title"/>
+    <w:uiPriority w:val="10"/>
+    <w:rsid w:val="009E683F"/>
+    <w:rPr>
+      <w:rFonts w:asciiTheme="majorHAnsi" w:eastAsiaTheme="majorEastAsia" w:hAnsiTheme="majorHAnsi" w:cstheme="majorBidi"/>
+      <w:spacing w:val="-10"/>
+      <w:kern w:val="28"/>
+      <w:sz w:val="56"/>
+      <w:szCs w:val="56"/>
     </w:rPr>
   </w:style>
 </w:styles>

</xml_diff>